<commit_message>
[UPD] - Actualizando item Plan de gestión de la configuración
</commit_message>
<xml_diff>
--- a/Documentos/Planes/PGC.docx
+++ b/Documentos/Planes/PGC.docx
@@ -141,6 +141,7 @@
           <w:docPartUnique/>
         </w:docPartObj>
       </w:sdtPr>
+      <w:sdtEndPr/>
       <w:sdtContent>
         <w:p>
           <w:pPr>
@@ -3078,7 +3079,15 @@
         <w:t xml:space="preserve">Nuestra empresa actualmente </w:t>
       </w:r>
       <w:r>
-        <w:t xml:space="preserve">es una mype que tiene un tiempo de vida de 3 años en el rubro de desarrollo informático, actualmente </w:t>
+        <w:t xml:space="preserve">es una </w:t>
+      </w:r>
+      <w:proofErr w:type="spellStart"/>
+      <w:r>
+        <w:t>mype</w:t>
+      </w:r>
+      <w:proofErr w:type="spellEnd"/>
+      <w:r>
+        <w:t xml:space="preserve"> que tiene un tiempo de vida de 3 años en el rubro de desarrollo informático, actualmente </w:t>
       </w:r>
       <w:r>
         <w:t>contamos con una pequeña cartera de clientes (3)</w:t>
@@ -3131,7 +3140,15 @@
         <w:ind w:left="720"/>
       </w:pPr>
       <w:r>
-        <w:t xml:space="preserve">En propuesta, Sistema de gestión de monitoreo de delivery (SGMD). </w:t>
+        <w:t xml:space="preserve">En propuesta, Sistema de gestión de monitoreo de </w:t>
+      </w:r>
+      <w:proofErr w:type="spellStart"/>
+      <w:r>
+        <w:t>delivery</w:t>
+      </w:r>
+      <w:proofErr w:type="spellEnd"/>
+      <w:r>
+        <w:t xml:space="preserve"> (SGMD). </w:t>
       </w:r>
       <w:r>
         <w:t>En desarrollo</w:t>
@@ -3398,7 +3415,21 @@
         <w:rPr>
           <w:rFonts w:eastAsia="Times New Roman"/>
         </w:rPr>
-        <w:t>Determinar la política de lanzamiento (Release).</w:t>
+        <w:t>Determinar la política de lanzamiento (</w:t>
+      </w:r>
+      <w:proofErr w:type="spellStart"/>
+      <w:r>
+        <w:rPr>
+          <w:rFonts w:eastAsia="Times New Roman"/>
+        </w:rPr>
+        <w:t>Release</w:t>
+      </w:r>
+      <w:proofErr w:type="spellEnd"/>
+      <w:r>
+        <w:rPr>
+          <w:rFonts w:eastAsia="Times New Roman"/>
+        </w:rPr>
+        <w:t>).</w:t>
       </w:r>
     </w:p>
     <w:p>
@@ -4608,7 +4639,21 @@
               <w:rPr>
                 <w:lang w:val="es-PE"/>
               </w:rPr>
-              <w:t>donde está el core de nuestro desarrollo. En algún momento podemos llegar a probar algunas de esas mejoras o cambios en el código y hacer una fusión a nuestro proyecto principal, ya que todo esto lo maneja Git de una forma muy eficiente</w:t>
+              <w:t xml:space="preserve">donde está el </w:t>
+            </w:r>
+            <w:proofErr w:type="spellStart"/>
+            <w:r>
+              <w:rPr>
+                <w:lang w:val="es-PE"/>
+              </w:rPr>
+              <w:t>core</w:t>
+            </w:r>
+            <w:proofErr w:type="spellEnd"/>
+            <w:r>
+              <w:rPr>
+                <w:lang w:val="es-PE"/>
+              </w:rPr>
+              <w:t xml:space="preserve"> de nuestro desarrollo. En algún momento podemos llegar a probar algunas de esas mejoras o cambios en el código y hacer una fusión a nuestro proyecto principal, ya que todo esto lo maneja Git de una forma muy eficiente</w:t>
             </w:r>
           </w:p>
         </w:tc>
@@ -4633,6 +4678,7 @@
                 <w:bCs w:val="0"/>
               </w:rPr>
             </w:pPr>
+            <w:proofErr w:type="spellStart"/>
             <w:r>
               <w:rPr>
                 <w:b w:val="0"/>
@@ -4640,6 +4686,7 @@
               </w:rPr>
               <w:t>Github</w:t>
             </w:r>
+            <w:proofErr w:type="spellEnd"/>
           </w:p>
         </w:tc>
         <w:tc>
@@ -4700,6 +4747,7 @@
                 <w:bCs w:val="0"/>
               </w:rPr>
             </w:pPr>
+            <w:proofErr w:type="spellStart"/>
             <w:r>
               <w:rPr>
                 <w:b w:val="0"/>
@@ -4707,6 +4755,7 @@
               </w:rPr>
               <w:t>Sourcetree</w:t>
             </w:r>
+            <w:proofErr w:type="spellEnd"/>
           </w:p>
         </w:tc>
         <w:tc>
@@ -4726,7 +4775,15 @@
               <w:cnfStyle w:val="000000100000" w:firstRow="0" w:lastRow="0" w:firstColumn="0" w:lastColumn="0" w:oddVBand="0" w:evenVBand="0" w:oddHBand="1" w:evenHBand="0" w:firstRowFirstColumn="0" w:firstRowLastColumn="0" w:lastRowFirstColumn="0" w:lastRowLastColumn="0"/>
             </w:pPr>
             <w:r>
-              <w:t>Es uno de los mejores clientes GUI para manejar repositorios git que existe en la actualidad. Solo trabaja bajo la plataforma mac.</w:t>
+              <w:t xml:space="preserve">Es uno de los mejores clientes GUI para manejar repositorios git que existe en la actualidad. Solo trabaja bajo la plataforma </w:t>
+            </w:r>
+            <w:proofErr w:type="spellStart"/>
+            <w:r>
+              <w:t>mac</w:t>
+            </w:r>
+            <w:proofErr w:type="spellEnd"/>
+            <w:r>
+              <w:t>.</w:t>
             </w:r>
           </w:p>
         </w:tc>
@@ -4756,8 +4813,17 @@
                 <w:b w:val="0"/>
                 <w:bCs w:val="0"/>
               </w:rPr>
-              <w:t>Windows powershell</w:t>
-            </w:r>
+              <w:t xml:space="preserve">Windows </w:t>
+            </w:r>
+            <w:proofErr w:type="spellStart"/>
+            <w:r>
+              <w:rPr>
+                <w:b w:val="0"/>
+                <w:bCs w:val="0"/>
+              </w:rPr>
+              <w:t>powershell</w:t>
+            </w:r>
+            <w:proofErr w:type="spellEnd"/>
           </w:p>
         </w:tc>
         <w:tc>
@@ -4777,7 +4843,39 @@
               <w:cnfStyle w:val="000000000000" w:firstRow="0" w:lastRow="0" w:firstColumn="0" w:lastColumn="0" w:oddVBand="0" w:evenVBand="0" w:oddHBand="0" w:evenHBand="0" w:firstRowFirstColumn="0" w:firstRowLastColumn="0" w:lastRowFirstColumn="0" w:lastRowLastColumn="0"/>
             </w:pPr>
             <w:r>
-              <w:t>Es una interfaz de línea de comandos o CLI (Command-Line Interface) que tiene la posibilidad de ejecutar Scripts (unión de comandos) y que facilita la configuración, administración y automatización de tareas multiplataforma, además dispone de un lenguaje de scripting. Powershell tiene una salida basada en objetos por lo que acepta y devuelve objetos de .NET ya que está basado en .NET CLR (Commond Language Runtime) esto es ideal para automatización de procesos.</w:t>
+              <w:t>Es una interfaz de línea de comandos o CLI (</w:t>
+            </w:r>
+            <w:proofErr w:type="spellStart"/>
+            <w:r>
+              <w:t>Command</w:t>
+            </w:r>
+            <w:proofErr w:type="spellEnd"/>
+            <w:r>
+              <w:t>-Line Interface) que tiene la posibilidad de ejecutar Scripts (unión de comandos) y que facilita la configuración, administración y automatización de tareas multiplataforma, además dispone de un lenguaje de scripting. Powershell tiene una salida basada en objetos por lo que acepta y devuelve objetos de .NET ya que está basado en .NET CLR (</w:t>
+            </w:r>
+            <w:proofErr w:type="spellStart"/>
+            <w:r>
+              <w:t>Commond</w:t>
+            </w:r>
+            <w:proofErr w:type="spellEnd"/>
+            <w:r>
+              <w:t xml:space="preserve"> </w:t>
+            </w:r>
+            <w:proofErr w:type="spellStart"/>
+            <w:r>
+              <w:t>Language</w:t>
+            </w:r>
+            <w:proofErr w:type="spellEnd"/>
+            <w:r>
+              <w:t xml:space="preserve"> </w:t>
+            </w:r>
+            <w:proofErr w:type="spellStart"/>
+            <w:r>
+              <w:t>Runtime</w:t>
+            </w:r>
+            <w:proofErr w:type="spellEnd"/>
+            <w:r>
+              <w:t>) esto es ideal para automatización de procesos.</w:t>
             </w:r>
           </w:p>
         </w:tc>
@@ -5113,7 +5211,14 @@
                 <w:sz w:val="20"/>
                 <w:szCs w:val="20"/>
               </w:rPr>
-              <w:t>Contexto organizacional para SCM</w:t>
+              <w:t>Definir c</w:t>
+            </w:r>
+            <w:r>
+              <w:rPr>
+                <w:sz w:val="20"/>
+                <w:szCs w:val="20"/>
+              </w:rPr>
+              <w:t>ontexto organizacional para SCM</w:t>
             </w:r>
           </w:p>
         </w:tc>
@@ -5209,7 +5314,14 @@
                 <w:sz w:val="20"/>
                 <w:szCs w:val="20"/>
               </w:rPr>
-              <w:t>Restricciones y guía para SCM</w:t>
+              <w:t>Definir r</w:t>
+            </w:r>
+            <w:r>
+              <w:rPr>
+                <w:sz w:val="20"/>
+                <w:szCs w:val="20"/>
+              </w:rPr>
+              <w:t>estricciones y guía para SCM</w:t>
             </w:r>
           </w:p>
         </w:tc>
@@ -5302,7 +5414,14 @@
                 <w:sz w:val="20"/>
                 <w:szCs w:val="20"/>
               </w:rPr>
-              <w:t>Planificación para SCM</w:t>
+              <w:t>Definir p</w:t>
+            </w:r>
+            <w:r>
+              <w:rPr>
+                <w:sz w:val="20"/>
+                <w:szCs w:val="20"/>
+              </w:rPr>
+              <w:t>lanificación para SCM</w:t>
             </w:r>
           </w:p>
         </w:tc>
@@ -5385,6 +5504,56 @@
             <w:pPr>
               <w:ind w:left="731" w:hanging="142"/>
               <w:rPr>
+                <w:sz w:val="20"/>
+                <w:szCs w:val="20"/>
+              </w:rPr>
+            </w:pPr>
+            <w:r>
+              <w:rPr>
+                <w:sz w:val="20"/>
+                <w:szCs w:val="20"/>
+              </w:rPr>
+              <w:t>Determinar la o</w:t>
+            </w:r>
+            <w:r>
+              <w:rPr>
+                <w:sz w:val="20"/>
+                <w:szCs w:val="20"/>
+              </w:rPr>
+              <w:t>rganización y responsabilidad</w:t>
+            </w:r>
+          </w:p>
+        </w:tc>
+        <w:tc>
+          <w:tcPr>
+            <w:tcW w:w="2255" w:type="dxa"/>
+          </w:tcPr>
+          <w:p>
+            <w:pPr>
+              <w:cnfStyle w:val="000000100000" w:firstRow="0" w:lastRow="0" w:firstColumn="0" w:lastColumn="0" w:oddVBand="0" w:evenVBand="0" w:oddHBand="1" w:evenHBand="0" w:firstRowFirstColumn="0" w:firstRowLastColumn="0" w:lastRowFirstColumn="0" w:lastRowLastColumn="0"/>
+              <w:rPr>
+                <w:sz w:val="20"/>
+                <w:szCs w:val="20"/>
+              </w:rPr>
+            </w:pPr>
+            <w:r>
+              <w:rPr>
+                <w:sz w:val="20"/>
+                <w:szCs w:val="20"/>
+              </w:rPr>
+              <w:t>Gestor de la gestión de la configuración</w:t>
+            </w:r>
+          </w:p>
+        </w:tc>
+        <w:tc>
+          <w:tcPr>
+            <w:tcW w:w="1604" w:type="dxa"/>
+          </w:tcPr>
+          <w:p>
+            <w:pPr>
+              <w:ind w:left="731" w:hanging="344"/>
+              <w:cnfStyle w:val="000000100000" w:firstRow="0" w:lastRow="0" w:firstColumn="0" w:lastColumn="0" w:oddVBand="0" w:evenVBand="0" w:oddHBand="1" w:evenHBand="0" w:firstRowFirstColumn="0" w:firstRowLastColumn="0" w:lastRowFirstColumn="0" w:lastRowLastColumn="0"/>
+              <w:rPr>
                 <w:i/>
                 <w:iCs/>
                 <w:sz w:val="20"/>
@@ -5398,28 +5567,7 @@
                 <w:sz w:val="20"/>
                 <w:szCs w:val="20"/>
               </w:rPr>
-              <w:t>Organización y responsabilidad</w:t>
-            </w:r>
-          </w:p>
-        </w:tc>
-        <w:tc>
-          <w:tcPr>
-            <w:tcW w:w="2255" w:type="dxa"/>
-          </w:tcPr>
-          <w:p>
-            <w:pPr>
-              <w:cnfStyle w:val="000000100000" w:firstRow="0" w:lastRow="0" w:firstColumn="0" w:lastColumn="0" w:oddVBand="0" w:evenVBand="0" w:oddHBand="1" w:evenHBand="0" w:firstRowFirstColumn="0" w:firstRowLastColumn="0" w:lastRowFirstColumn="0" w:lastRowLastColumn="0"/>
-              <w:rPr>
-                <w:sz w:val="20"/>
-                <w:szCs w:val="20"/>
-              </w:rPr>
-            </w:pPr>
-            <w:r>
-              <w:rPr>
-                <w:sz w:val="20"/>
-                <w:szCs w:val="20"/>
-              </w:rPr>
-              <w:t>Gestor de la gestión de la configuración</w:t>
+              <w:t>13/09/2021</w:t>
             </w:r>
           </w:p>
         </w:tc>
@@ -5449,32 +5597,6 @@
             </w:r>
           </w:p>
         </w:tc>
-        <w:tc>
-          <w:tcPr>
-            <w:tcW w:w="1604" w:type="dxa"/>
-          </w:tcPr>
-          <w:p>
-            <w:pPr>
-              <w:ind w:left="731" w:hanging="344"/>
-              <w:cnfStyle w:val="000000100000" w:firstRow="0" w:lastRow="0" w:firstColumn="0" w:lastColumn="0" w:oddVBand="0" w:evenVBand="0" w:oddHBand="1" w:evenHBand="0" w:firstRowFirstColumn="0" w:firstRowLastColumn="0" w:lastRowFirstColumn="0" w:lastRowLastColumn="0"/>
-              <w:rPr>
-                <w:i/>
-                <w:iCs/>
-                <w:sz w:val="20"/>
-                <w:szCs w:val="20"/>
-              </w:rPr>
-            </w:pPr>
-            <w:r>
-              <w:rPr>
-                <w:i/>
-                <w:iCs/>
-                <w:sz w:val="20"/>
-                <w:szCs w:val="20"/>
-              </w:rPr>
-              <w:t>13/09/2021</w:t>
-            </w:r>
-          </w:p>
-        </w:tc>
       </w:tr>
       <w:tr>
         <w:tc>
@@ -5486,20 +5608,23 @@
             <w:pPr>
               <w:ind w:left="731" w:hanging="142"/>
               <w:rPr>
-                <w:i/>
-                <w:iCs/>
-                <w:sz w:val="20"/>
-                <w:szCs w:val="20"/>
-              </w:rPr>
-            </w:pPr>
-            <w:r>
-              <w:rPr>
-                <w:i/>
-                <w:iCs/>
-                <w:sz w:val="20"/>
-                <w:szCs w:val="20"/>
-              </w:rPr>
-              <w:t>Recursos y planificación</w:t>
+                <w:sz w:val="20"/>
+                <w:szCs w:val="20"/>
+              </w:rPr>
+            </w:pPr>
+            <w:r>
+              <w:rPr>
+                <w:sz w:val="20"/>
+                <w:szCs w:val="20"/>
+              </w:rPr>
+              <w:t>Determinar los r</w:t>
+            </w:r>
+            <w:r>
+              <w:rPr>
+                <w:sz w:val="20"/>
+                <w:szCs w:val="20"/>
+              </w:rPr>
+              <w:t>ecursos y planificación</w:t>
             </w:r>
           </w:p>
         </w:tc>
@@ -5590,6 +5715,63 @@
             <w:pPr>
               <w:ind w:left="731" w:hanging="142"/>
               <w:rPr>
+                <w:sz w:val="20"/>
+                <w:szCs w:val="20"/>
+              </w:rPr>
+            </w:pPr>
+            <w:r>
+              <w:rPr>
+                <w:sz w:val="20"/>
+                <w:szCs w:val="20"/>
+              </w:rPr>
+              <w:t>Selecci</w:t>
+            </w:r>
+            <w:r>
+              <w:rPr>
+                <w:sz w:val="20"/>
+                <w:szCs w:val="20"/>
+              </w:rPr>
+              <w:t>onar</w:t>
+            </w:r>
+            <w:r>
+              <w:rPr>
+                <w:sz w:val="20"/>
+                <w:szCs w:val="20"/>
+              </w:rPr>
+              <w:t xml:space="preserve"> herramientas e implementación</w:t>
+            </w:r>
+          </w:p>
+        </w:tc>
+        <w:tc>
+          <w:tcPr>
+            <w:tcW w:w="2255" w:type="dxa"/>
+          </w:tcPr>
+          <w:p>
+            <w:pPr>
+              <w:cnfStyle w:val="000000100000" w:firstRow="0" w:lastRow="0" w:firstColumn="0" w:lastColumn="0" w:oddVBand="0" w:evenVBand="0" w:oddHBand="1" w:evenHBand="0" w:firstRowFirstColumn="0" w:firstRowLastColumn="0" w:lastRowFirstColumn="0" w:lastRowLastColumn="0"/>
+              <w:rPr>
+                <w:sz w:val="20"/>
+                <w:szCs w:val="20"/>
+              </w:rPr>
+            </w:pPr>
+            <w:r>
+              <w:rPr>
+                <w:sz w:val="20"/>
+                <w:szCs w:val="20"/>
+              </w:rPr>
+              <w:t>Gestor de la gestión de la configuración</w:t>
+            </w:r>
+          </w:p>
+        </w:tc>
+        <w:tc>
+          <w:tcPr>
+            <w:tcW w:w="1604" w:type="dxa"/>
+          </w:tcPr>
+          <w:p>
+            <w:pPr>
+              <w:ind w:left="731" w:hanging="344"/>
+              <w:cnfStyle w:val="000000100000" w:firstRow="0" w:lastRow="0" w:firstColumn="0" w:lastColumn="0" w:oddVBand="0" w:evenVBand="0" w:oddHBand="1" w:evenHBand="0" w:firstRowFirstColumn="0" w:firstRowLastColumn="0" w:lastRowFirstColumn="0" w:lastRowLastColumn="0"/>
+              <w:rPr>
                 <w:i/>
                 <w:iCs/>
                 <w:sz w:val="20"/>
@@ -5603,28 +5785,7 @@
                 <w:sz w:val="20"/>
                 <w:szCs w:val="20"/>
               </w:rPr>
-              <w:t>Selección de herramientas e implementación</w:t>
-            </w:r>
-          </w:p>
-        </w:tc>
-        <w:tc>
-          <w:tcPr>
-            <w:tcW w:w="2255" w:type="dxa"/>
-          </w:tcPr>
-          <w:p>
-            <w:pPr>
-              <w:cnfStyle w:val="000000100000" w:firstRow="0" w:lastRow="0" w:firstColumn="0" w:lastColumn="0" w:oddVBand="0" w:evenVBand="0" w:oddHBand="1" w:evenHBand="0" w:firstRowFirstColumn="0" w:firstRowLastColumn="0" w:lastRowFirstColumn="0" w:lastRowLastColumn="0"/>
-              <w:rPr>
-                <w:sz w:val="20"/>
-                <w:szCs w:val="20"/>
-              </w:rPr>
-            </w:pPr>
-            <w:r>
-              <w:rPr>
-                <w:sz w:val="20"/>
-                <w:szCs w:val="20"/>
-              </w:rPr>
-              <w:t>Gestor de la gestión de la configuración</w:t>
+              <w:t>14/09/2021</w:t>
             </w:r>
           </w:p>
         </w:tc>
@@ -5654,32 +5815,6 @@
             </w:r>
           </w:p>
         </w:tc>
-        <w:tc>
-          <w:tcPr>
-            <w:tcW w:w="1604" w:type="dxa"/>
-          </w:tcPr>
-          <w:p>
-            <w:pPr>
-              <w:ind w:left="731" w:hanging="344"/>
-              <w:cnfStyle w:val="000000100000" w:firstRow="0" w:lastRow="0" w:firstColumn="0" w:lastColumn="0" w:oddVBand="0" w:evenVBand="0" w:oddHBand="1" w:evenHBand="0" w:firstRowFirstColumn="0" w:firstRowLastColumn="0" w:lastRowFirstColumn="0" w:lastRowLastColumn="0"/>
-              <w:rPr>
-                <w:i/>
-                <w:iCs/>
-                <w:sz w:val="20"/>
-                <w:szCs w:val="20"/>
-              </w:rPr>
-            </w:pPr>
-            <w:r>
-              <w:rPr>
-                <w:i/>
-                <w:iCs/>
-                <w:sz w:val="20"/>
-                <w:szCs w:val="20"/>
-              </w:rPr>
-              <w:t>14/09/2021</w:t>
-            </w:r>
-          </w:p>
-        </w:tc>
       </w:tr>
       <w:tr>
         <w:tc>
@@ -5691,38 +5826,23 @@
             <w:pPr>
               <w:ind w:left="731" w:hanging="142"/>
               <w:rPr>
-                <w:i/>
-                <w:iCs/>
-                <w:sz w:val="20"/>
-                <w:szCs w:val="20"/>
-              </w:rPr>
-            </w:pPr>
-            <w:r>
-              <w:rPr>
-                <w:i/>
-                <w:iCs/>
-                <w:sz w:val="20"/>
-                <w:szCs w:val="20"/>
-              </w:rPr>
-              <w:t>Control d</w:t>
-            </w:r>
-            <w:r>
-              <w:rPr>
-                <w:i/>
-                <w:iCs/>
-                <w:sz w:val="20"/>
-                <w:szCs w:val="20"/>
-              </w:rPr>
-              <w:t>e proveedores</w:t>
-            </w:r>
-            <w:r>
-              <w:rPr>
-                <w:i/>
-                <w:iCs/>
-                <w:sz w:val="20"/>
-                <w:szCs w:val="20"/>
-              </w:rPr>
-              <w:t>/subcontratista</w:t>
+                <w:sz w:val="20"/>
+                <w:szCs w:val="20"/>
+              </w:rPr>
+            </w:pPr>
+            <w:r>
+              <w:rPr>
+                <w:sz w:val="20"/>
+                <w:szCs w:val="20"/>
+              </w:rPr>
+              <w:t>Definir el c</w:t>
+            </w:r>
+            <w:r>
+              <w:rPr>
+                <w:sz w:val="20"/>
+                <w:szCs w:val="20"/>
+              </w:rPr>
+              <w:t>ontrol de proveedores/subcontratista</w:t>
             </w:r>
           </w:p>
         </w:tc>
@@ -5813,29 +5933,23 @@
             <w:pPr>
               <w:ind w:left="731" w:hanging="142"/>
               <w:rPr>
-                <w:i/>
-                <w:iCs/>
-                <w:sz w:val="20"/>
-                <w:szCs w:val="20"/>
-              </w:rPr>
-            </w:pPr>
-            <w:r>
-              <w:rPr>
-                <w:i/>
-                <w:iCs/>
-                <w:sz w:val="20"/>
-                <w:szCs w:val="20"/>
-              </w:rPr>
-              <w:t xml:space="preserve">Control de </w:t>
-            </w:r>
-            <w:r>
-              <w:rPr>
-                <w:i/>
-                <w:iCs/>
-                <w:sz w:val="20"/>
-                <w:szCs w:val="20"/>
-              </w:rPr>
-              <w:t>interacción</w:t>
+                <w:sz w:val="20"/>
+                <w:szCs w:val="20"/>
+              </w:rPr>
+            </w:pPr>
+            <w:r>
+              <w:rPr>
+                <w:sz w:val="20"/>
+                <w:szCs w:val="20"/>
+              </w:rPr>
+              <w:t>Definir el c</w:t>
+            </w:r>
+            <w:r>
+              <w:rPr>
+                <w:sz w:val="20"/>
+                <w:szCs w:val="20"/>
+              </w:rPr>
+              <w:t>ontrol de interacción</w:t>
             </w:r>
           </w:p>
         </w:tc>
@@ -5936,7 +6050,14 @@
                 <w:sz w:val="20"/>
                 <w:szCs w:val="20"/>
               </w:rPr>
-              <w:t xml:space="preserve">Plan de </w:t>
+              <w:t>Realizar el plan</w:t>
+            </w:r>
+            <w:r>
+              <w:rPr>
+                <w:sz w:val="20"/>
+                <w:szCs w:val="20"/>
+              </w:rPr>
+              <w:t xml:space="preserve"> de </w:t>
             </w:r>
             <w:r>
               <w:rPr>
@@ -6039,7 +6160,14 @@
                 <w:sz w:val="20"/>
                 <w:szCs w:val="20"/>
               </w:rPr>
-              <w:t>Seguimiento de la SCM</w:t>
+              <w:t>Determinar s</w:t>
+            </w:r>
+            <w:r>
+              <w:rPr>
+                <w:sz w:val="20"/>
+                <w:szCs w:val="20"/>
+              </w:rPr>
+              <w:t>eguimiento de la SCM</w:t>
             </w:r>
           </w:p>
         </w:tc>
@@ -6119,20 +6247,23 @@
             <w:pPr>
               <w:ind w:left="731" w:hanging="142"/>
               <w:rPr>
-                <w:i/>
-                <w:iCs/>
-                <w:sz w:val="20"/>
-                <w:szCs w:val="20"/>
-              </w:rPr>
-            </w:pPr>
-            <w:r>
-              <w:rPr>
-                <w:i/>
-                <w:iCs/>
-                <w:sz w:val="20"/>
-                <w:szCs w:val="20"/>
-              </w:rPr>
-              <w:t>Métricas y mediciones</w:t>
+                <w:sz w:val="20"/>
+                <w:szCs w:val="20"/>
+              </w:rPr>
+            </w:pPr>
+            <w:r>
+              <w:rPr>
+                <w:sz w:val="20"/>
+                <w:szCs w:val="20"/>
+              </w:rPr>
+              <w:t>Definir m</w:t>
+            </w:r>
+            <w:r>
+              <w:rPr>
+                <w:sz w:val="20"/>
+                <w:szCs w:val="20"/>
+              </w:rPr>
+              <w:t>étricas y mediciones</w:t>
             </w:r>
           </w:p>
         </w:tc>
@@ -6229,12 +6360,17 @@
             </w:pPr>
             <w:r>
               <w:rPr>
-                <w:i/>
-                <w:iCs/>
-                <w:sz w:val="20"/>
-                <w:szCs w:val="20"/>
-              </w:rPr>
-              <w:t>Auditorias durante el proceso de SCM</w:t>
+                <w:sz w:val="20"/>
+                <w:szCs w:val="20"/>
+              </w:rPr>
+              <w:t>Definir a</w:t>
+            </w:r>
+            <w:r>
+              <w:rPr>
+                <w:sz w:val="20"/>
+                <w:szCs w:val="20"/>
+              </w:rPr>
+              <w:t>uditorias durante el proceso de SCM</w:t>
             </w:r>
           </w:p>
         </w:tc>
@@ -6257,6 +6393,22 @@
               </w:rPr>
               <w:t>Gestor de la gestión de la configuración</w:t>
             </w:r>
+            <w:r>
+              <w:rPr>
+                <w:sz w:val="20"/>
+                <w:szCs w:val="20"/>
+              </w:rPr>
+              <w:t xml:space="preserve">, </w:t>
+            </w:r>
+            <w:proofErr w:type="spellStart"/>
+            <w:r>
+              <w:rPr>
+                <w:sz w:val="20"/>
+                <w:szCs w:val="20"/>
+              </w:rPr>
+              <w:t>Aditor</w:t>
+            </w:r>
+            <w:proofErr w:type="spellEnd"/>
           </w:p>
         </w:tc>
         <w:tc>
@@ -6338,7 +6490,21 @@
                 <w:sz w:val="20"/>
                 <w:szCs w:val="20"/>
               </w:rPr>
-              <w:t>Identificación de la configuración del software</w:t>
+              <w:t>Identific</w:t>
+            </w:r>
+            <w:r>
+              <w:rPr>
+                <w:sz w:val="20"/>
+                <w:szCs w:val="20"/>
+              </w:rPr>
+              <w:t>ar</w:t>
+            </w:r>
+            <w:r>
+              <w:rPr>
+                <w:sz w:val="20"/>
+                <w:szCs w:val="20"/>
+              </w:rPr>
+              <w:t xml:space="preserve"> de configuración del software</w:t>
             </w:r>
           </w:p>
         </w:tc>
@@ -6433,7 +6599,21 @@
                 <w:sz w:val="20"/>
                 <w:szCs w:val="20"/>
               </w:rPr>
-              <w:t>Identificación de los elementos a ser controlados</w:t>
+              <w:t>Identifica</w:t>
+            </w:r>
+            <w:r>
+              <w:rPr>
+                <w:sz w:val="20"/>
+                <w:szCs w:val="20"/>
+              </w:rPr>
+              <w:t>r</w:t>
+            </w:r>
+            <w:r>
+              <w:rPr>
+                <w:sz w:val="20"/>
+                <w:szCs w:val="20"/>
+              </w:rPr>
+              <w:t xml:space="preserve"> elementos a ser controlados</w:t>
             </w:r>
           </w:p>
         </w:tc>
@@ -6533,7 +6713,16 @@
                 <w:sz w:val="20"/>
                 <w:szCs w:val="20"/>
               </w:rPr>
-              <w:t>Configuración del software</w:t>
+              <w:t>Determinar c</w:t>
+            </w:r>
+            <w:r>
+              <w:rPr>
+                <w:i/>
+                <w:iCs/>
+                <w:sz w:val="20"/>
+                <w:szCs w:val="20"/>
+              </w:rPr>
+              <w:t>onfiguración del software</w:t>
             </w:r>
           </w:p>
         </w:tc>
@@ -6637,7 +6826,16 @@
                 <w:sz w:val="20"/>
                 <w:szCs w:val="20"/>
               </w:rPr>
-              <w:t>Elementos de la configuración del software</w:t>
+              <w:t>Determinar e</w:t>
+            </w:r>
+            <w:r>
+              <w:rPr>
+                <w:i/>
+                <w:iCs/>
+                <w:sz w:val="20"/>
+                <w:szCs w:val="20"/>
+              </w:rPr>
+              <w:t>lementos de la configuración del software</w:t>
             </w:r>
           </w:p>
         </w:tc>
@@ -6738,7 +6936,7 @@
                 <w:sz w:val="20"/>
                 <w:szCs w:val="20"/>
               </w:rPr>
-              <w:t xml:space="preserve">Relaciones </w:t>
+              <w:t>Relaci</w:t>
             </w:r>
             <w:r>
               <w:rPr>
@@ -6747,7 +6945,7 @@
                 <w:sz w:val="20"/>
                 <w:szCs w:val="20"/>
               </w:rPr>
-              <w:t>entre</w:t>
+              <w:t>onar</w:t>
             </w:r>
             <w:r>
               <w:rPr>
@@ -6878,7 +7076,16 @@
                 <w:sz w:val="20"/>
                 <w:szCs w:val="20"/>
               </w:rPr>
-              <w:t>Versiones del software</w:t>
+              <w:t>Validar v</w:t>
+            </w:r>
+            <w:r>
+              <w:rPr>
+                <w:i/>
+                <w:iCs/>
+                <w:sz w:val="20"/>
+                <w:szCs w:val="20"/>
+              </w:rPr>
+              <w:t>ersiones del software</w:t>
             </w:r>
           </w:p>
         </w:tc>
@@ -6979,7 +7186,16 @@
                 <w:sz w:val="20"/>
                 <w:szCs w:val="20"/>
               </w:rPr>
-              <w:t>Línea base</w:t>
+              <w:t>Revisar l</w:t>
+            </w:r>
+            <w:r>
+              <w:rPr>
+                <w:i/>
+                <w:iCs/>
+                <w:sz w:val="20"/>
+                <w:szCs w:val="20"/>
+              </w:rPr>
+              <w:t>ínea base</w:t>
             </w:r>
           </w:p>
         </w:tc>
@@ -7083,7 +7299,16 @@
                 <w:sz w:val="20"/>
                 <w:szCs w:val="20"/>
               </w:rPr>
-              <w:t xml:space="preserve">Adquisición de elementos de configuración </w:t>
+              <w:t>Determinar a</w:t>
+            </w:r>
+            <w:r>
+              <w:rPr>
+                <w:i/>
+                <w:iCs/>
+                <w:sz w:val="20"/>
+                <w:szCs w:val="20"/>
+              </w:rPr>
+              <w:t xml:space="preserve">dquisición de elementos de configuración </w:t>
             </w:r>
             <w:r>
               <w:rPr>
@@ -7193,7 +7418,14 @@
                 <w:sz w:val="20"/>
                 <w:szCs w:val="20"/>
               </w:rPr>
-              <w:t>Librería software</w:t>
+              <w:t>Definir l</w:t>
+            </w:r>
+            <w:r>
+              <w:rPr>
+                <w:sz w:val="20"/>
+                <w:szCs w:val="20"/>
+              </w:rPr>
+              <w:t>ibrería software</w:t>
             </w:r>
           </w:p>
         </w:tc>
@@ -7290,7 +7522,14 @@
                 <w:sz w:val="20"/>
                 <w:szCs w:val="20"/>
               </w:rPr>
-              <w:t>Control de la configuración del software</w:t>
+              <w:t>Determinar c</w:t>
+            </w:r>
+            <w:r>
+              <w:rPr>
+                <w:sz w:val="20"/>
+                <w:szCs w:val="20"/>
+              </w:rPr>
+              <w:t>ontrol de la configuración del software</w:t>
             </w:r>
           </w:p>
         </w:tc>
@@ -7382,7 +7621,49 @@
                 <w:sz w:val="20"/>
                 <w:szCs w:val="20"/>
               </w:rPr>
-              <w:t>Solicitación, evaluación y aprobación de los cambios de software</w:t>
+              <w:t>Solicita</w:t>
+            </w:r>
+            <w:r>
+              <w:rPr>
+                <w:sz w:val="20"/>
+                <w:szCs w:val="20"/>
+              </w:rPr>
+              <w:t>r</w:t>
+            </w:r>
+            <w:r>
+              <w:rPr>
+                <w:sz w:val="20"/>
+                <w:szCs w:val="20"/>
+              </w:rPr>
+              <w:t>, evalua</w:t>
+            </w:r>
+            <w:r>
+              <w:rPr>
+                <w:sz w:val="20"/>
+                <w:szCs w:val="20"/>
+              </w:rPr>
+              <w:t>r</w:t>
+            </w:r>
+            <w:r>
+              <w:rPr>
+                <w:sz w:val="20"/>
+                <w:szCs w:val="20"/>
+              </w:rPr>
+              <w:t xml:space="preserve"> y aproba</w:t>
+            </w:r>
+            <w:r>
+              <w:rPr>
+                <w:sz w:val="20"/>
+                <w:szCs w:val="20"/>
+              </w:rPr>
+              <w:t>r</w:t>
+            </w:r>
+            <w:r>
+              <w:rPr>
+                <w:sz w:val="20"/>
+                <w:szCs w:val="20"/>
+              </w:rPr>
+              <w:t xml:space="preserve"> los cambios de software</w:t>
             </w:r>
           </w:p>
         </w:tc>
@@ -7485,6 +7766,7 @@
                 <w:sz w:val="20"/>
                 <w:szCs w:val="20"/>
               </w:rPr>
+              <w:lastRenderedPageBreak/>
               <w:t>C</w:t>
             </w:r>
             <w:r>
@@ -7494,7 +7776,25 @@
                 <w:sz w:val="20"/>
                 <w:szCs w:val="20"/>
               </w:rPr>
-              <w:t>ontrol de la configuración de software</w:t>
+              <w:t>ontrol</w:t>
+            </w:r>
+            <w:r>
+              <w:rPr>
+                <w:i/>
+                <w:iCs/>
+                <w:sz w:val="20"/>
+                <w:szCs w:val="20"/>
+              </w:rPr>
+              <w:t>ar</w:t>
+            </w:r>
+            <w:r>
+              <w:rPr>
+                <w:i/>
+                <w:iCs/>
+                <w:sz w:val="20"/>
+                <w:szCs w:val="20"/>
+              </w:rPr>
+              <w:t xml:space="preserve"> la configuración de software</w:t>
             </w:r>
           </w:p>
         </w:tc>
@@ -7595,8 +7895,25 @@
                 <w:sz w:val="20"/>
                 <w:szCs w:val="20"/>
               </w:rPr>
-              <w:lastRenderedPageBreak/>
-              <w:t>Proceso de petición del cambio de software</w:t>
+              <w:t>Proces</w:t>
+            </w:r>
+            <w:r>
+              <w:rPr>
+                <w:i/>
+                <w:iCs/>
+                <w:sz w:val="20"/>
+                <w:szCs w:val="20"/>
+              </w:rPr>
+              <w:t>ar</w:t>
+            </w:r>
+            <w:r>
+              <w:rPr>
+                <w:i/>
+                <w:iCs/>
+                <w:sz w:val="20"/>
+                <w:szCs w:val="20"/>
+              </w:rPr>
+              <w:t xml:space="preserve"> petición del cambio de software</w:t>
             </w:r>
           </w:p>
         </w:tc>
@@ -7700,7 +8017,14 @@
                 <w:sz w:val="20"/>
                 <w:szCs w:val="20"/>
               </w:rPr>
-              <w:t>Implementación de los cambios software</w:t>
+              <w:t>Implementar</w:t>
+            </w:r>
+            <w:r>
+              <w:rPr>
+                <w:sz w:val="20"/>
+                <w:szCs w:val="20"/>
+              </w:rPr>
+              <w:t xml:space="preserve"> cambios software</w:t>
             </w:r>
           </w:p>
         </w:tc>
@@ -7800,7 +8124,14 @@
                 <w:sz w:val="20"/>
                 <w:szCs w:val="20"/>
               </w:rPr>
-              <w:t>Desviaciones y remisiones</w:t>
+              <w:t>Determinar d</w:t>
+            </w:r>
+            <w:r>
+              <w:rPr>
+                <w:sz w:val="20"/>
+                <w:szCs w:val="20"/>
+              </w:rPr>
+              <w:t>esviaciones y remisiones</w:t>
             </w:r>
           </w:p>
         </w:tc>
@@ -7897,7 +8228,21 @@
                 <w:sz w:val="20"/>
                 <w:szCs w:val="20"/>
               </w:rPr>
-              <w:t>Informe del estado de la configuración software</w:t>
+              <w:t>Inform</w:t>
+            </w:r>
+            <w:r>
+              <w:rPr>
+                <w:sz w:val="20"/>
+                <w:szCs w:val="20"/>
+              </w:rPr>
+              <w:t>ar</w:t>
+            </w:r>
+            <w:r>
+              <w:rPr>
+                <w:sz w:val="20"/>
+                <w:szCs w:val="20"/>
+              </w:rPr>
+              <w:t xml:space="preserve"> estado de la configuración software</w:t>
             </w:r>
           </w:p>
         </w:tc>
@@ -7913,6 +8258,13 @@
                 <w:szCs w:val="20"/>
               </w:rPr>
             </w:pPr>
+            <w:r>
+              <w:rPr>
+                <w:sz w:val="20"/>
+                <w:szCs w:val="20"/>
+              </w:rPr>
+              <w:t>Comité de Control de Cambios</w:t>
+            </w:r>
           </w:p>
         </w:tc>
         <w:tc>
@@ -7992,7 +8344,14 @@
                 <w:sz w:val="20"/>
                 <w:szCs w:val="20"/>
               </w:rPr>
-              <w:t>Auditoria de la configuración del software</w:t>
+              <w:t>Ejecutar a</w:t>
+            </w:r>
+            <w:r>
+              <w:rPr>
+                <w:sz w:val="20"/>
+                <w:szCs w:val="20"/>
+              </w:rPr>
+              <w:t>uditoria de la configuración del software</w:t>
             </w:r>
           </w:p>
         </w:tc>
@@ -8008,6 +8367,13 @@
                 <w:szCs w:val="20"/>
               </w:rPr>
             </w:pPr>
+            <w:r>
+              <w:rPr>
+                <w:sz w:val="20"/>
+                <w:szCs w:val="20"/>
+              </w:rPr>
+              <w:t>Auditor interno</w:t>
+            </w:r>
           </w:p>
         </w:tc>
         <w:tc>
@@ -8088,8 +8454,31 @@
                 <w:sz w:val="20"/>
                 <w:szCs w:val="20"/>
               </w:rPr>
-              <w:t>Entrega y gestión de release</w:t>
-            </w:r>
+              <w:t xml:space="preserve">Realizar </w:t>
+            </w:r>
+            <w:r>
+              <w:rPr>
+                <w:sz w:val="20"/>
+                <w:szCs w:val="20"/>
+              </w:rPr>
+              <w:t>e</w:t>
+            </w:r>
+            <w:r>
+              <w:rPr>
+                <w:sz w:val="20"/>
+                <w:szCs w:val="20"/>
+              </w:rPr>
+              <w:t xml:space="preserve">ntrega y gestión de </w:t>
+            </w:r>
+            <w:proofErr w:type="spellStart"/>
+            <w:r>
+              <w:rPr>
+                <w:sz w:val="20"/>
+                <w:szCs w:val="20"/>
+              </w:rPr>
+              <w:t>release</w:t>
+            </w:r>
+            <w:proofErr w:type="spellEnd"/>
           </w:p>
         </w:tc>
         <w:tc>
@@ -8104,6 +8493,13 @@
                 <w:szCs w:val="20"/>
               </w:rPr>
             </w:pPr>
+            <w:r>
+              <w:rPr>
+                <w:sz w:val="20"/>
+                <w:szCs w:val="20"/>
+              </w:rPr>
+              <w:t>Bibliotecario</w:t>
+            </w:r>
           </w:p>
         </w:tc>
         <w:tc>
@@ -8398,8 +8794,17 @@
                 <w:b/>
                 <w:color w:val="FFFFFF"/>
               </w:rPr>
-              <w:t>Nombre del Item</w:t>
-            </w:r>
+              <w:t xml:space="preserve">Nombre del </w:t>
+            </w:r>
+            <w:proofErr w:type="spellStart"/>
+            <w:r>
+              <w:rPr>
+                <w:b/>
+                <w:color w:val="FFFFFF"/>
+              </w:rPr>
+              <w:t>Item</w:t>
+            </w:r>
+            <w:proofErr w:type="spellEnd"/>
           </w:p>
         </w:tc>
         <w:tc>
@@ -9456,7 +9861,6 @@
       </w:pPr>
       <w:bookmarkStart w:id="14" w:name="_Toc84252639"/>
       <w:r>
-        <w:lastRenderedPageBreak/>
         <w:t>Definición de la Nomenclatura de ítem</w:t>
       </w:r>
       <w:bookmarkEnd w:id="14"/>
@@ -9484,7 +9888,15 @@
         <w:t>Caso 1</w:t>
       </w:r>
       <w:r>
-        <w:t>: Items que no son específicos de un proyecto.</w:t>
+        <w:t xml:space="preserve">: </w:t>
+      </w:r>
+      <w:proofErr w:type="spellStart"/>
+      <w:r>
+        <w:t>Items</w:t>
+      </w:r>
+      <w:proofErr w:type="spellEnd"/>
+      <w:r>
+        <w:t xml:space="preserve"> que no son específicos de un proyecto.</w:t>
       </w:r>
     </w:p>
     <w:p>
@@ -9494,33 +9906,22 @@
     </w:p>
     <w:tbl>
       <w:tblPr>
+        <w:tblStyle w:val="Tabladelista3-nfasis1"/>
         <w:tblW w:w="8475" w:type="dxa"/>
-        <w:tblInd w:w="640" w:type="dxa"/>
-        <w:tblBorders>
-          <w:top w:val="single" w:sz="8" w:space="0" w:color="000000"/>
-          <w:left w:val="single" w:sz="8" w:space="0" w:color="000000"/>
-          <w:bottom w:val="single" w:sz="8" w:space="0" w:color="000000"/>
-          <w:right w:val="single" w:sz="8" w:space="0" w:color="000000"/>
-          <w:insideH w:val="single" w:sz="8" w:space="0" w:color="000000"/>
-          <w:insideV w:val="single" w:sz="8" w:space="0" w:color="000000"/>
-        </w:tblBorders>
+        <w:tblInd w:w="548" w:type="dxa"/>
         <w:tblLayout w:type="fixed"/>
-        <w:tblLook w:val="0600" w:firstRow="0" w:lastRow="0" w:firstColumn="0" w:lastColumn="0" w:noHBand="1" w:noVBand="1"/>
+        <w:tblLook w:val="0620" w:firstRow="1" w:lastRow="0" w:firstColumn="0" w:lastColumn="0" w:noHBand="1" w:noVBand="1"/>
       </w:tblPr>
       <w:tblGrid>
         <w:gridCol w:w="8475"/>
       </w:tblGrid>
       <w:tr>
+        <w:trPr>
+          <w:cnfStyle w:val="100000000000" w:firstRow="1" w:lastRow="0" w:firstColumn="0" w:lastColumn="0" w:oddVBand="0" w:evenVBand="0" w:oddHBand="0" w:evenHBand="0" w:firstRowFirstColumn="0" w:firstRowLastColumn="0" w:lastRowFirstColumn="0" w:lastRowLastColumn="0"/>
+        </w:trPr>
         <w:tc>
           <w:tcPr>
             <w:tcW w:w="8475" w:type="dxa"/>
-            <w:shd w:val="clear" w:color="auto" w:fill="0B5394"/>
-            <w:tcMar>
-              <w:top w:w="100" w:type="dxa"/>
-              <w:left w:w="100" w:type="dxa"/>
-              <w:bottom w:w="100" w:type="dxa"/>
-              <w:right w:w="100" w:type="dxa"/>
-            </w:tcMar>
           </w:tcPr>
           <w:p>
             <w:pPr>
@@ -9532,12 +9933,10 @@
                 <w:right w:val="nil"/>
                 <w:between w:val="nil"/>
               </w:pBdr>
-              <w:spacing w:line="240" w:lineRule="auto"/>
-              <w:jc w:val="center"/>
-            </w:pPr>
-            <w:r>
-              <w:rPr>
-                <w:b/>
+              <w:jc w:val="both"/>
+            </w:pPr>
+            <w:r>
+              <w:rPr>
                 <w:color w:val="FFFFFF"/>
               </w:rPr>
               <w:t>Nomenclatura</w:t>
@@ -9549,25 +9948,42 @@
         <w:tc>
           <w:tcPr>
             <w:tcW w:w="8475" w:type="dxa"/>
-            <w:shd w:val="clear" w:color="auto" w:fill="auto"/>
-            <w:tcMar>
-              <w:top w:w="100" w:type="dxa"/>
-              <w:left w:w="100" w:type="dxa"/>
-              <w:bottom w:w="100" w:type="dxa"/>
-              <w:right w:w="100" w:type="dxa"/>
-            </w:tcMar>
-          </w:tcPr>
-          <w:p>
-            <w:r>
+          </w:tcPr>
+          <w:p>
+            <w:pPr>
+              <w:jc w:val="both"/>
+            </w:pPr>
+            <w:r>
+              <w:rPr>
+                <w:b/>
+                <w:bCs/>
+              </w:rPr>
               <w:t>Nomenclatura:</w:t>
             </w:r>
             <w:r>
-              <w:tab/>
-              <w:t xml:space="preserve"> Acrónimo del ítem</w:t>
-            </w:r>
-          </w:p>
-          <w:p>
-            <w:r>
+              <w:rPr>
+                <w:b/>
+                <w:bCs/>
+              </w:rPr>
+              <w:t xml:space="preserve"> </w:t>
+            </w:r>
+            <w:r>
+              <w:t>Acrónimo del ítem</w:t>
+            </w:r>
+          </w:p>
+          <w:p>
+            <w:pPr>
+              <w:jc w:val="both"/>
+              <w:rPr>
+                <w:b/>
+                <w:bCs/>
+              </w:rPr>
+            </w:pPr>
+            <w:r>
+              <w:rPr>
+                <w:b/>
+                <w:bCs/>
+              </w:rPr>
               <w:t xml:space="preserve">Ejemplo: </w:t>
             </w:r>
           </w:p>
@@ -9578,13 +9994,23 @@
                 <w:ilvl w:val="0"/>
                 <w:numId w:val="45"/>
               </w:numPr>
-            </w:pPr>
+              <w:jc w:val="both"/>
+            </w:pPr>
+            <w:proofErr w:type="spellStart"/>
             <w:r>
               <w:rPr>
                 <w:b/>
                 <w:bCs/>
               </w:rPr>
-              <w:t>Item:</w:t>
+              <w:t>Item</w:t>
+            </w:r>
+            <w:proofErr w:type="spellEnd"/>
+            <w:r>
+              <w:rPr>
+                <w:b/>
+                <w:bCs/>
+              </w:rPr>
+              <w:t>:</w:t>
             </w:r>
             <w:r>
               <w:t xml:space="preserve"> Plan de Gestión de la Configuración = PGC</w:t>
@@ -9642,43 +10068,30 @@
     </w:p>
     <w:tbl>
       <w:tblPr>
+        <w:tblStyle w:val="Tablaconcuadrcula4-nfasis1"/>
         <w:tblW w:w="8475" w:type="dxa"/>
-        <w:tblInd w:w="640" w:type="dxa"/>
-        <w:tblBorders>
-          <w:top w:val="single" w:sz="8" w:space="0" w:color="000000"/>
-          <w:left w:val="single" w:sz="8" w:space="0" w:color="000000"/>
-          <w:bottom w:val="single" w:sz="8" w:space="0" w:color="000000"/>
-          <w:right w:val="single" w:sz="8" w:space="0" w:color="000000"/>
-          <w:insideH w:val="single" w:sz="8" w:space="0" w:color="000000"/>
-          <w:insideV w:val="single" w:sz="8" w:space="0" w:color="000000"/>
-        </w:tblBorders>
+        <w:tblInd w:w="548" w:type="dxa"/>
         <w:tblLayout w:type="fixed"/>
-        <w:tblLook w:val="0600" w:firstRow="0" w:lastRow="0" w:firstColumn="0" w:lastColumn="0" w:noHBand="1" w:noVBand="1"/>
+        <w:tblLook w:val="0620" w:firstRow="1" w:lastRow="0" w:firstColumn="0" w:lastColumn="0" w:noHBand="1" w:noVBand="1"/>
       </w:tblPr>
       <w:tblGrid>
         <w:gridCol w:w="8475"/>
       </w:tblGrid>
       <w:tr>
+        <w:trPr>
+          <w:cnfStyle w:val="100000000000" w:firstRow="1" w:lastRow="0" w:firstColumn="0" w:lastColumn="0" w:oddVBand="0" w:evenVBand="0" w:oddHBand="0" w:evenHBand="0" w:firstRowFirstColumn="0" w:firstRowLastColumn="0" w:lastRowFirstColumn="0" w:lastRowLastColumn="0"/>
+        </w:trPr>
         <w:tc>
           <w:tcPr>
             <w:tcW w:w="8475" w:type="dxa"/>
-            <w:shd w:val="clear" w:color="auto" w:fill="0B5394"/>
-            <w:tcMar>
-              <w:top w:w="100" w:type="dxa"/>
-              <w:left w:w="100" w:type="dxa"/>
-              <w:bottom w:w="100" w:type="dxa"/>
-              <w:right w:w="100" w:type="dxa"/>
-            </w:tcMar>
-          </w:tcPr>
-          <w:p>
-            <w:pPr>
-              <w:widowControl w:val="0"/>
-              <w:spacing w:line="240" w:lineRule="auto"/>
+          </w:tcPr>
+          <w:p>
+            <w:pPr>
+              <w:widowControl w:val="0"/>
               <w:jc w:val="center"/>
             </w:pPr>
             <w:r>
               <w:rPr>
-                <w:b/>
                 <w:color w:val="FFFFFF"/>
               </w:rPr>
               <w:t>Nomenclatura</w:t>
@@ -9690,21 +10103,31 @@
         <w:tc>
           <w:tcPr>
             <w:tcW w:w="8475" w:type="dxa"/>
-            <w:shd w:val="clear" w:color="auto" w:fill="auto"/>
-            <w:tcMar>
-              <w:top w:w="100" w:type="dxa"/>
-              <w:left w:w="100" w:type="dxa"/>
-              <w:bottom w:w="100" w:type="dxa"/>
-              <w:right w:w="100" w:type="dxa"/>
-            </w:tcMar>
-          </w:tcPr>
-          <w:p>
-            <w:r>
-              <w:t>Nomenclatura: Acrónimo del proyecto + “_” + Acrónimo del ítem</w:t>
-            </w:r>
-          </w:p>
-          <w:p>
-            <w:r>
+          </w:tcPr>
+          <w:p>
+            <w:r>
+              <w:rPr>
+                <w:b/>
+                <w:bCs/>
+              </w:rPr>
+              <w:t>Nomenclatura:</w:t>
+            </w:r>
+            <w:r>
+              <w:t xml:space="preserve"> Acrónimo del proyecto + “_” + Acrónimo del ítem</w:t>
+            </w:r>
+          </w:p>
+          <w:p>
+            <w:pPr>
+              <w:rPr>
+                <w:b/>
+                <w:bCs/>
+              </w:rPr>
+            </w:pPr>
+            <w:r>
+              <w:rPr>
+                <w:b/>
+                <w:bCs/>
+              </w:rPr>
               <w:t>Ejemplo:</w:t>
             </w:r>
           </w:p>
@@ -9735,12 +10158,21 @@
                 <w:numId w:val="44"/>
               </w:numPr>
             </w:pPr>
+            <w:proofErr w:type="spellStart"/>
             <w:r>
               <w:rPr>
                 <w:b/>
                 <w:bCs/>
               </w:rPr>
-              <w:t>Item:</w:t>
+              <w:t>Item</w:t>
+            </w:r>
+            <w:proofErr w:type="spellEnd"/>
+            <w:r>
+              <w:rPr>
+                <w:b/>
+                <w:bCs/>
+              </w:rPr>
+              <w:t>:</w:t>
             </w:r>
             <w:r>
               <w:t xml:space="preserve"> Cronograma del proyecto = CP</w:t>
@@ -9817,43 +10249,30 @@
     </w:p>
     <w:tbl>
       <w:tblPr>
+        <w:tblStyle w:val="Tablaconcuadrcula4-nfasis1"/>
         <w:tblW w:w="8475" w:type="dxa"/>
-        <w:tblInd w:w="640" w:type="dxa"/>
-        <w:tblBorders>
-          <w:top w:val="single" w:sz="8" w:space="0" w:color="000000"/>
-          <w:left w:val="single" w:sz="8" w:space="0" w:color="000000"/>
-          <w:bottom w:val="single" w:sz="8" w:space="0" w:color="000000"/>
-          <w:right w:val="single" w:sz="8" w:space="0" w:color="000000"/>
-          <w:insideH w:val="single" w:sz="8" w:space="0" w:color="000000"/>
-          <w:insideV w:val="single" w:sz="8" w:space="0" w:color="000000"/>
-        </w:tblBorders>
+        <w:tblInd w:w="548" w:type="dxa"/>
         <w:tblLayout w:type="fixed"/>
-        <w:tblLook w:val="0600" w:firstRow="0" w:lastRow="0" w:firstColumn="0" w:lastColumn="0" w:noHBand="1" w:noVBand="1"/>
+        <w:tblLook w:val="0620" w:firstRow="1" w:lastRow="0" w:firstColumn="0" w:lastColumn="0" w:noHBand="1" w:noVBand="1"/>
       </w:tblPr>
       <w:tblGrid>
         <w:gridCol w:w="8475"/>
       </w:tblGrid>
       <w:tr>
+        <w:trPr>
+          <w:cnfStyle w:val="100000000000" w:firstRow="1" w:lastRow="0" w:firstColumn="0" w:lastColumn="0" w:oddVBand="0" w:evenVBand="0" w:oddHBand="0" w:evenHBand="0" w:firstRowFirstColumn="0" w:firstRowLastColumn="0" w:lastRowFirstColumn="0" w:lastRowLastColumn="0"/>
+        </w:trPr>
         <w:tc>
           <w:tcPr>
             <w:tcW w:w="8475" w:type="dxa"/>
-            <w:shd w:val="clear" w:color="auto" w:fill="0B5394"/>
-            <w:tcMar>
-              <w:top w:w="100" w:type="dxa"/>
-              <w:left w:w="100" w:type="dxa"/>
-              <w:bottom w:w="100" w:type="dxa"/>
-              <w:right w:w="100" w:type="dxa"/>
-            </w:tcMar>
-          </w:tcPr>
-          <w:p>
-            <w:pPr>
-              <w:widowControl w:val="0"/>
-              <w:spacing w:line="240" w:lineRule="auto"/>
+          </w:tcPr>
+          <w:p>
+            <w:pPr>
+              <w:widowControl w:val="0"/>
               <w:jc w:val="center"/>
             </w:pPr>
             <w:r>
               <w:rPr>
-                <w:b/>
                 <w:color w:val="FFFFFF"/>
               </w:rPr>
               <w:t>Nomenclatura</w:t>
@@ -9865,13 +10284,6 @@
         <w:tc>
           <w:tcPr>
             <w:tcW w:w="8475" w:type="dxa"/>
-            <w:shd w:val="clear" w:color="auto" w:fill="auto"/>
-            <w:tcMar>
-              <w:top w:w="100" w:type="dxa"/>
-              <w:left w:w="100" w:type="dxa"/>
-              <w:bottom w:w="100" w:type="dxa"/>
-              <w:right w:w="100" w:type="dxa"/>
-            </w:tcMar>
           </w:tcPr>
           <w:p>
             <w:r>
@@ -9886,7 +10298,17 @@
             </w:pPr>
           </w:p>
           <w:p>
-            <w:r>
+            <w:pPr>
+              <w:rPr>
+                <w:b/>
+                <w:bCs/>
+              </w:rPr>
+            </w:pPr>
+            <w:r>
+              <w:rPr>
+                <w:b/>
+                <w:bCs/>
+              </w:rPr>
               <w:t>Ejemplo:</w:t>
             </w:r>
           </w:p>
@@ -9917,6 +10339,7 @@
                 <w:numId w:val="44"/>
               </w:numPr>
             </w:pPr>
+            <w:proofErr w:type="spellStart"/>
             <w:r>
               <w:rPr>
                 <w:b/>
@@ -9924,6 +10347,7 @@
               </w:rPr>
               <w:t>Item</w:t>
             </w:r>
+            <w:proofErr w:type="spellEnd"/>
             <w:r>
               <w:rPr>
                 <w:b/>
@@ -9950,6 +10374,7 @@
                 <w:numId w:val="44"/>
               </w:numPr>
             </w:pPr>
+            <w:proofErr w:type="spellStart"/>
             <w:r>
               <w:rPr>
                 <w:b/>
@@ -9957,6 +10382,7 @@
               </w:rPr>
               <w:t>Item</w:t>
             </w:r>
+            <w:proofErr w:type="spellEnd"/>
             <w:r>
               <w:rPr>
                 <w:b/>
@@ -9995,7 +10421,23 @@
                 <w:b/>
                 <w:bCs/>
               </w:rPr>
-              <w:t xml:space="preserve"> Item 1</w:t>
+              <w:t xml:space="preserve"> </w:t>
+            </w:r>
+            <w:proofErr w:type="spellStart"/>
+            <w:r>
+              <w:rPr>
+                <w:b/>
+                <w:bCs/>
+              </w:rPr>
+              <w:t>Item</w:t>
+            </w:r>
+            <w:proofErr w:type="spellEnd"/>
+            <w:r>
+              <w:rPr>
+                <w:b/>
+                <w:bCs/>
+              </w:rPr>
+              <w:t xml:space="preserve"> 1</w:t>
             </w:r>
             <w:r>
               <w:rPr>
@@ -10028,7 +10470,23 @@
                 <w:b/>
                 <w:bCs/>
               </w:rPr>
-              <w:t xml:space="preserve"> Item 2</w:t>
+              <w:t xml:space="preserve"> </w:t>
+            </w:r>
+            <w:proofErr w:type="spellStart"/>
+            <w:r>
+              <w:rPr>
+                <w:b/>
+                <w:bCs/>
+              </w:rPr>
+              <w:t>Item</w:t>
+            </w:r>
+            <w:proofErr w:type="spellEnd"/>
+            <w:r>
+              <w:rPr>
+                <w:b/>
+                <w:bCs/>
+              </w:rPr>
+              <w:t xml:space="preserve"> 2</w:t>
             </w:r>
             <w:r>
               <w:rPr>
@@ -10082,7 +10540,6 @@
       </w:pPr>
       <w:bookmarkStart w:id="15" w:name="_Toc84252640"/>
       <w:r>
-        <w:lastRenderedPageBreak/>
         <w:t>Lista de ítem con la nomenclatura</w:t>
       </w:r>
       <w:bookmarkEnd w:id="15"/>
@@ -10090,6 +10547,7 @@
     <w:p/>
     <w:p>
       <w:r>
+        <w:lastRenderedPageBreak/>
         <w:t>Inventario de los elementos presentes en el proyecto DEALER:</w:t>
       </w:r>
     </w:p>
@@ -10618,7 +11076,25 @@
           <w:sz w:val="20"/>
           <w:szCs w:val="20"/>
         </w:rPr>
-        <w:t xml:space="preserve"> Diagrama del repositorio de la empresa DEALER - G1 en github.</w:t>
+        <w:t xml:space="preserve"> Diagrama del repositorio de la empresa DEALER - G1 en </w:t>
+      </w:r>
+      <w:proofErr w:type="spellStart"/>
+      <w:r>
+        <w:rPr>
+          <w:i/>
+          <w:sz w:val="20"/>
+          <w:szCs w:val="20"/>
+        </w:rPr>
+        <w:t>github</w:t>
+      </w:r>
+      <w:proofErr w:type="spellEnd"/>
+      <w:r>
+        <w:rPr>
+          <w:i/>
+          <w:sz w:val="20"/>
+          <w:szCs w:val="20"/>
+        </w:rPr>
+        <w:t>.</w:t>
       </w:r>
     </w:p>
     <w:p>
@@ -13303,7 +13779,15 @@
               <w:spacing w:line="240" w:lineRule="auto"/>
             </w:pPr>
             <w:r>
-              <w:t>Se genera el reporte de cierre formalizado correctamente  y la solicitud de cambio culmina  su ciclo de vida</w:t>
+              <w:t xml:space="preserve">Se genera el reporte de cierre formalizado </w:t>
+            </w:r>
+            <w:proofErr w:type="gramStart"/>
+            <w:r>
+              <w:t>correctamente  y</w:t>
+            </w:r>
+            <w:proofErr w:type="gramEnd"/>
+            <w:r>
+              <w:t xml:space="preserve"> la solicitud de cambio culmina  su ciclo de vida</w:t>
             </w:r>
           </w:p>
         </w:tc>
@@ -15048,7 +15532,21 @@
                 <w:b/>
               </w:rPr>
               <w:lastRenderedPageBreak/>
-              <w:t>Autor (Stakeholder)</w:t>
+              <w:t>Autor (</w:t>
+            </w:r>
+            <w:proofErr w:type="spellStart"/>
+            <w:r>
+              <w:rPr>
+                <w:b/>
+              </w:rPr>
+              <w:t>Stakeholder</w:t>
+            </w:r>
+            <w:proofErr w:type="spellEnd"/>
+            <w:r>
+              <w:rPr>
+                <w:b/>
+              </w:rPr>
+              <w:t>)</w:t>
             </w:r>
           </w:p>
         </w:tc>
@@ -15616,7 +16114,21 @@
               <w:rPr>
                 <w:b/>
               </w:rPr>
-              <w:t>Autor (Stakeholder)</w:t>
+              <w:t>Autor (</w:t>
+            </w:r>
+            <w:proofErr w:type="spellStart"/>
+            <w:r>
+              <w:rPr>
+                <w:b/>
+              </w:rPr>
+              <w:t>Stakeholder</w:t>
+            </w:r>
+            <w:proofErr w:type="spellEnd"/>
+            <w:r>
+              <w:rPr>
+                <w:b/>
+              </w:rPr>
+              <w:t>)</w:t>
             </w:r>
           </w:p>
         </w:tc>
@@ -18313,7 +18825,25 @@
           <w:sz w:val="20"/>
           <w:szCs w:val="20"/>
         </w:rPr>
-        <w:t xml:space="preserve"> Reportes para el estado para el Jefe de Proyecto N°6</w:t>
+        <w:t xml:space="preserve"> Reportes para el estado para el </w:t>
+      </w:r>
+      <w:proofErr w:type="gramStart"/>
+      <w:r>
+        <w:rPr>
+          <w:i/>
+          <w:sz w:val="20"/>
+          <w:szCs w:val="20"/>
+        </w:rPr>
+        <w:t>Jefe</w:t>
+      </w:r>
+      <w:proofErr w:type="gramEnd"/>
+      <w:r>
+        <w:rPr>
+          <w:i/>
+          <w:sz w:val="20"/>
+          <w:szCs w:val="20"/>
+        </w:rPr>
+        <w:t xml:space="preserve"> de Proyecto N°6</w:t>
       </w:r>
     </w:p>
     <w:p>
@@ -18730,7 +19260,25 @@
           <w:sz w:val="20"/>
           <w:szCs w:val="20"/>
         </w:rPr>
-        <w:t xml:space="preserve"> Reportes para el estado para el Jefe de Proyecto N°7</w:t>
+        <w:t xml:space="preserve"> Reportes para el estado para el </w:t>
+      </w:r>
+      <w:proofErr w:type="gramStart"/>
+      <w:r>
+        <w:rPr>
+          <w:i/>
+          <w:sz w:val="20"/>
+          <w:szCs w:val="20"/>
+        </w:rPr>
+        <w:t>Jefe</w:t>
+      </w:r>
+      <w:proofErr w:type="gramEnd"/>
+      <w:r>
+        <w:rPr>
+          <w:i/>
+          <w:sz w:val="20"/>
+          <w:szCs w:val="20"/>
+        </w:rPr>
+        <w:t xml:space="preserve"> de Proyecto N°7</w:t>
       </w:r>
     </w:p>
     <w:p>
@@ -19141,7 +19689,25 @@
           <w:sz w:val="20"/>
           <w:szCs w:val="20"/>
         </w:rPr>
-        <w:t xml:space="preserve"> Reportes para el estado para el Jefe de Proyecto N°8</w:t>
+        <w:t xml:space="preserve"> Reportes para el estado para el </w:t>
+      </w:r>
+      <w:proofErr w:type="gramStart"/>
+      <w:r>
+        <w:rPr>
+          <w:i/>
+          <w:sz w:val="20"/>
+          <w:szCs w:val="20"/>
+        </w:rPr>
+        <w:t>Jefe</w:t>
+      </w:r>
+      <w:proofErr w:type="gramEnd"/>
+      <w:r>
+        <w:rPr>
+          <w:i/>
+          <w:sz w:val="20"/>
+          <w:szCs w:val="20"/>
+        </w:rPr>
+        <w:t xml:space="preserve"> de Proyecto N°8</w:t>
       </w:r>
     </w:p>
     <w:p>
@@ -19178,7 +19744,15 @@
     </w:p>
     <w:p>
       <w:r>
-        <w:t>En este apartado se muestran los reportes y estadísticas recogidas por github:</w:t>
+        <w:t xml:space="preserve">En este apartado se muestran los reportes y estadísticas recogidas por </w:t>
+      </w:r>
+      <w:proofErr w:type="spellStart"/>
+      <w:r>
+        <w:t>github</w:t>
+      </w:r>
+      <w:proofErr w:type="spellEnd"/>
+      <w:r>
+        <w:t>:</w:t>
       </w:r>
     </w:p>
     <w:p/>
@@ -19386,11 +19960,19 @@
                 <w:b/>
               </w:rPr>
             </w:pPr>
-            <w:r>
-              <w:rPr>
-                <w:b/>
-              </w:rPr>
-              <w:t>TIpo de reporte</w:t>
+            <w:proofErr w:type="spellStart"/>
+            <w:r>
+              <w:rPr>
+                <w:b/>
+              </w:rPr>
+              <w:t>TIpo</w:t>
+            </w:r>
+            <w:proofErr w:type="spellEnd"/>
+            <w:r>
+              <w:rPr>
+                <w:b/>
+              </w:rPr>
+              <w:t xml:space="preserve"> de reporte</w:t>
             </w:r>
           </w:p>
         </w:tc>
@@ -19826,11 +20408,19 @@
                 <w:b/>
               </w:rPr>
             </w:pPr>
-            <w:r>
-              <w:rPr>
-                <w:b/>
-              </w:rPr>
-              <w:t>TIpo de reporte</w:t>
+            <w:proofErr w:type="spellStart"/>
+            <w:r>
+              <w:rPr>
+                <w:b/>
+              </w:rPr>
+              <w:t>TIpo</w:t>
+            </w:r>
+            <w:proofErr w:type="spellEnd"/>
+            <w:r>
+              <w:rPr>
+                <w:b/>
+              </w:rPr>
+              <w:t xml:space="preserve"> de reporte</w:t>
             </w:r>
           </w:p>
         </w:tc>
@@ -20206,12 +20796,20 @@
                 <w:b/>
               </w:rPr>
             </w:pPr>
+            <w:proofErr w:type="spellStart"/>
             <w:r>
               <w:rPr>
                 <w:b/>
               </w:rPr>
               <w:lastRenderedPageBreak/>
-              <w:t>TIpo de reporte</w:t>
+              <w:t>TIpo</w:t>
+            </w:r>
+            <w:proofErr w:type="spellEnd"/>
+            <w:r>
+              <w:rPr>
+                <w:b/>
+              </w:rPr>
+              <w:t xml:space="preserve"> de reporte</w:t>
             </w:r>
           </w:p>
         </w:tc>
@@ -20587,11 +21185,19 @@
                 <w:b/>
               </w:rPr>
             </w:pPr>
-            <w:r>
-              <w:rPr>
-                <w:b/>
-              </w:rPr>
-              <w:t>TIpo de reporte</w:t>
+            <w:proofErr w:type="spellStart"/>
+            <w:r>
+              <w:rPr>
+                <w:b/>
+              </w:rPr>
+              <w:t>TIpo</w:t>
+            </w:r>
+            <w:proofErr w:type="spellEnd"/>
+            <w:r>
+              <w:rPr>
+                <w:b/>
+              </w:rPr>
+              <w:t xml:space="preserve"> de reporte</w:t>
             </w:r>
           </w:p>
         </w:tc>
@@ -20902,9 +21508,14 @@
       </w:pPr>
       <w:bookmarkStart w:id="36" w:name="_Toc84252656"/>
       <w:r>
-        <w:t>Entrega y Gestión de Release</w:t>
+        <w:t xml:space="preserve">Entrega y Gestión de </w:t>
+      </w:r>
+      <w:proofErr w:type="spellStart"/>
+      <w:r>
+        <w:t>Release</w:t>
       </w:r>
       <w:bookmarkEnd w:id="36"/>
+      <w:proofErr w:type="spellEnd"/>
     </w:p>
     <w:p>
       <w:pPr>
@@ -28371,6 +28982,454 @@
       </w:tcPr>
     </w:tblStylePr>
   </w:style>
+  <w:style w:type="table" w:styleId="Tabladelista3-nfasis3">
+    <w:name w:val="List Table 3 Accent 3"/>
+    <w:basedOn w:val="Tablanormal"/>
+    <w:uiPriority w:val="48"/>
+    <w:rsid w:val="00847C11"/>
+    <w:pPr>
+      <w:spacing w:line="240" w:lineRule="auto"/>
+    </w:pPr>
+    <w:tblPr>
+      <w:tblStyleRowBandSize w:val="1"/>
+      <w:tblStyleColBandSize w:val="1"/>
+      <w:tblBorders>
+        <w:top w:val="single" w:sz="4" w:space="0" w:color="9BBB59" w:themeColor="accent3"/>
+        <w:left w:val="single" w:sz="4" w:space="0" w:color="9BBB59" w:themeColor="accent3"/>
+        <w:bottom w:val="single" w:sz="4" w:space="0" w:color="9BBB59" w:themeColor="accent3"/>
+        <w:right w:val="single" w:sz="4" w:space="0" w:color="9BBB59" w:themeColor="accent3"/>
+      </w:tblBorders>
+    </w:tblPr>
+    <w:tblStylePr w:type="firstRow">
+      <w:rPr>
+        <w:b/>
+        <w:bCs/>
+        <w:color w:val="FFFFFF" w:themeColor="background1"/>
+      </w:rPr>
+      <w:tblPr/>
+      <w:tcPr>
+        <w:shd w:val="clear" w:color="auto" w:fill="9BBB59" w:themeFill="accent3"/>
+      </w:tcPr>
+    </w:tblStylePr>
+    <w:tblStylePr w:type="lastRow">
+      <w:rPr>
+        <w:b/>
+        <w:bCs/>
+      </w:rPr>
+      <w:tblPr/>
+      <w:tcPr>
+        <w:tcBorders>
+          <w:top w:val="double" w:sz="4" w:space="0" w:color="9BBB59" w:themeColor="accent3"/>
+        </w:tcBorders>
+        <w:shd w:val="clear" w:color="auto" w:fill="FFFFFF" w:themeFill="background1"/>
+      </w:tcPr>
+    </w:tblStylePr>
+    <w:tblStylePr w:type="firstCol">
+      <w:rPr>
+        <w:b/>
+        <w:bCs/>
+      </w:rPr>
+      <w:tblPr/>
+      <w:tcPr>
+        <w:tcBorders>
+          <w:right w:val="nil"/>
+        </w:tcBorders>
+        <w:shd w:val="clear" w:color="auto" w:fill="FFFFFF" w:themeFill="background1"/>
+      </w:tcPr>
+    </w:tblStylePr>
+    <w:tblStylePr w:type="lastCol">
+      <w:rPr>
+        <w:b/>
+        <w:bCs/>
+      </w:rPr>
+      <w:tblPr/>
+      <w:tcPr>
+        <w:tcBorders>
+          <w:left w:val="nil"/>
+        </w:tcBorders>
+        <w:shd w:val="clear" w:color="auto" w:fill="FFFFFF" w:themeFill="background1"/>
+      </w:tcPr>
+    </w:tblStylePr>
+    <w:tblStylePr w:type="band1Vert">
+      <w:tblPr/>
+      <w:tcPr>
+        <w:tcBorders>
+          <w:left w:val="single" w:sz="4" w:space="0" w:color="9BBB59" w:themeColor="accent3"/>
+          <w:right w:val="single" w:sz="4" w:space="0" w:color="9BBB59" w:themeColor="accent3"/>
+        </w:tcBorders>
+      </w:tcPr>
+    </w:tblStylePr>
+    <w:tblStylePr w:type="band1Horz">
+      <w:tblPr/>
+      <w:tcPr>
+        <w:tcBorders>
+          <w:top w:val="single" w:sz="4" w:space="0" w:color="9BBB59" w:themeColor="accent3"/>
+          <w:bottom w:val="single" w:sz="4" w:space="0" w:color="9BBB59" w:themeColor="accent3"/>
+          <w:insideH w:val="nil"/>
+        </w:tcBorders>
+      </w:tcPr>
+    </w:tblStylePr>
+    <w:tblStylePr w:type="neCell">
+      <w:tblPr/>
+      <w:tcPr>
+        <w:tcBorders>
+          <w:left w:val="nil"/>
+          <w:bottom w:val="nil"/>
+        </w:tcBorders>
+      </w:tcPr>
+    </w:tblStylePr>
+    <w:tblStylePr w:type="nwCell">
+      <w:tblPr/>
+      <w:tcPr>
+        <w:tcBorders>
+          <w:bottom w:val="nil"/>
+          <w:right w:val="nil"/>
+        </w:tcBorders>
+      </w:tcPr>
+    </w:tblStylePr>
+    <w:tblStylePr w:type="seCell">
+      <w:tblPr/>
+      <w:tcPr>
+        <w:tcBorders>
+          <w:top w:val="double" w:sz="4" w:space="0" w:color="9BBB59" w:themeColor="accent3"/>
+          <w:left w:val="nil"/>
+        </w:tcBorders>
+      </w:tcPr>
+    </w:tblStylePr>
+    <w:tblStylePr w:type="swCell">
+      <w:tblPr/>
+      <w:tcPr>
+        <w:tcBorders>
+          <w:top w:val="double" w:sz="4" w:space="0" w:color="9BBB59" w:themeColor="accent3"/>
+          <w:right w:val="nil"/>
+        </w:tcBorders>
+      </w:tcPr>
+    </w:tblStylePr>
+  </w:style>
+  <w:style w:type="table" w:styleId="Tabladelista3">
+    <w:name w:val="List Table 3"/>
+    <w:basedOn w:val="Tablanormal"/>
+    <w:uiPriority w:val="48"/>
+    <w:rsid w:val="00847C11"/>
+    <w:pPr>
+      <w:spacing w:line="240" w:lineRule="auto"/>
+    </w:pPr>
+    <w:tblPr>
+      <w:tblStyleRowBandSize w:val="1"/>
+      <w:tblStyleColBandSize w:val="1"/>
+      <w:tblBorders>
+        <w:top w:val="single" w:sz="4" w:space="0" w:color="000000" w:themeColor="text1"/>
+        <w:left w:val="single" w:sz="4" w:space="0" w:color="000000" w:themeColor="text1"/>
+        <w:bottom w:val="single" w:sz="4" w:space="0" w:color="000000" w:themeColor="text1"/>
+        <w:right w:val="single" w:sz="4" w:space="0" w:color="000000" w:themeColor="text1"/>
+      </w:tblBorders>
+    </w:tblPr>
+    <w:tblStylePr w:type="firstRow">
+      <w:rPr>
+        <w:b/>
+        <w:bCs/>
+        <w:color w:val="FFFFFF" w:themeColor="background1"/>
+      </w:rPr>
+      <w:tblPr/>
+      <w:tcPr>
+        <w:shd w:val="clear" w:color="auto" w:fill="000000" w:themeFill="text1"/>
+      </w:tcPr>
+    </w:tblStylePr>
+    <w:tblStylePr w:type="lastRow">
+      <w:rPr>
+        <w:b/>
+        <w:bCs/>
+      </w:rPr>
+      <w:tblPr/>
+      <w:tcPr>
+        <w:tcBorders>
+          <w:top w:val="double" w:sz="4" w:space="0" w:color="000000" w:themeColor="text1"/>
+        </w:tcBorders>
+        <w:shd w:val="clear" w:color="auto" w:fill="FFFFFF" w:themeFill="background1"/>
+      </w:tcPr>
+    </w:tblStylePr>
+    <w:tblStylePr w:type="firstCol">
+      <w:rPr>
+        <w:b/>
+        <w:bCs/>
+      </w:rPr>
+      <w:tblPr/>
+      <w:tcPr>
+        <w:tcBorders>
+          <w:right w:val="nil"/>
+        </w:tcBorders>
+        <w:shd w:val="clear" w:color="auto" w:fill="FFFFFF" w:themeFill="background1"/>
+      </w:tcPr>
+    </w:tblStylePr>
+    <w:tblStylePr w:type="lastCol">
+      <w:rPr>
+        <w:b/>
+        <w:bCs/>
+      </w:rPr>
+      <w:tblPr/>
+      <w:tcPr>
+        <w:tcBorders>
+          <w:left w:val="nil"/>
+        </w:tcBorders>
+        <w:shd w:val="clear" w:color="auto" w:fill="FFFFFF" w:themeFill="background1"/>
+      </w:tcPr>
+    </w:tblStylePr>
+    <w:tblStylePr w:type="band1Vert">
+      <w:tblPr/>
+      <w:tcPr>
+        <w:tcBorders>
+          <w:left w:val="single" w:sz="4" w:space="0" w:color="000000" w:themeColor="text1"/>
+          <w:right w:val="single" w:sz="4" w:space="0" w:color="000000" w:themeColor="text1"/>
+        </w:tcBorders>
+      </w:tcPr>
+    </w:tblStylePr>
+    <w:tblStylePr w:type="band1Horz">
+      <w:tblPr/>
+      <w:tcPr>
+        <w:tcBorders>
+          <w:top w:val="single" w:sz="4" w:space="0" w:color="000000" w:themeColor="text1"/>
+          <w:bottom w:val="single" w:sz="4" w:space="0" w:color="000000" w:themeColor="text1"/>
+          <w:insideH w:val="nil"/>
+        </w:tcBorders>
+      </w:tcPr>
+    </w:tblStylePr>
+    <w:tblStylePr w:type="neCell">
+      <w:tblPr/>
+      <w:tcPr>
+        <w:tcBorders>
+          <w:left w:val="nil"/>
+          <w:bottom w:val="nil"/>
+        </w:tcBorders>
+      </w:tcPr>
+    </w:tblStylePr>
+    <w:tblStylePr w:type="nwCell">
+      <w:tblPr/>
+      <w:tcPr>
+        <w:tcBorders>
+          <w:bottom w:val="nil"/>
+          <w:right w:val="nil"/>
+        </w:tcBorders>
+      </w:tcPr>
+    </w:tblStylePr>
+    <w:tblStylePr w:type="seCell">
+      <w:tblPr/>
+      <w:tcPr>
+        <w:tcBorders>
+          <w:top w:val="double" w:sz="4" w:space="0" w:color="000000" w:themeColor="text1"/>
+          <w:left w:val="nil"/>
+        </w:tcBorders>
+      </w:tcPr>
+    </w:tblStylePr>
+    <w:tblStylePr w:type="swCell">
+      <w:tblPr/>
+      <w:tcPr>
+        <w:tcBorders>
+          <w:top w:val="double" w:sz="4" w:space="0" w:color="000000" w:themeColor="text1"/>
+          <w:right w:val="nil"/>
+        </w:tcBorders>
+      </w:tcPr>
+    </w:tblStylePr>
+  </w:style>
+  <w:style w:type="table" w:styleId="Tabladecuadrcula4">
+    <w:name w:val="Grid Table 4"/>
+    <w:basedOn w:val="Tablanormal"/>
+    <w:uiPriority w:val="49"/>
+    <w:rsid w:val="00847C11"/>
+    <w:pPr>
+      <w:spacing w:line="240" w:lineRule="auto"/>
+    </w:pPr>
+    <w:tblPr>
+      <w:tblStyleRowBandSize w:val="1"/>
+      <w:tblStyleColBandSize w:val="1"/>
+      <w:tblBorders>
+        <w:top w:val="single" w:sz="4" w:space="0" w:color="666666" w:themeColor="text1" w:themeTint="99"/>
+        <w:left w:val="single" w:sz="4" w:space="0" w:color="666666" w:themeColor="text1" w:themeTint="99"/>
+        <w:bottom w:val="single" w:sz="4" w:space="0" w:color="666666" w:themeColor="text1" w:themeTint="99"/>
+        <w:right w:val="single" w:sz="4" w:space="0" w:color="666666" w:themeColor="text1" w:themeTint="99"/>
+        <w:insideH w:val="single" w:sz="4" w:space="0" w:color="666666" w:themeColor="text1" w:themeTint="99"/>
+        <w:insideV w:val="single" w:sz="4" w:space="0" w:color="666666" w:themeColor="text1" w:themeTint="99"/>
+      </w:tblBorders>
+    </w:tblPr>
+    <w:tblStylePr w:type="firstRow">
+      <w:rPr>
+        <w:b/>
+        <w:bCs/>
+        <w:color w:val="FFFFFF" w:themeColor="background1"/>
+      </w:rPr>
+      <w:tblPr/>
+      <w:tcPr>
+        <w:tcBorders>
+          <w:top w:val="single" w:sz="4" w:space="0" w:color="000000" w:themeColor="text1"/>
+          <w:left w:val="single" w:sz="4" w:space="0" w:color="000000" w:themeColor="text1"/>
+          <w:bottom w:val="single" w:sz="4" w:space="0" w:color="000000" w:themeColor="text1"/>
+          <w:right w:val="single" w:sz="4" w:space="0" w:color="000000" w:themeColor="text1"/>
+          <w:insideH w:val="nil"/>
+          <w:insideV w:val="nil"/>
+        </w:tcBorders>
+        <w:shd w:val="clear" w:color="auto" w:fill="000000" w:themeFill="text1"/>
+      </w:tcPr>
+    </w:tblStylePr>
+    <w:tblStylePr w:type="lastRow">
+      <w:rPr>
+        <w:b/>
+        <w:bCs/>
+      </w:rPr>
+      <w:tblPr/>
+      <w:tcPr>
+        <w:tcBorders>
+          <w:top w:val="double" w:sz="4" w:space="0" w:color="000000" w:themeColor="text1"/>
+        </w:tcBorders>
+      </w:tcPr>
+    </w:tblStylePr>
+    <w:tblStylePr w:type="firstCol">
+      <w:rPr>
+        <w:b/>
+        <w:bCs/>
+      </w:rPr>
+    </w:tblStylePr>
+    <w:tblStylePr w:type="lastCol">
+      <w:rPr>
+        <w:b/>
+        <w:bCs/>
+      </w:rPr>
+    </w:tblStylePr>
+    <w:tblStylePr w:type="band1Vert">
+      <w:tblPr/>
+      <w:tcPr>
+        <w:shd w:val="clear" w:color="auto" w:fill="CCCCCC" w:themeFill="text1" w:themeFillTint="33"/>
+      </w:tcPr>
+    </w:tblStylePr>
+    <w:tblStylePr w:type="band1Horz">
+      <w:tblPr/>
+      <w:tcPr>
+        <w:shd w:val="clear" w:color="auto" w:fill="CCCCCC" w:themeFill="text1" w:themeFillTint="33"/>
+      </w:tcPr>
+    </w:tblStylePr>
+  </w:style>
+  <w:style w:type="table" w:styleId="Tabladelista3-nfasis1">
+    <w:name w:val="List Table 3 Accent 1"/>
+    <w:basedOn w:val="Tablanormal"/>
+    <w:uiPriority w:val="48"/>
+    <w:rsid w:val="00847C11"/>
+    <w:pPr>
+      <w:spacing w:line="240" w:lineRule="auto"/>
+    </w:pPr>
+    <w:tblPr>
+      <w:tblStyleRowBandSize w:val="1"/>
+      <w:tblStyleColBandSize w:val="1"/>
+      <w:tblBorders>
+        <w:top w:val="single" w:sz="4" w:space="0" w:color="4F81BD" w:themeColor="accent1"/>
+        <w:left w:val="single" w:sz="4" w:space="0" w:color="4F81BD" w:themeColor="accent1"/>
+        <w:bottom w:val="single" w:sz="4" w:space="0" w:color="4F81BD" w:themeColor="accent1"/>
+        <w:right w:val="single" w:sz="4" w:space="0" w:color="4F81BD" w:themeColor="accent1"/>
+      </w:tblBorders>
+    </w:tblPr>
+    <w:tblStylePr w:type="firstRow">
+      <w:rPr>
+        <w:b/>
+        <w:bCs/>
+        <w:color w:val="FFFFFF" w:themeColor="background1"/>
+      </w:rPr>
+      <w:tblPr/>
+      <w:tcPr>
+        <w:shd w:val="clear" w:color="auto" w:fill="4F81BD" w:themeFill="accent1"/>
+      </w:tcPr>
+    </w:tblStylePr>
+    <w:tblStylePr w:type="lastRow">
+      <w:rPr>
+        <w:b/>
+        <w:bCs/>
+      </w:rPr>
+      <w:tblPr/>
+      <w:tcPr>
+        <w:tcBorders>
+          <w:top w:val="double" w:sz="4" w:space="0" w:color="4F81BD" w:themeColor="accent1"/>
+        </w:tcBorders>
+        <w:shd w:val="clear" w:color="auto" w:fill="FFFFFF" w:themeFill="background1"/>
+      </w:tcPr>
+    </w:tblStylePr>
+    <w:tblStylePr w:type="firstCol">
+      <w:rPr>
+        <w:b/>
+        <w:bCs/>
+      </w:rPr>
+      <w:tblPr/>
+      <w:tcPr>
+        <w:tcBorders>
+          <w:right w:val="nil"/>
+        </w:tcBorders>
+        <w:shd w:val="clear" w:color="auto" w:fill="FFFFFF" w:themeFill="background1"/>
+      </w:tcPr>
+    </w:tblStylePr>
+    <w:tblStylePr w:type="lastCol">
+      <w:rPr>
+        <w:b/>
+        <w:bCs/>
+      </w:rPr>
+      <w:tblPr/>
+      <w:tcPr>
+        <w:tcBorders>
+          <w:left w:val="nil"/>
+        </w:tcBorders>
+        <w:shd w:val="clear" w:color="auto" w:fill="FFFFFF" w:themeFill="background1"/>
+      </w:tcPr>
+    </w:tblStylePr>
+    <w:tblStylePr w:type="band1Vert">
+      <w:tblPr/>
+      <w:tcPr>
+        <w:tcBorders>
+          <w:left w:val="single" w:sz="4" w:space="0" w:color="4F81BD" w:themeColor="accent1"/>
+          <w:right w:val="single" w:sz="4" w:space="0" w:color="4F81BD" w:themeColor="accent1"/>
+        </w:tcBorders>
+      </w:tcPr>
+    </w:tblStylePr>
+    <w:tblStylePr w:type="band1Horz">
+      <w:tblPr/>
+      <w:tcPr>
+        <w:tcBorders>
+          <w:top w:val="single" w:sz="4" w:space="0" w:color="4F81BD" w:themeColor="accent1"/>
+          <w:bottom w:val="single" w:sz="4" w:space="0" w:color="4F81BD" w:themeColor="accent1"/>
+          <w:insideH w:val="nil"/>
+        </w:tcBorders>
+      </w:tcPr>
+    </w:tblStylePr>
+    <w:tblStylePr w:type="neCell">
+      <w:tblPr/>
+      <w:tcPr>
+        <w:tcBorders>
+          <w:left w:val="nil"/>
+          <w:bottom w:val="nil"/>
+        </w:tcBorders>
+      </w:tcPr>
+    </w:tblStylePr>
+    <w:tblStylePr w:type="nwCell">
+      <w:tblPr/>
+      <w:tcPr>
+        <w:tcBorders>
+          <w:bottom w:val="nil"/>
+          <w:right w:val="nil"/>
+        </w:tcBorders>
+      </w:tcPr>
+    </w:tblStylePr>
+    <w:tblStylePr w:type="seCell">
+      <w:tblPr/>
+      <w:tcPr>
+        <w:tcBorders>
+          <w:top w:val="double" w:sz="4" w:space="0" w:color="4F81BD" w:themeColor="accent1"/>
+          <w:left w:val="nil"/>
+        </w:tcBorders>
+      </w:tcPr>
+    </w:tblStylePr>
+    <w:tblStylePr w:type="swCell">
+      <w:tblPr/>
+      <w:tcPr>
+        <w:tcBorders>
+          <w:top w:val="double" w:sz="4" w:space="0" w:color="4F81BD" w:themeColor="accent1"/>
+          <w:right w:val="nil"/>
+        </w:tcBorders>
+      </w:tcPr>
+    </w:tblStylePr>
+  </w:style>
 </w:styles>
 </file>
 

</xml_diff>

<commit_message>
[UPD] - Actualización del item de Plan de Gestión de la configuración
</commit_message>
<xml_diff>
--- a/Documentos/Planes/PGC.docx
+++ b/Documentos/Planes/PGC.docx
@@ -3447,6 +3447,9 @@
     </w:p>
     <w:p>
       <w:r>
+        <w:rPr>
+          <w:noProof/>
+        </w:rPr>
         <w:drawing>
           <wp:inline distT="0" distB="0" distL="0" distR="0" wp14:anchorId="5E7737B1" wp14:editId="0AFC5324">
             <wp:extent cx="5733415" cy="2609215"/>
@@ -3514,14 +3517,6 @@
     </w:p>
     <w:p/>
     <w:p>
-      <w:r>
-        <w:rPr>
-          <w:highlight w:val="yellow"/>
-        </w:rPr>
-        <w:t>* Añadir un área de gestión de configuración y que sea marcado de otro color</w:t>
-      </w:r>
-    </w:p>
-    <w:p>
       <w:pPr>
         <w:pStyle w:val="Ttulo2"/>
         <w:numPr>
@@ -3654,11 +3649,11 @@
               <w:cnfStyle w:val="000000100000" w:firstRow="0" w:lastRow="0" w:firstColumn="0" w:lastColumn="0" w:oddVBand="0" w:evenVBand="0" w:oddHBand="1" w:evenHBand="0" w:firstRowFirstColumn="0" w:firstRowLastColumn="0" w:lastRowFirstColumn="0" w:lastRowLastColumn="0"/>
             </w:pPr>
             <w:r>
-              <w:t xml:space="preserve">Encargado de dar soporte a la actividad de desarrollo del producto para que los desarrolladores y los integradores tengan los espacios de trabajo apropiados para construir y probar su trabajo, y para que todos los </w:t>
+              <w:t xml:space="preserve">Encargado de dar soporte a la actividad de desarrollo del producto para que los desarrolladores y los integradores tengan los espacios de trabajo apropiados para construir y probar su trabajo, y para que todos los productos de trabajo estén disponibles para su </w:t>
             </w:r>
             <w:r>
               <w:lastRenderedPageBreak/>
-              <w:t xml:space="preserve">productos de trabajo estén disponibles para su inclusión en la unidad de despliegue según sea necesario. </w:t>
+              <w:t xml:space="preserve">inclusión en la unidad de despliegue según sea necesario. </w:t>
             </w:r>
           </w:p>
           <w:p>
@@ -4070,7 +4065,6 @@
         </w:numPr>
       </w:pPr>
       <w:r>
-        <w:lastRenderedPageBreak/>
         <w:t>Manual de procedimiento de implementación de software</w:t>
       </w:r>
     </w:p>
@@ -4084,6 +4078,7 @@
       </w:pPr>
       <w:bookmarkStart w:id="9" w:name="_Toc84252634"/>
       <w:r>
+        <w:lastRenderedPageBreak/>
         <w:t>Herramientas, entorno e Infraestructura</w:t>
       </w:r>
       <w:bookmarkEnd w:id="9"/>
@@ -4812,6 +4807,7 @@
     </w:p>
     <w:p>
       <w:pPr>
+        <w:jc w:val="center"/>
         <w:rPr>
           <w:b/>
           <w:bCs/>
@@ -4819,14 +4815,50 @@
       </w:pPr>
       <w:r>
         <w:rPr>
-          <w:b/>
-          <w:bCs/>
+          <w:noProof/>
         </w:rPr>
         <w:lastRenderedPageBreak/>
-        <w:t>Diagrama</w:t>
-      </w:r>
-      <w:r>
-        <w:br w:type="page"/>
+        <w:drawing>
+          <wp:inline distT="0" distB="0" distL="0" distR="0" wp14:anchorId="57121837" wp14:editId="6C37D4B0">
+            <wp:extent cx="4615891" cy="2708698"/>
+            <wp:effectExtent l="0" t="0" r="0" b="0"/>
+            <wp:docPr id="2" name="Imagen 2" descr="Diagrama&#10;&#10;Descripción generada automáticamente"/>
+            <wp:cNvGraphicFramePr>
+              <a:graphicFrameLocks xmlns:a="http://schemas.openxmlformats.org/drawingml/2006/main" noChangeAspect="1"/>
+            </wp:cNvGraphicFramePr>
+            <a:graphic xmlns:a="http://schemas.openxmlformats.org/drawingml/2006/main">
+              <a:graphicData uri="http://schemas.openxmlformats.org/drawingml/2006/picture">
+                <pic:pic xmlns:pic="http://schemas.openxmlformats.org/drawingml/2006/picture">
+                  <pic:nvPicPr>
+                    <pic:cNvPr id="2" name="Imagen 2" descr="Diagrama&#10;&#10;Descripción generada automáticamente"/>
+                    <pic:cNvPicPr/>
+                  </pic:nvPicPr>
+                  <pic:blipFill>
+                    <a:blip r:embed="rId7">
+                      <a:extLst>
+                        <a:ext uri="{28A0092B-C50C-407E-A947-70E740481C1C}">
+                          <a14:useLocalDpi xmlns:a14="http://schemas.microsoft.com/office/drawing/2010/main" val="0"/>
+                        </a:ext>
+                      </a:extLst>
+                    </a:blip>
+                    <a:stretch>
+                      <a:fillRect/>
+                    </a:stretch>
+                  </pic:blipFill>
+                  <pic:spPr>
+                    <a:xfrm>
+                      <a:off x="0" y="0"/>
+                      <a:ext cx="4620014" cy="2711117"/>
+                    </a:xfrm>
+                    <a:prstGeom prst="rect">
+                      <a:avLst/>
+                    </a:prstGeom>
+                  </pic:spPr>
+                </pic:pic>
+              </a:graphicData>
+            </a:graphic>
+          </wp:inline>
+        </w:drawing>
       </w:r>
     </w:p>
     <w:p>
@@ -4839,7 +4871,6 @@
       </w:pPr>
       <w:bookmarkStart w:id="10" w:name="_Toc84252635"/>
       <w:r>
-        <w:lastRenderedPageBreak/>
         <w:t>Calendario</w:t>
       </w:r>
       <w:bookmarkEnd w:id="10"/>
@@ -6491,6 +6522,7 @@
                 <w:sz w:val="20"/>
                 <w:szCs w:val="20"/>
               </w:rPr>
+              <w:lastRenderedPageBreak/>
               <w:t>Identifica</w:t>
             </w:r>
             <w:r>
@@ -7658,7 +7690,6 @@
                 <w:sz w:val="20"/>
                 <w:szCs w:val="20"/>
               </w:rPr>
-              <w:lastRenderedPageBreak/>
               <w:t>C</w:t>
             </w:r>
             <w:r>
@@ -8639,6 +8670,7 @@
               <w:rPr>
                 <w:color w:val="FFFFFF"/>
               </w:rPr>
+              <w:lastRenderedPageBreak/>
               <w:t>S=Soporte)</w:t>
             </w:r>
           </w:p>
@@ -8677,6 +8709,7 @@
                 <w:b/>
                 <w:color w:val="FFFFFF"/>
               </w:rPr>
+              <w:lastRenderedPageBreak/>
               <w:t>Nombre del Item</w:t>
             </w:r>
           </w:p>
@@ -8773,6 +8806,7 @@
               <w:rPr>
                 <w:color w:val="FFFFFF"/>
               </w:rPr>
+              <w:lastRenderedPageBreak/>
               <w:t>C=Cliente</w:t>
             </w:r>
           </w:p>
@@ -8834,6 +8868,7 @@
                 <w:b/>
                 <w:color w:val="FFFFFF"/>
               </w:rPr>
+              <w:lastRenderedPageBreak/>
               <w:t>Extensión</w:t>
             </w:r>
           </w:p>
@@ -10359,7 +10394,6 @@
     <w:p/>
     <w:p>
       <w:r>
-        <w:lastRenderedPageBreak/>
         <w:t>Inventario de los elementos presentes en el proyecto DEALER:</w:t>
       </w:r>
     </w:p>
@@ -11437,7 +11471,6 @@
           <w:b/>
           <w:noProof/>
         </w:rPr>
-        <w:lastRenderedPageBreak/>
         <w:drawing>
           <wp:inline distT="114300" distB="114300" distL="114300" distR="114300" wp14:anchorId="5E7A6A03" wp14:editId="1941DB12">
             <wp:extent cx="5734050" cy="3453946"/>
@@ -11452,7 +11485,7 @@
                     <pic:cNvPicPr preferRelativeResize="0"/>
                   </pic:nvPicPr>
                   <pic:blipFill>
-                    <a:blip r:embed="rId7"/>
+                    <a:blip r:embed="rId8"/>
                     <a:srcRect t="14273"/>
                     <a:stretch>
                       <a:fillRect/>
@@ -13975,6 +14008,7 @@
               <w:rPr>
                 <w:b/>
               </w:rPr>
+              <w:lastRenderedPageBreak/>
               <w:t>3</w:t>
             </w:r>
           </w:p>
@@ -14274,7 +14308,6 @@
               <w:jc w:val="center"/>
             </w:pPr>
             <w:r>
-              <w:lastRenderedPageBreak/>
               <w:t>2</w:t>
             </w:r>
           </w:p>
@@ -14966,6 +14999,7 @@
     </w:p>
     <w:p>
       <w:r>
+        <w:lastRenderedPageBreak/>
         <w:t>En este apartado se detallan los ejemplos de Formatos de solicitud de cambio</w:t>
       </w:r>
     </w:p>
@@ -15317,7 +15351,6 @@
               <w:rPr>
                 <w:b/>
               </w:rPr>
-              <w:lastRenderedPageBreak/>
               <w:t>Autor (Stakeholder)</w:t>
             </w:r>
           </w:p>
@@ -16289,7 +16322,6 @@
               <w:rPr>
                 <w:b/>
               </w:rPr>
-              <w:lastRenderedPageBreak/>
               <w:t>Título del reporte</w:t>
             </w:r>
           </w:p>
@@ -17111,6 +17143,7 @@
               <w:rPr>
                 <w:b/>
               </w:rPr>
+              <w:lastRenderedPageBreak/>
               <w:t>Título del reporte</w:t>
             </w:r>
           </w:p>
@@ -17403,7 +17436,6 @@
               <w:rPr>
                 <w:b/>
               </w:rPr>
-              <w:lastRenderedPageBreak/>
               <w:t>ID</w:t>
             </w:r>
           </w:p>
@@ -18529,7 +18561,6 @@
               <w:rPr>
                 <w:b/>
               </w:rPr>
-              <w:lastRenderedPageBreak/>
               <w:t>Salidas</w:t>
             </w:r>
           </w:p>
@@ -19358,6 +19389,7 @@
               <w:rPr>
                 <w:b/>
               </w:rPr>
+              <w:lastRenderedPageBreak/>
               <w:t>Salidas</w:t>
             </w:r>
           </w:p>
@@ -20194,6 +20226,7 @@
               <w:rPr>
                 <w:b/>
               </w:rPr>
+              <w:lastRenderedPageBreak/>
               <w:t>Propósito</w:t>
             </w:r>
           </w:p>
@@ -20480,7 +20513,6 @@
               <w:rPr>
                 <w:b/>
               </w:rPr>
-              <w:lastRenderedPageBreak/>
               <w:t>TIpo de reporte</w:t>
             </w:r>
           </w:p>
@@ -21208,7 +21240,6 @@
       </w:pPr>
       <w:bookmarkStart w:id="38" w:name="_Toc84252658"/>
       <w:r>
-        <w:lastRenderedPageBreak/>
         <w:t>Diseño del repositorio</w:t>
       </w:r>
       <w:bookmarkEnd w:id="38"/>

</xml_diff>

<commit_message>
Añadiendo estructura del proyecto
</commit_message>
<xml_diff>
--- a/Documentos/Planes/PGC.docx
+++ b/Documentos/Planes/PGC.docx
@@ -3570,28 +3570,7 @@
     <w:p/>
     <w:p>
       <w:r>
-        <w:t xml:space="preserve">En el siguiente organigrama se muestra la nueva </w:t>
-      </w:r>
-      <w:r>
-        <w:t>área</w:t>
-      </w:r>
-      <w:r>
-        <w:t xml:space="preserve"> que se </w:t>
-      </w:r>
-      <w:r>
-        <w:t>está</w:t>
-      </w:r>
-      <w:r>
-        <w:t xml:space="preserve"> proponiendo que se encontrara bajo el mando del </w:t>
-      </w:r>
-      <w:r>
-        <w:t>área</w:t>
-      </w:r>
-      <w:r>
-        <w:t xml:space="preserve"> </w:t>
-      </w:r>
-      <w:r>
-        <w:t>tecnológica</w:t>
+        <w:t>En el siguiente organigrama se muestra la nueva área que se está proponiendo que se encontrara bajo el mando del área tecnológica</w:t>
       </w:r>
       <w:r>
         <w:t>.</w:t>
@@ -8677,8 +8656,17 @@
           <w:i/>
           <w:sz w:val="20"/>
           <w:szCs w:val="20"/>
+          <w:u w:val="single"/>
         </w:rPr>
       </w:pPr>
+      <w:r>
+        <w:rPr>
+          <w:i/>
+          <w:sz w:val="20"/>
+          <w:szCs w:val="20"/>
+        </w:rPr>
+        <w:br w:type="page"/>
+      </w:r>
     </w:p>
     <w:p>
       <w:pPr>
@@ -8690,6 +8678,7 @@
       </w:pPr>
       <w:bookmarkStart w:id="11" w:name="_Toc84252636"/>
       <w:r>
+        <w:lastRenderedPageBreak/>
         <w:t>Actividades de la GCS</w:t>
       </w:r>
       <w:bookmarkEnd w:id="11"/>
@@ -8844,7 +8833,6 @@
               <w:rPr>
                 <w:color w:val="FFFFFF"/>
               </w:rPr>
-              <w:lastRenderedPageBreak/>
               <w:t>S=Soporte)</w:t>
             </w:r>
           </w:p>
@@ -8883,7 +8871,6 @@
                 <w:b/>
                 <w:color w:val="FFFFFF"/>
               </w:rPr>
-              <w:lastRenderedPageBreak/>
               <w:t xml:space="preserve">Nombre del </w:t>
             </w:r>
             <w:proofErr w:type="spellStart"/>
@@ -8989,7 +8976,6 @@
               <w:rPr>
                 <w:color w:val="FFFFFF"/>
               </w:rPr>
-              <w:lastRenderedPageBreak/>
               <w:t>C=Cliente</w:t>
             </w:r>
           </w:p>
@@ -9051,7 +9037,6 @@
                 <w:b/>
                 <w:color w:val="FFFFFF"/>
               </w:rPr>
-              <w:lastRenderedPageBreak/>
               <w:t>Extensión</w:t>
             </w:r>
           </w:p>
@@ -9117,6 +9102,9 @@
                 <w:between w:val="nil"/>
               </w:pBdr>
             </w:pPr>
+            <w:r>
+              <w:t>F</w:t>
+            </w:r>
           </w:p>
         </w:tc>
         <w:tc>
@@ -9140,6 +9128,9 @@
                 <w:between w:val="nil"/>
               </w:pBdr>
             </w:pPr>
+            <w:r>
+              <w:t>Administración/admin.py</w:t>
+            </w:r>
           </w:p>
         </w:tc>
         <w:tc>
@@ -9163,6 +9154,9 @@
                 <w:between w:val="nil"/>
               </w:pBdr>
             </w:pPr>
+            <w:r>
+              <w:t>P</w:t>
+            </w:r>
           </w:p>
         </w:tc>
         <w:tc>
@@ -9186,6 +9180,9 @@
                 <w:between w:val="nil"/>
               </w:pBdr>
             </w:pPr>
+            <w:r>
+              <w:t>Py</w:t>
+            </w:r>
           </w:p>
         </w:tc>
         <w:tc>
@@ -9209,6 +9206,9 @@
                 <w:between w:val="nil"/>
               </w:pBdr>
             </w:pPr>
+            <w:r>
+              <w:t>SGVR</w:t>
+            </w:r>
           </w:p>
         </w:tc>
       </w:tr>
@@ -9234,6 +9234,9 @@
                 <w:between w:val="nil"/>
               </w:pBdr>
             </w:pPr>
+            <w:r>
+              <w:t>F</w:t>
+            </w:r>
           </w:p>
         </w:tc>
         <w:tc>
@@ -9257,6 +9260,15 @@
                 <w:between w:val="nil"/>
               </w:pBdr>
             </w:pPr>
+            <w:r>
+              <w:t>Administración/a</w:t>
+            </w:r>
+            <w:r>
+              <w:t>pps</w:t>
+            </w:r>
+            <w:r>
+              <w:t>.py</w:t>
+            </w:r>
           </w:p>
         </w:tc>
         <w:tc>
@@ -9280,6 +9292,9 @@
                 <w:between w:val="nil"/>
               </w:pBdr>
             </w:pPr>
+            <w:r>
+              <w:t>P</w:t>
+            </w:r>
           </w:p>
         </w:tc>
         <w:tc>
@@ -9303,6 +9318,9 @@
                 <w:between w:val="nil"/>
               </w:pBdr>
             </w:pPr>
+            <w:r>
+              <w:t>Py</w:t>
+            </w:r>
           </w:p>
         </w:tc>
         <w:tc>
@@ -9326,6 +9344,9 @@
                 <w:between w:val="nil"/>
               </w:pBdr>
             </w:pPr>
+            <w:r>
+              <w:t>SGVR</w:t>
+            </w:r>
           </w:p>
         </w:tc>
       </w:tr>
@@ -9351,6 +9372,9 @@
                 <w:between w:val="nil"/>
               </w:pBdr>
             </w:pPr>
+            <w:r>
+              <w:t>F</w:t>
+            </w:r>
           </w:p>
         </w:tc>
         <w:tc>
@@ -9374,6 +9398,15 @@
                 <w:between w:val="nil"/>
               </w:pBdr>
             </w:pPr>
+            <w:r>
+              <w:t>Administración/</w:t>
+            </w:r>
+            <w:r>
+              <w:t>models</w:t>
+            </w:r>
+            <w:r>
+              <w:t>.py</w:t>
+            </w:r>
           </w:p>
         </w:tc>
         <w:tc>
@@ -9397,6 +9430,9 @@
                 <w:between w:val="nil"/>
               </w:pBdr>
             </w:pPr>
+            <w:r>
+              <w:t>P</w:t>
+            </w:r>
           </w:p>
         </w:tc>
         <w:tc>
@@ -9420,6 +9456,9 @@
                 <w:between w:val="nil"/>
               </w:pBdr>
             </w:pPr>
+            <w:r>
+              <w:t>Py</w:t>
+            </w:r>
           </w:p>
         </w:tc>
         <w:tc>
@@ -9443,6 +9482,9 @@
                 <w:between w:val="nil"/>
               </w:pBdr>
             </w:pPr>
+            <w:r>
+              <w:t>SGVR</w:t>
+            </w:r>
           </w:p>
         </w:tc>
       </w:tr>
@@ -9468,6 +9510,9 @@
                 <w:between w:val="nil"/>
               </w:pBdr>
             </w:pPr>
+            <w:r>
+              <w:t>F</w:t>
+            </w:r>
           </w:p>
         </w:tc>
         <w:tc>
@@ -9491,6 +9536,15 @@
                 <w:between w:val="nil"/>
               </w:pBdr>
             </w:pPr>
+            <w:r>
+              <w:t>Administración/</w:t>
+            </w:r>
+            <w:r>
+              <w:t>tests</w:t>
+            </w:r>
+            <w:r>
+              <w:t>.py</w:t>
+            </w:r>
           </w:p>
         </w:tc>
         <w:tc>
@@ -9514,6 +9568,9 @@
                 <w:between w:val="nil"/>
               </w:pBdr>
             </w:pPr>
+            <w:r>
+              <w:t>P</w:t>
+            </w:r>
           </w:p>
         </w:tc>
         <w:tc>
@@ -9537,6 +9594,9 @@
                 <w:between w:val="nil"/>
               </w:pBdr>
             </w:pPr>
+            <w:r>
+              <w:t>Py</w:t>
+            </w:r>
           </w:p>
         </w:tc>
         <w:tc>
@@ -9560,6 +9620,9 @@
                 <w:between w:val="nil"/>
               </w:pBdr>
             </w:pPr>
+            <w:r>
+              <w:t>SGVR</w:t>
+            </w:r>
           </w:p>
         </w:tc>
       </w:tr>
@@ -9585,6 +9648,9 @@
                 <w:between w:val="nil"/>
               </w:pBdr>
             </w:pPr>
+            <w:r>
+              <w:t>F</w:t>
+            </w:r>
           </w:p>
         </w:tc>
         <w:tc>
@@ -9608,6 +9674,15 @@
                 <w:between w:val="nil"/>
               </w:pBdr>
             </w:pPr>
+            <w:r>
+              <w:t>Administración/</w:t>
+            </w:r>
+            <w:r>
+              <w:t>urls</w:t>
+            </w:r>
+            <w:r>
+              <w:t>.py</w:t>
+            </w:r>
           </w:p>
         </w:tc>
         <w:tc>
@@ -9631,6 +9706,9 @@
                 <w:between w:val="nil"/>
               </w:pBdr>
             </w:pPr>
+            <w:r>
+              <w:t>P</w:t>
+            </w:r>
           </w:p>
         </w:tc>
         <w:tc>
@@ -9654,6 +9732,9 @@
                 <w:between w:val="nil"/>
               </w:pBdr>
             </w:pPr>
+            <w:r>
+              <w:t>Py</w:t>
+            </w:r>
           </w:p>
         </w:tc>
         <w:tc>
@@ -9677,6 +9758,9 @@
                 <w:between w:val="nil"/>
               </w:pBdr>
             </w:pPr>
+            <w:r>
+              <w:t>SGVR</w:t>
+            </w:r>
           </w:p>
         </w:tc>
       </w:tr>
@@ -9702,6 +9786,9 @@
                 <w:between w:val="nil"/>
               </w:pBdr>
             </w:pPr>
+            <w:r>
+              <w:t>F</w:t>
+            </w:r>
           </w:p>
         </w:tc>
         <w:tc>
@@ -9725,6 +9812,15 @@
                 <w:between w:val="nil"/>
               </w:pBdr>
             </w:pPr>
+            <w:r>
+              <w:t>Administración/</w:t>
+            </w:r>
+            <w:r>
+              <w:t>views</w:t>
+            </w:r>
+            <w:r>
+              <w:t>.py</w:t>
+            </w:r>
           </w:p>
         </w:tc>
         <w:tc>
@@ -9748,6 +9844,9 @@
                 <w:between w:val="nil"/>
               </w:pBdr>
             </w:pPr>
+            <w:r>
+              <w:t>P</w:t>
+            </w:r>
           </w:p>
         </w:tc>
         <w:tc>
@@ -9771,6 +9870,9 @@
                 <w:between w:val="nil"/>
               </w:pBdr>
             </w:pPr>
+            <w:r>
+              <w:t>Py</w:t>
+            </w:r>
           </w:p>
         </w:tc>
         <w:tc>
@@ -9794,6 +9896,9 @@
                 <w:between w:val="nil"/>
               </w:pBdr>
             </w:pPr>
+            <w:r>
+              <w:t>SGVR</w:t>
+            </w:r>
           </w:p>
         </w:tc>
       </w:tr>
@@ -10147,6 +10252,7 @@
         <w:rPr>
           <w:b/>
         </w:rPr>
+        <w:lastRenderedPageBreak/>
         <w:t>Caso 2</w:t>
       </w:r>
       <w:r>
@@ -11815,6 +11921,7 @@
       </w:pPr>
       <w:bookmarkStart w:id="20" w:name="_Toc84252645"/>
       <w:r>
+        <w:lastRenderedPageBreak/>
         <w:t>Formato de solicitud de cambios</w:t>
       </w:r>
       <w:bookmarkEnd w:id="20"/>
@@ -13969,6 +14076,7 @@
       <w:bookmarkStart w:id="24" w:name="_Toc84252647"/>
       <w:bookmarkEnd w:id="23"/>
       <w:r>
+        <w:lastRenderedPageBreak/>
         <w:t>Lista de Clasificación de Solicitud de Cambio</w:t>
       </w:r>
       <w:bookmarkEnd w:id="24"/>
@@ -14279,7 +14387,6 @@
               <w:rPr>
                 <w:b/>
               </w:rPr>
-              <w:lastRenderedPageBreak/>
               <w:t>3</w:t>
             </w:r>
           </w:p>
@@ -15270,7 +15377,6 @@
     </w:p>
     <w:p>
       <w:r>
-        <w:lastRenderedPageBreak/>
         <w:t>En este apartado se detallan los ejemplos de Formatos de solicitud de cambio</w:t>
       </w:r>
     </w:p>
@@ -16204,6 +16310,7 @@
               <w:rPr>
                 <w:b/>
               </w:rPr>
+              <w:lastRenderedPageBreak/>
               <w:t>Autor (</w:t>
             </w:r>
             <w:proofErr w:type="spellStart"/>
@@ -17153,6 +17260,7 @@
               <w:rPr>
                 <w:b/>
               </w:rPr>
+              <w:lastRenderedPageBreak/>
               <w:t>Entradas</w:t>
             </w:r>
           </w:p>
@@ -17442,7 +17550,6 @@
               <w:rPr>
                 <w:b/>
               </w:rPr>
-              <w:lastRenderedPageBreak/>
               <w:t>Título del reporte</w:t>
             </w:r>
           </w:p>
@@ -18267,6 +18374,7 @@
               <w:rPr>
                 <w:b/>
               </w:rPr>
+              <w:lastRenderedPageBreak/>
               <w:t>Título del reporte</w:t>
             </w:r>
           </w:p>
@@ -19724,7 +19832,6 @@
               <w:rPr>
                 <w:b/>
               </w:rPr>
-              <w:lastRenderedPageBreak/>
               <w:t>Salidas</w:t>
             </w:r>
           </w:p>
@@ -20349,6 +20456,7 @@
           <w:sz w:val="20"/>
           <w:szCs w:val="20"/>
         </w:rPr>
+        <w:lastRenderedPageBreak/>
         <w:t>Tabla 35.</w:t>
       </w:r>
       <w:r>
@@ -20603,7 +20711,6 @@
               <w:rPr>
                 <w:b/>
               </w:rPr>
-              <w:lastRenderedPageBreak/>
               <w:t>Propósito</w:t>
             </w:r>
           </w:p>
@@ -21478,6 +21585,7 @@
               <w:rPr>
                 <w:b/>
               </w:rPr>
+              <w:lastRenderedPageBreak/>
               <w:t>Parámetros de salida</w:t>
             </w:r>
           </w:p>

</xml_diff>

<commit_message>
[UPD] - Actualización del plan de gestión de la configuración (Parte 3)
</commit_message>
<xml_diff>
--- a/Documentos/Planes/PGC.docx
+++ b/Documentos/Planes/PGC.docx
@@ -3085,7 +3085,15 @@
         <w:t xml:space="preserve">Nuestra empresa actualmente </w:t>
       </w:r>
       <w:r>
-        <w:t xml:space="preserve">es una mype que tiene un tiempo de vida de 3 años en el rubro de desarrollo informático, actualmente </w:t>
+        <w:t xml:space="preserve">es una </w:t>
+      </w:r>
+      <w:proofErr w:type="spellStart"/>
+      <w:r>
+        <w:t>mype</w:t>
+      </w:r>
+      <w:proofErr w:type="spellEnd"/>
+      <w:r>
+        <w:t xml:space="preserve"> que tiene un tiempo de vida de 3 años en el rubro de desarrollo informático, actualmente </w:t>
       </w:r>
       <w:r>
         <w:t>contamos con una pequeña cartera de clientes (3)</w:t>
@@ -3138,7 +3146,15 @@
         <w:ind w:left="720"/>
       </w:pPr>
       <w:r>
-        <w:t xml:space="preserve">En propuesta, Sistema de gestión de monitoreo de delivery (SGMD). </w:t>
+        <w:t xml:space="preserve">En propuesta, Sistema de gestión de monitoreo de </w:t>
+      </w:r>
+      <w:proofErr w:type="spellStart"/>
+      <w:r>
+        <w:t>delivery</w:t>
+      </w:r>
+      <w:proofErr w:type="spellEnd"/>
+      <w:r>
+        <w:t xml:space="preserve"> (SGMD). </w:t>
       </w:r>
       <w:r>
         <w:t>En desarrollo</w:t>
@@ -3405,7 +3421,21 @@
         <w:rPr>
           <w:rFonts w:eastAsia="Times New Roman"/>
         </w:rPr>
-        <w:t>Determinar la política de lanzamiento (Release).</w:t>
+        <w:t>Determinar la política de lanzamiento (</w:t>
+      </w:r>
+      <w:proofErr w:type="spellStart"/>
+      <w:r>
+        <w:rPr>
+          <w:rFonts w:eastAsia="Times New Roman"/>
+        </w:rPr>
+        <w:t>Release</w:t>
+      </w:r>
+      <w:proofErr w:type="spellEnd"/>
+      <w:r>
+        <w:rPr>
+          <w:rFonts w:eastAsia="Times New Roman"/>
+        </w:rPr>
+        <w:t>).</w:t>
       </w:r>
     </w:p>
     <w:p>
@@ -4615,7 +4645,21 @@
               <w:rPr>
                 <w:lang w:val="es-PE"/>
               </w:rPr>
-              <w:t>donde está el core de nuestro desarrollo. En algún momento podemos llegar a probar algunas de esas mejoras o cambios en el código y hacer una fusión a nuestro proyecto principal, ya que todo esto lo maneja Git de una forma muy eficiente</w:t>
+              <w:t xml:space="preserve">donde está el </w:t>
+            </w:r>
+            <w:proofErr w:type="spellStart"/>
+            <w:r>
+              <w:rPr>
+                <w:lang w:val="es-PE"/>
+              </w:rPr>
+              <w:t>core</w:t>
+            </w:r>
+            <w:proofErr w:type="spellEnd"/>
+            <w:r>
+              <w:rPr>
+                <w:lang w:val="es-PE"/>
+              </w:rPr>
+              <w:t xml:space="preserve"> de nuestro desarrollo. En algún momento podemos llegar a probar algunas de esas mejoras o cambios en el código y hacer una fusión a nuestro proyecto principal, ya que todo esto lo maneja Git de una forma muy eficiente</w:t>
             </w:r>
           </w:p>
         </w:tc>
@@ -4640,6 +4684,7 @@
                 <w:bCs w:val="0"/>
               </w:rPr>
             </w:pPr>
+            <w:proofErr w:type="spellStart"/>
             <w:r>
               <w:rPr>
                 <w:b w:val="0"/>
@@ -4647,6 +4692,7 @@
               </w:rPr>
               <w:t>Github</w:t>
             </w:r>
+            <w:proofErr w:type="spellEnd"/>
           </w:p>
         </w:tc>
         <w:tc>
@@ -4707,6 +4753,7 @@
                 <w:bCs w:val="0"/>
               </w:rPr>
             </w:pPr>
+            <w:proofErr w:type="spellStart"/>
             <w:r>
               <w:rPr>
                 <w:b w:val="0"/>
@@ -4714,6 +4761,7 @@
               </w:rPr>
               <w:t>Sourcetree</w:t>
             </w:r>
+            <w:proofErr w:type="spellEnd"/>
           </w:p>
         </w:tc>
         <w:tc>
@@ -4733,7 +4781,15 @@
               <w:cnfStyle w:val="000000100000" w:firstRow="0" w:lastRow="0" w:firstColumn="0" w:lastColumn="0" w:oddVBand="0" w:evenVBand="0" w:oddHBand="1" w:evenHBand="0" w:firstRowFirstColumn="0" w:firstRowLastColumn="0" w:lastRowFirstColumn="0" w:lastRowLastColumn="0"/>
             </w:pPr>
             <w:r>
-              <w:t>Es uno de los mejores clientes GUI para manejar repositorios git que existe en la actualidad. Solo trabaja bajo la plataforma mac.</w:t>
+              <w:t xml:space="preserve">Es uno de los mejores clientes GUI para manejar repositorios git que existe en la actualidad. Solo trabaja bajo la plataforma </w:t>
+            </w:r>
+            <w:proofErr w:type="spellStart"/>
+            <w:r>
+              <w:t>mac</w:t>
+            </w:r>
+            <w:proofErr w:type="spellEnd"/>
+            <w:r>
+              <w:t>.</w:t>
             </w:r>
           </w:p>
         </w:tc>
@@ -4763,8 +4819,17 @@
                 <w:b w:val="0"/>
                 <w:bCs w:val="0"/>
               </w:rPr>
-              <w:t>Windows powershell</w:t>
-            </w:r>
+              <w:t xml:space="preserve">Windows </w:t>
+            </w:r>
+            <w:proofErr w:type="spellStart"/>
+            <w:r>
+              <w:rPr>
+                <w:b w:val="0"/>
+                <w:bCs w:val="0"/>
+              </w:rPr>
+              <w:t>powershell</w:t>
+            </w:r>
+            <w:proofErr w:type="spellEnd"/>
           </w:p>
         </w:tc>
         <w:tc>
@@ -4784,7 +4849,39 @@
               <w:cnfStyle w:val="000000000000" w:firstRow="0" w:lastRow="0" w:firstColumn="0" w:lastColumn="0" w:oddVBand="0" w:evenVBand="0" w:oddHBand="0" w:evenHBand="0" w:firstRowFirstColumn="0" w:firstRowLastColumn="0" w:lastRowFirstColumn="0" w:lastRowLastColumn="0"/>
             </w:pPr>
             <w:r>
-              <w:t>Es una interfaz de línea de comandos o CLI (Command-Line Interface) que tiene la posibilidad de ejecutar Scripts (unión de comandos) y que facilita la configuración, administración y automatización de tareas multiplataforma, además dispone de un lenguaje de scripting. Powershell tiene una salida basada en objetos por lo que acepta y devuelve objetos de .NET ya que está basado en .NET CLR (Commond Language Runtime) esto es ideal para automatización de procesos.</w:t>
+              <w:t>Es una interfaz de línea de comandos o CLI (</w:t>
+            </w:r>
+            <w:proofErr w:type="spellStart"/>
+            <w:r>
+              <w:t>Command</w:t>
+            </w:r>
+            <w:proofErr w:type="spellEnd"/>
+            <w:r>
+              <w:t>-Line Interface) que tiene la posibilidad de ejecutar Scripts (unión de comandos) y que facilita la configuración, administración y automatización de tareas multiplataforma, además dispone de un lenguaje de scripting. Powershell tiene una salida basada en objetos por lo que acepta y devuelve objetos de .NET ya que está basado en .NET CLR (</w:t>
+            </w:r>
+            <w:proofErr w:type="spellStart"/>
+            <w:r>
+              <w:t>Commond</w:t>
+            </w:r>
+            <w:proofErr w:type="spellEnd"/>
+            <w:r>
+              <w:t xml:space="preserve"> </w:t>
+            </w:r>
+            <w:proofErr w:type="spellStart"/>
+            <w:r>
+              <w:t>Language</w:t>
+            </w:r>
+            <w:proofErr w:type="spellEnd"/>
+            <w:r>
+              <w:t xml:space="preserve"> </w:t>
+            </w:r>
+            <w:proofErr w:type="spellStart"/>
+            <w:r>
+              <w:t>Runtime</w:t>
+            </w:r>
+            <w:proofErr w:type="spellEnd"/>
+            <w:r>
+              <w:t>) esto es ideal para automatización de procesos.</w:t>
             </w:r>
           </w:p>
         </w:tc>
@@ -6344,8 +6441,17 @@
                 <w:sz w:val="20"/>
                 <w:szCs w:val="20"/>
               </w:rPr>
-              <w:t>, Aditor</w:t>
-            </w:r>
+              <w:t xml:space="preserve">, </w:t>
+            </w:r>
+            <w:proofErr w:type="spellStart"/>
+            <w:r>
+              <w:rPr>
+                <w:sz w:val="20"/>
+                <w:szCs w:val="20"/>
+              </w:rPr>
+              <w:t>Aditor</w:t>
+            </w:r>
+            <w:proofErr w:type="spellEnd"/>
           </w:p>
         </w:tc>
         <w:tc>
@@ -8405,8 +8511,17 @@
                 <w:sz w:val="20"/>
                 <w:szCs w:val="20"/>
               </w:rPr>
-              <w:t>ntrega y gestión de release</w:t>
-            </w:r>
+              <w:t xml:space="preserve">ntrega y gestión de </w:t>
+            </w:r>
+            <w:proofErr w:type="spellStart"/>
+            <w:r>
+              <w:rPr>
+                <w:sz w:val="20"/>
+                <w:szCs w:val="20"/>
+              </w:rPr>
+              <w:t>release</w:t>
+            </w:r>
+            <w:proofErr w:type="spellEnd"/>
           </w:p>
         </w:tc>
         <w:tc>
@@ -8750,8 +8865,17 @@
                 <w:b/>
                 <w:color w:val="FFFFFF"/>
               </w:rPr>
-              <w:t>Nombre del Item</w:t>
-            </w:r>
+              <w:t xml:space="preserve">Nombre del </w:t>
+            </w:r>
+            <w:proofErr w:type="spellStart"/>
+            <w:r>
+              <w:rPr>
+                <w:b/>
+                <w:color w:val="FFFFFF"/>
+              </w:rPr>
+              <w:t>Item</w:t>
+            </w:r>
+            <w:proofErr w:type="spellEnd"/>
           </w:p>
         </w:tc>
         <w:tc>
@@ -9137,10 +9261,7 @@
               </w:pBdr>
             </w:pPr>
             <w:r>
-              <w:t>administración</w:t>
-            </w:r>
-            <w:r>
-              <w:t>/apps.py</w:t>
+              <w:t>administración/apps.py</w:t>
             </w:r>
           </w:p>
         </w:tc>
@@ -9272,10 +9393,7 @@
               </w:pBdr>
             </w:pPr>
             <w:r>
-              <w:t>administración</w:t>
-            </w:r>
-            <w:r>
-              <w:t>/models.py</w:t>
+              <w:t>administración/models.py</w:t>
             </w:r>
           </w:p>
         </w:tc>
@@ -9407,10 +9525,7 @@
               </w:pBdr>
             </w:pPr>
             <w:r>
-              <w:t>administración</w:t>
-            </w:r>
-            <w:r>
-              <w:t>/tests.py</w:t>
+              <w:t>administración/tests.py</w:t>
             </w:r>
           </w:p>
         </w:tc>
@@ -9542,10 +9657,7 @@
               </w:pBdr>
             </w:pPr>
             <w:r>
-              <w:t>administración</w:t>
-            </w:r>
-            <w:r>
-              <w:t>/urls.py</w:t>
+              <w:t>administración/urls.py</w:t>
             </w:r>
           </w:p>
         </w:tc>
@@ -9677,10 +9789,7 @@
               </w:pBdr>
             </w:pPr>
             <w:r>
-              <w:t>administración</w:t>
-            </w:r>
-            <w:r>
-              <w:t>/views.py</w:t>
+              <w:t>administración/views.py</w:t>
             </w:r>
           </w:p>
         </w:tc>
@@ -9944,10 +10053,7 @@
               </w:pBdr>
             </w:pPr>
             <w:r>
-              <w:t>web</w:t>
-            </w:r>
-            <w:r>
-              <w:t>/apps.py</w:t>
+              <w:t>web/apps.py</w:t>
             </w:r>
           </w:p>
         </w:tc>
@@ -10079,10 +10185,7 @@
               </w:pBdr>
             </w:pPr>
             <w:r>
-              <w:t>web</w:t>
-            </w:r>
-            <w:r>
-              <w:t>/models.py</w:t>
+              <w:t>web/models.py</w:t>
             </w:r>
           </w:p>
         </w:tc>
@@ -10214,10 +10317,7 @@
               </w:pBdr>
             </w:pPr>
             <w:r>
-              <w:t>web</w:t>
-            </w:r>
-            <w:r>
-              <w:t>/tests.py</w:t>
+              <w:t>web/tests.py</w:t>
             </w:r>
           </w:p>
         </w:tc>
@@ -10349,10 +10449,7 @@
               </w:pBdr>
             </w:pPr>
             <w:r>
-              <w:t>web</w:t>
-            </w:r>
-            <w:r>
-              <w:t>/urls.py</w:t>
+              <w:t>web/urls.py</w:t>
             </w:r>
           </w:p>
         </w:tc>
@@ -10484,10 +10581,7 @@
               </w:pBdr>
             </w:pPr>
             <w:r>
-              <w:t>web</w:t>
-            </w:r>
-            <w:r>
-              <w:t>/views.py</w:t>
+              <w:t>web/views.py</w:t>
             </w:r>
           </w:p>
         </w:tc>
@@ -10755,8 +10849,13 @@
               </w:pBdr>
             </w:pPr>
             <w:r>
-              <w:t>Project Charter</w:t>
-            </w:r>
+              <w:t xml:space="preserve">Project </w:t>
+            </w:r>
+            <w:proofErr w:type="spellStart"/>
+            <w:r>
+              <w:t>Charter</w:t>
+            </w:r>
+            <w:proofErr w:type="spellEnd"/>
           </w:p>
         </w:tc>
         <w:tc>
@@ -12523,8 +12622,13 @@
                 <w:between w:val="nil"/>
               </w:pBdr>
             </w:pPr>
-            <w:r>
-              <w:t>Wireframes y Mockups</w:t>
+            <w:proofErr w:type="spellStart"/>
+            <w:r>
+              <w:t>Wireframes</w:t>
+            </w:r>
+            <w:proofErr w:type="spellEnd"/>
+            <w:r>
+              <w:t xml:space="preserve"> y Mockups</w:t>
             </w:r>
           </w:p>
         </w:tc>
@@ -14166,7 +14270,15 @@
         <w:t>Caso 1</w:t>
       </w:r>
       <w:r>
-        <w:t>: Items que no son específicos de un proyecto.</w:t>
+        <w:t xml:space="preserve">: </w:t>
+      </w:r>
+      <w:proofErr w:type="spellStart"/>
+      <w:r>
+        <w:t>Items</w:t>
+      </w:r>
+      <w:proofErr w:type="spellEnd"/>
+      <w:r>
+        <w:t xml:space="preserve"> que no son específicos de un proyecto.</w:t>
       </w:r>
     </w:p>
     <w:p>
@@ -14266,12 +14378,21 @@
               </w:numPr>
               <w:jc w:val="both"/>
             </w:pPr>
+            <w:proofErr w:type="spellStart"/>
             <w:r>
               <w:rPr>
                 <w:b/>
                 <w:bCs/>
               </w:rPr>
-              <w:t>Item:</w:t>
+              <w:t>Item</w:t>
+            </w:r>
+            <w:proofErr w:type="spellEnd"/>
+            <w:r>
+              <w:rPr>
+                <w:b/>
+                <w:bCs/>
+              </w:rPr>
+              <w:t>:</w:t>
             </w:r>
             <w:r>
               <w:t xml:space="preserve"> Plan de Gestión de la Configuración = PGC</w:t>
@@ -14419,12 +14540,21 @@
                 <w:numId w:val="44"/>
               </w:numPr>
             </w:pPr>
+            <w:proofErr w:type="spellStart"/>
             <w:r>
               <w:rPr>
                 <w:b/>
                 <w:bCs/>
               </w:rPr>
-              <w:t>Item:</w:t>
+              <w:t>Item</w:t>
+            </w:r>
+            <w:proofErr w:type="spellEnd"/>
+            <w:r>
+              <w:rPr>
+                <w:b/>
+                <w:bCs/>
+              </w:rPr>
+              <w:t>:</w:t>
             </w:r>
             <w:r>
               <w:t xml:space="preserve"> Cronograma del proyecto = CP</w:t>
@@ -14592,6 +14722,7 @@
                 <w:numId w:val="44"/>
               </w:numPr>
             </w:pPr>
+            <w:proofErr w:type="spellStart"/>
             <w:r>
               <w:rPr>
                 <w:b/>
@@ -14599,6 +14730,7 @@
               </w:rPr>
               <w:t>Item</w:t>
             </w:r>
+            <w:proofErr w:type="spellEnd"/>
             <w:r>
               <w:rPr>
                 <w:b/>
@@ -14625,6 +14757,7 @@
                 <w:numId w:val="44"/>
               </w:numPr>
             </w:pPr>
+            <w:proofErr w:type="spellStart"/>
             <w:r>
               <w:rPr>
                 <w:b/>
@@ -14632,6 +14765,7 @@
               </w:rPr>
               <w:t>Item</w:t>
             </w:r>
+            <w:proofErr w:type="spellEnd"/>
             <w:r>
               <w:rPr>
                 <w:b/>
@@ -14670,7 +14804,23 @@
                 <w:b/>
                 <w:bCs/>
               </w:rPr>
-              <w:t xml:space="preserve"> Item 1</w:t>
+              <w:t xml:space="preserve"> </w:t>
+            </w:r>
+            <w:proofErr w:type="spellStart"/>
+            <w:r>
+              <w:rPr>
+                <w:b/>
+                <w:bCs/>
+              </w:rPr>
+              <w:t>Item</w:t>
+            </w:r>
+            <w:proofErr w:type="spellEnd"/>
+            <w:r>
+              <w:rPr>
+                <w:b/>
+                <w:bCs/>
+              </w:rPr>
+              <w:t xml:space="preserve"> 1</w:t>
             </w:r>
             <w:r>
               <w:rPr>
@@ -14703,7 +14853,23 @@
                 <w:b/>
                 <w:bCs/>
               </w:rPr>
-              <w:t xml:space="preserve"> Item 2</w:t>
+              <w:t xml:space="preserve"> </w:t>
+            </w:r>
+            <w:proofErr w:type="spellStart"/>
+            <w:r>
+              <w:rPr>
+                <w:b/>
+                <w:bCs/>
+              </w:rPr>
+              <w:t>Item</w:t>
+            </w:r>
+            <w:proofErr w:type="spellEnd"/>
+            <w:r>
+              <w:rPr>
+                <w:b/>
+                <w:bCs/>
+              </w:rPr>
+              <w:t xml:space="preserve"> 2</w:t>
             </w:r>
             <w:r>
               <w:rPr>
@@ -17361,6 +17527,11 @@
         <w:spacing w:before="240" w:after="240"/>
         <w:ind w:left="2880" w:hanging="1440"/>
         <w:jc w:val="center"/>
+        <w:rPr>
+          <w:i/>
+          <w:sz w:val="20"/>
+          <w:szCs w:val="20"/>
+        </w:rPr>
       </w:pPr>
       <w:r>
         <w:rPr>
@@ -17382,6 +17553,30 @@
     </w:p>
     <w:p>
       <w:pPr>
+        <w:rPr>
+          <w:i/>
+          <w:sz w:val="20"/>
+          <w:szCs w:val="20"/>
+        </w:rPr>
+      </w:pPr>
+      <w:r>
+        <w:rPr>
+          <w:i/>
+          <w:sz w:val="20"/>
+          <w:szCs w:val="20"/>
+        </w:rPr>
+        <w:br w:type="page"/>
+      </w:r>
+    </w:p>
+    <w:p>
+      <w:pPr>
+        <w:spacing w:before="240" w:after="240"/>
+        <w:ind w:left="2880" w:hanging="1440"/>
+        <w:jc w:val="center"/>
+      </w:pPr>
+    </w:p>
+    <w:p>
+      <w:pPr>
         <w:pStyle w:val="Ttulo2"/>
         <w:numPr>
           <w:ilvl w:val="1"/>
@@ -17409,6 +17604,102 @@
       <w:bookmarkEnd w:id="17"/>
     </w:p>
     <w:p/>
+    <w:p>
+      <w:pPr>
+        <w:ind w:left="360"/>
+      </w:pPr>
+      <w:bookmarkStart w:id="18" w:name="_Hlk85569027"/>
+      <w:r>
+        <w:t>Dentro del plan para la gestión de la configuración se está tomando en consideración contar con una estructura en el repositorio de ítems, en el cual se subdividirá en 4 secciones (Cliente, Desarrollo, Documentos y Línea base), en cada uno de ello se almacenará documentación y artefactos que será necesario para el control de los proyectos que tenemos en cartera.</w:t>
+      </w:r>
+    </w:p>
+    <w:p>
+      <w:pPr>
+        <w:ind w:left="360"/>
+      </w:pPr>
+    </w:p>
+    <w:p>
+      <w:pPr>
+        <w:ind w:left="360"/>
+      </w:pPr>
+      <w:r>
+        <w:t>La estructura del nuevo repositorio que se implementará será el siguiente:</w:t>
+      </w:r>
+    </w:p>
+    <w:p>
+      <w:pPr>
+        <w:ind w:left="360"/>
+      </w:pPr>
+    </w:p>
+    <w:p>
+      <w:pPr>
+        <w:ind w:left="720"/>
+        <w:jc w:val="center"/>
+      </w:pPr>
+      <w:r>
+        <w:rPr>
+          <w:noProof/>
+        </w:rPr>
+        <w:drawing>
+          <wp:inline distT="0" distB="0" distL="0" distR="0" wp14:anchorId="34099AAE" wp14:editId="10D10CFF">
+            <wp:extent cx="4088765" cy="5647620"/>
+            <wp:effectExtent l="0" t="0" r="6985" b="0"/>
+            <wp:docPr id="4" name="Imagen 4"/>
+            <wp:cNvGraphicFramePr>
+              <a:graphicFrameLocks xmlns:a="http://schemas.openxmlformats.org/drawingml/2006/main" noChangeAspect="1"/>
+            </wp:cNvGraphicFramePr>
+            <a:graphic xmlns:a="http://schemas.openxmlformats.org/drawingml/2006/main">
+              <a:graphicData uri="http://schemas.openxmlformats.org/drawingml/2006/picture">
+                <pic:pic xmlns:pic="http://schemas.openxmlformats.org/drawingml/2006/picture">
+                  <pic:nvPicPr>
+                    <pic:cNvPr id="0" name="Picture 1"/>
+                    <pic:cNvPicPr>
+                      <a:picLocks noChangeAspect="1" noChangeArrowheads="1"/>
+                    </pic:cNvPicPr>
+                  </pic:nvPicPr>
+                  <pic:blipFill>
+                    <a:blip r:embed="rId8" cstate="print">
+                      <a:clrChange>
+                        <a:clrFrom>
+                          <a:srgbClr val="F9FAFC"/>
+                        </a:clrFrom>
+                        <a:clrTo>
+                          <a:srgbClr val="F9FAFC">
+                            <a:alpha val="0"/>
+                          </a:srgbClr>
+                        </a:clrTo>
+                      </a:clrChange>
+                      <a:extLst>
+                        <a:ext uri="{28A0092B-C50C-407E-A947-70E740481C1C}">
+                          <a14:useLocalDpi xmlns:a14="http://schemas.microsoft.com/office/drawing/2010/main" val="0"/>
+                        </a:ext>
+                      </a:extLst>
+                    </a:blip>
+                    <a:srcRect/>
+                    <a:stretch>
+                      <a:fillRect/>
+                    </a:stretch>
+                  </pic:blipFill>
+                  <pic:spPr bwMode="auto">
+                    <a:xfrm>
+                      <a:off x="0" y="0"/>
+                      <a:ext cx="4101979" cy="5665872"/>
+                    </a:xfrm>
+                    <a:prstGeom prst="rect">
+                      <a:avLst/>
+                    </a:prstGeom>
+                    <a:noFill/>
+                    <a:ln>
+                      <a:noFill/>
+                    </a:ln>
+                  </pic:spPr>
+                </pic:pic>
+              </a:graphicData>
+            </a:graphic>
+          </wp:inline>
+        </w:drawing>
+      </w:r>
+    </w:p>
     <w:p>
       <w:pPr>
         <w:ind w:left="2160"/>
@@ -17438,13 +17729,42 @@
           <w:sz w:val="20"/>
           <w:szCs w:val="20"/>
         </w:rPr>
-        <w:t xml:space="preserve"> Diagrama del repositorio de la empresa DEALER - G1 en github.</w:t>
+        <w:t xml:space="preserve"> Diagrama del repositorio de la empresa </w:t>
       </w:r>
-    </w:p>
-    <w:p>
-      <w:pPr>
-        <w:ind w:left="2160"/>
-      </w:pPr>
+      <w:r>
+        <w:rPr>
+          <w:i/>
+          <w:sz w:val="20"/>
+          <w:szCs w:val="20"/>
+        </w:rPr>
+        <w:t>G3-ACMSW</w:t>
+      </w:r>
+      <w:r>
+        <w:rPr>
+          <w:i/>
+          <w:sz w:val="20"/>
+          <w:szCs w:val="20"/>
+        </w:rPr>
+        <w:t xml:space="preserve"> en </w:t>
+      </w:r>
+      <w:proofErr w:type="spellStart"/>
+      <w:r>
+        <w:rPr>
+          <w:i/>
+          <w:sz w:val="20"/>
+          <w:szCs w:val="20"/>
+        </w:rPr>
+        <w:t>github</w:t>
+      </w:r>
+      <w:proofErr w:type="spellEnd"/>
+      <w:r>
+        <w:rPr>
+          <w:i/>
+          <w:sz w:val="20"/>
+          <w:szCs w:val="20"/>
+        </w:rPr>
+        <w:t>.</w:t>
+      </w:r>
     </w:p>
     <w:p>
       <w:pPr>
@@ -17454,17 +17774,58 @@
           <w:numId w:val="27"/>
         </w:numPr>
       </w:pPr>
-      <w:bookmarkStart w:id="18" w:name="_Toc84252643"/>
+      <w:bookmarkStart w:id="19" w:name="_Toc84252643"/>
       <w:r>
+        <w:lastRenderedPageBreak/>
         <w:t>Definición de Líneas Base</w:t>
       </w:r>
-      <w:bookmarkEnd w:id="18"/>
+      <w:bookmarkEnd w:id="19"/>
+    </w:p>
+    <w:p/>
+    <w:p>
+      <w:pPr>
+        <w:ind w:left="360"/>
+      </w:pPr>
+      <w:r>
+        <w:t>Para la creación de la línea base del proyecto “</w:t>
+      </w:r>
+      <w:r>
+        <w:t>Sistema de gestión de ventas para restobar (SGVR)</w:t>
+      </w:r>
+      <w:r>
+        <w:t xml:space="preserve">” se tiene contemplado </w:t>
+      </w:r>
+      <w:r>
+        <w:t>distribuirlo</w:t>
+      </w:r>
+      <w:r>
+        <w:t xml:space="preserve"> por sprint desarrollado que en cronograma se tiene definido un total de 5 sprint, para ello los ítems de configuración se añadirán una vez finalizado cada sprint.</w:t>
+      </w:r>
+    </w:p>
+    <w:p>
+      <w:pPr>
+        <w:ind w:left="360"/>
+      </w:pPr>
+    </w:p>
+    <w:p>
+      <w:pPr>
+        <w:ind w:left="360"/>
+      </w:pPr>
+      <w:r>
+        <w:t xml:space="preserve">Para mas detalle se mostrará a continuación en la siguiente tabla la distribución de líneas base que se almacenará en nuestros repositorios para el proyecto </w:t>
+      </w:r>
+      <w:r>
+        <w:t>SGVR</w:t>
+      </w:r>
+      <w:r>
+        <w:t>.</w:t>
+      </w:r>
     </w:p>
     <w:p/>
     <w:p/>
     <w:tbl>
       <w:tblPr>
-        <w:tblW w:w="9105" w:type="dxa"/>
+        <w:tblW w:w="8699" w:type="dxa"/>
         <w:tblInd w:w="445" w:type="dxa"/>
         <w:tblBorders>
           <w:top w:val="single" w:sz="8" w:space="0" w:color="000000"/>
@@ -17478,14 +17839,17 @@
         <w:tblLook w:val="0600" w:firstRow="0" w:lastRow="0" w:firstColumn="0" w:lastColumn="0" w:noHBand="1" w:noVBand="1"/>
       </w:tblPr>
       <w:tblGrid>
-        <w:gridCol w:w="2805"/>
-        <w:gridCol w:w="2955"/>
-        <w:gridCol w:w="3345"/>
+        <w:gridCol w:w="1540"/>
+        <w:gridCol w:w="3108"/>
+        <w:gridCol w:w="4051"/>
       </w:tblGrid>
       <w:tr>
-        <w:tc>
-          <w:tcPr>
-            <w:tcW w:w="2805" w:type="dxa"/>
+        <w:trPr>
+          <w:trHeight w:val="438"/>
+        </w:trPr>
+        <w:tc>
+          <w:tcPr>
+            <w:tcW w:w="1540" w:type="dxa"/>
             <w:shd w:val="clear" w:color="auto" w:fill="0B5394"/>
             <w:tcMar>
               <w:top w:w="100" w:type="dxa"/>
@@ -17522,7 +17886,7 @@
         </w:tc>
         <w:tc>
           <w:tcPr>
-            <w:tcW w:w="2955" w:type="dxa"/>
+            <w:tcW w:w="3108" w:type="dxa"/>
             <w:shd w:val="clear" w:color="auto" w:fill="0B5394"/>
             <w:tcMar>
               <w:top w:w="100" w:type="dxa"/>
@@ -17559,7 +17923,7 @@
         </w:tc>
         <w:tc>
           <w:tcPr>
-            <w:tcW w:w="3345" w:type="dxa"/>
+            <w:tcW w:w="4051" w:type="dxa"/>
             <w:shd w:val="clear" w:color="auto" w:fill="0B5394"/>
             <w:tcMar>
               <w:top w:w="100" w:type="dxa"/>
@@ -17596,9 +17960,12 @@
         </w:tc>
       </w:tr>
       <w:tr>
-        <w:tc>
-          <w:tcPr>
-            <w:tcW w:w="2805" w:type="dxa"/>
+        <w:trPr>
+          <w:trHeight w:val="882"/>
+        </w:trPr>
+        <w:tc>
+          <w:tcPr>
+            <w:tcW w:w="1540" w:type="dxa"/>
             <w:shd w:val="clear" w:color="auto" w:fill="auto"/>
             <w:tcMar>
               <w:top w:w="100" w:type="dxa"/>
@@ -17619,11 +17986,14 @@
               </w:pBdr>
               <w:spacing w:line="240" w:lineRule="auto"/>
             </w:pPr>
-          </w:p>
-        </w:tc>
-        <w:tc>
-          <w:tcPr>
-            <w:tcW w:w="2955" w:type="dxa"/>
+            <w:r>
+              <w:t>LB-S1</w:t>
+            </w:r>
+          </w:p>
+        </w:tc>
+        <w:tc>
+          <w:tcPr>
+            <w:tcW w:w="3108" w:type="dxa"/>
             <w:shd w:val="clear" w:color="auto" w:fill="auto"/>
             <w:tcMar>
               <w:top w:w="100" w:type="dxa"/>
@@ -17644,11 +18014,14 @@
               </w:pBdr>
               <w:spacing w:line="240" w:lineRule="auto"/>
             </w:pPr>
-          </w:p>
-        </w:tc>
-        <w:tc>
-          <w:tcPr>
-            <w:tcW w:w="3345" w:type="dxa"/>
+            <w:r>
+              <w:t>Fin del desarrollo del sprint 1</w:t>
+            </w:r>
+          </w:p>
+        </w:tc>
+        <w:tc>
+          <w:tcPr>
+            <w:tcW w:w="4051" w:type="dxa"/>
             <w:shd w:val="clear" w:color="auto" w:fill="auto"/>
             <w:tcMar>
               <w:top w:w="100" w:type="dxa"/>
@@ -17672,59 +18045,11 @@
                 <w:between w:val="nil"/>
               </w:pBdr>
               <w:spacing w:line="240" w:lineRule="auto"/>
-              <w:ind w:left="425" w:hanging="283"/>
-            </w:pPr>
-          </w:p>
-        </w:tc>
-      </w:tr>
-      <w:tr>
-        <w:tc>
-          <w:tcPr>
-            <w:tcW w:w="2805" w:type="dxa"/>
-            <w:shd w:val="clear" w:color="auto" w:fill="auto"/>
-            <w:tcMar>
-              <w:top w:w="100" w:type="dxa"/>
-              <w:left w:w="100" w:type="dxa"/>
-              <w:bottom w:w="100" w:type="dxa"/>
-              <w:right w:w="100" w:type="dxa"/>
-            </w:tcMar>
-          </w:tcPr>
-          <w:p>
-            <w:pPr>
-              <w:widowControl w:val="0"/>
-              <w:spacing w:line="240" w:lineRule="auto"/>
-            </w:pPr>
-          </w:p>
-        </w:tc>
-        <w:tc>
-          <w:tcPr>
-            <w:tcW w:w="2955" w:type="dxa"/>
-            <w:shd w:val="clear" w:color="auto" w:fill="auto"/>
-            <w:tcMar>
-              <w:top w:w="100" w:type="dxa"/>
-              <w:left w:w="100" w:type="dxa"/>
-              <w:bottom w:w="100" w:type="dxa"/>
-              <w:right w:w="100" w:type="dxa"/>
-            </w:tcMar>
-          </w:tcPr>
-          <w:p>
-            <w:pPr>
-              <w:widowControl w:val="0"/>
-              <w:spacing w:line="240" w:lineRule="auto"/>
-            </w:pPr>
-          </w:p>
-        </w:tc>
-        <w:tc>
-          <w:tcPr>
-            <w:tcW w:w="3345" w:type="dxa"/>
-            <w:shd w:val="clear" w:color="auto" w:fill="auto"/>
-            <w:tcMar>
-              <w:top w:w="100" w:type="dxa"/>
-              <w:left w:w="100" w:type="dxa"/>
-              <w:bottom w:w="100" w:type="dxa"/>
-              <w:right w:w="100" w:type="dxa"/>
-            </w:tcMar>
-          </w:tcPr>
+            </w:pPr>
+            <w:r>
+              <w:t>SGVR_DCUN</w:t>
+            </w:r>
+          </w:p>
           <w:p>
             <w:pPr>
               <w:widowControl w:val="0"/>
@@ -17732,60 +18057,19 @@
                 <w:ilvl w:val="0"/>
                 <w:numId w:val="5"/>
               </w:numPr>
-              <w:spacing w:line="240" w:lineRule="auto"/>
-              <w:ind w:left="425" w:hanging="283"/>
-            </w:pPr>
-          </w:p>
-        </w:tc>
-      </w:tr>
-      <w:tr>
-        <w:tc>
-          <w:tcPr>
-            <w:tcW w:w="2805" w:type="dxa"/>
-            <w:shd w:val="clear" w:color="auto" w:fill="auto"/>
-            <w:tcMar>
-              <w:top w:w="100" w:type="dxa"/>
-              <w:left w:w="100" w:type="dxa"/>
-              <w:bottom w:w="100" w:type="dxa"/>
-              <w:right w:w="100" w:type="dxa"/>
-            </w:tcMar>
-          </w:tcPr>
-          <w:p>
-            <w:pPr>
-              <w:widowControl w:val="0"/>
-              <w:spacing w:line="240" w:lineRule="auto"/>
-            </w:pPr>
-          </w:p>
-        </w:tc>
-        <w:tc>
-          <w:tcPr>
-            <w:tcW w:w="2955" w:type="dxa"/>
-            <w:shd w:val="clear" w:color="auto" w:fill="auto"/>
-            <w:tcMar>
-              <w:top w:w="100" w:type="dxa"/>
-              <w:left w:w="100" w:type="dxa"/>
-              <w:bottom w:w="100" w:type="dxa"/>
-              <w:right w:w="100" w:type="dxa"/>
-            </w:tcMar>
-          </w:tcPr>
-          <w:p>
-            <w:pPr>
-              <w:widowControl w:val="0"/>
-              <w:spacing w:line="240" w:lineRule="auto"/>
-            </w:pPr>
-          </w:p>
-        </w:tc>
-        <w:tc>
-          <w:tcPr>
-            <w:tcW w:w="3345" w:type="dxa"/>
-            <w:shd w:val="clear" w:color="auto" w:fill="auto"/>
-            <w:tcMar>
-              <w:top w:w="100" w:type="dxa"/>
-              <w:left w:w="100" w:type="dxa"/>
-              <w:bottom w:w="100" w:type="dxa"/>
-              <w:right w:w="100" w:type="dxa"/>
-            </w:tcMar>
-          </w:tcPr>
+              <w:pBdr>
+                <w:top w:val="nil"/>
+                <w:left w:val="nil"/>
+                <w:bottom w:val="nil"/>
+                <w:right w:val="nil"/>
+                <w:between w:val="nil"/>
+              </w:pBdr>
+              <w:spacing w:line="240" w:lineRule="auto"/>
+            </w:pPr>
+            <w:r>
+              <w:t>SGVR_DCA</w:t>
+            </w:r>
+          </w:p>
           <w:p>
             <w:pPr>
               <w:widowControl w:val="0"/>
@@ -17793,52 +18077,70 @@
                 <w:ilvl w:val="0"/>
                 <w:numId w:val="5"/>
               </w:numPr>
-              <w:spacing w:line="240" w:lineRule="auto"/>
-              <w:ind w:left="425" w:hanging="283"/>
-            </w:pPr>
+              <w:pBdr>
+                <w:top w:val="nil"/>
+                <w:left w:val="nil"/>
+                <w:bottom w:val="nil"/>
+                <w:right w:val="nil"/>
+                <w:between w:val="nil"/>
+              </w:pBdr>
+              <w:spacing w:line="240" w:lineRule="auto"/>
+            </w:pPr>
+            <w:r>
+              <w:t>SGVR_DCUS</w:t>
+            </w:r>
           </w:p>
         </w:tc>
       </w:tr>
       <w:tr>
-        <w:tc>
-          <w:tcPr>
-            <w:tcW w:w="2805" w:type="dxa"/>
-            <w:shd w:val="clear" w:color="auto" w:fill="auto"/>
-            <w:tcMar>
-              <w:top w:w="100" w:type="dxa"/>
-              <w:left w:w="100" w:type="dxa"/>
-              <w:bottom w:w="100" w:type="dxa"/>
-              <w:right w:w="100" w:type="dxa"/>
-            </w:tcMar>
-          </w:tcPr>
-          <w:p>
-            <w:pPr>
-              <w:widowControl w:val="0"/>
-              <w:spacing w:line="240" w:lineRule="auto"/>
-            </w:pPr>
-          </w:p>
-        </w:tc>
-        <w:tc>
-          <w:tcPr>
-            <w:tcW w:w="2955" w:type="dxa"/>
-            <w:shd w:val="clear" w:color="auto" w:fill="auto"/>
-            <w:tcMar>
-              <w:top w:w="100" w:type="dxa"/>
-              <w:left w:w="100" w:type="dxa"/>
-              <w:bottom w:w="100" w:type="dxa"/>
-              <w:right w:w="100" w:type="dxa"/>
-            </w:tcMar>
-          </w:tcPr>
-          <w:p>
-            <w:pPr>
-              <w:widowControl w:val="0"/>
-              <w:spacing w:line="240" w:lineRule="auto"/>
-            </w:pPr>
-          </w:p>
-        </w:tc>
-        <w:tc>
-          <w:tcPr>
-            <w:tcW w:w="3345" w:type="dxa"/>
+        <w:trPr>
+          <w:trHeight w:val="912"/>
+        </w:trPr>
+        <w:tc>
+          <w:tcPr>
+            <w:tcW w:w="1540" w:type="dxa"/>
+            <w:shd w:val="clear" w:color="auto" w:fill="auto"/>
+            <w:tcMar>
+              <w:top w:w="100" w:type="dxa"/>
+              <w:left w:w="100" w:type="dxa"/>
+              <w:bottom w:w="100" w:type="dxa"/>
+              <w:right w:w="100" w:type="dxa"/>
+            </w:tcMar>
+          </w:tcPr>
+          <w:p>
+            <w:pPr>
+              <w:widowControl w:val="0"/>
+              <w:spacing w:line="240" w:lineRule="auto"/>
+            </w:pPr>
+            <w:r>
+              <w:t>LB-S2</w:t>
+            </w:r>
+          </w:p>
+        </w:tc>
+        <w:tc>
+          <w:tcPr>
+            <w:tcW w:w="3108" w:type="dxa"/>
+            <w:shd w:val="clear" w:color="auto" w:fill="auto"/>
+            <w:tcMar>
+              <w:top w:w="100" w:type="dxa"/>
+              <w:left w:w="100" w:type="dxa"/>
+              <w:bottom w:w="100" w:type="dxa"/>
+              <w:right w:w="100" w:type="dxa"/>
+            </w:tcMar>
+          </w:tcPr>
+          <w:p>
+            <w:pPr>
+              <w:widowControl w:val="0"/>
+              <w:spacing w:line="240" w:lineRule="auto"/>
+            </w:pPr>
+            <w:r>
+              <w:t>Fin del desarrollo del sprint 2</w:t>
+            </w:r>
+          </w:p>
+        </w:tc>
+        <w:tc>
+          <w:tcPr>
+            <w:tcW w:w="4051" w:type="dxa"/>
             <w:shd w:val="clear" w:color="auto" w:fill="auto"/>
             <w:tcMar>
               <w:top w:w="100" w:type="dxa"/>
@@ -17855,59 +18157,11 @@
                 <w:numId w:val="5"/>
               </w:numPr>
               <w:spacing w:line="240" w:lineRule="auto"/>
-              <w:ind w:left="425" w:hanging="283"/>
-            </w:pPr>
-          </w:p>
-        </w:tc>
-      </w:tr>
-      <w:tr>
-        <w:tc>
-          <w:tcPr>
-            <w:tcW w:w="2805" w:type="dxa"/>
-            <w:shd w:val="clear" w:color="auto" w:fill="auto"/>
-            <w:tcMar>
-              <w:top w:w="100" w:type="dxa"/>
-              <w:left w:w="100" w:type="dxa"/>
-              <w:bottom w:w="100" w:type="dxa"/>
-              <w:right w:w="100" w:type="dxa"/>
-            </w:tcMar>
-          </w:tcPr>
-          <w:p>
-            <w:pPr>
-              <w:widowControl w:val="0"/>
-              <w:spacing w:line="240" w:lineRule="auto"/>
-            </w:pPr>
-          </w:p>
-        </w:tc>
-        <w:tc>
-          <w:tcPr>
-            <w:tcW w:w="2955" w:type="dxa"/>
-            <w:shd w:val="clear" w:color="auto" w:fill="auto"/>
-            <w:tcMar>
-              <w:top w:w="100" w:type="dxa"/>
-              <w:left w:w="100" w:type="dxa"/>
-              <w:bottom w:w="100" w:type="dxa"/>
-              <w:right w:w="100" w:type="dxa"/>
-            </w:tcMar>
-          </w:tcPr>
-          <w:p>
-            <w:pPr>
-              <w:widowControl w:val="0"/>
-              <w:spacing w:line="240" w:lineRule="auto"/>
-            </w:pPr>
-          </w:p>
-        </w:tc>
-        <w:tc>
-          <w:tcPr>
-            <w:tcW w:w="3345" w:type="dxa"/>
-            <w:shd w:val="clear" w:color="auto" w:fill="auto"/>
-            <w:tcMar>
-              <w:top w:w="100" w:type="dxa"/>
-              <w:left w:w="100" w:type="dxa"/>
-              <w:bottom w:w="100" w:type="dxa"/>
-              <w:right w:w="100" w:type="dxa"/>
-            </w:tcMar>
-          </w:tcPr>
+            </w:pPr>
+            <w:r>
+              <w:t>SGVR_RN</w:t>
+            </w:r>
+          </w:p>
           <w:p>
             <w:pPr>
               <w:widowControl w:val="0"/>
@@ -17916,8 +18170,343 @@
                 <w:numId w:val="5"/>
               </w:numPr>
               <w:spacing w:line="240" w:lineRule="auto"/>
-              <w:ind w:left="425" w:hanging="283"/>
-            </w:pPr>
+            </w:pPr>
+            <w:r>
+              <w:t>SGVR_RQF</w:t>
+            </w:r>
+          </w:p>
+          <w:p>
+            <w:pPr>
+              <w:widowControl w:val="0"/>
+              <w:numPr>
+                <w:ilvl w:val="0"/>
+                <w:numId w:val="5"/>
+              </w:numPr>
+              <w:spacing w:line="240" w:lineRule="auto"/>
+            </w:pPr>
+            <w:r>
+              <w:t>SGVR_RQNF</w:t>
+            </w:r>
+          </w:p>
+          <w:p>
+            <w:pPr>
+              <w:widowControl w:val="0"/>
+              <w:numPr>
+                <w:ilvl w:val="0"/>
+                <w:numId w:val="5"/>
+              </w:numPr>
+              <w:spacing w:line="240" w:lineRule="auto"/>
+            </w:pPr>
+            <w:r>
+              <w:t>SGVR_APC</w:t>
+            </w:r>
+          </w:p>
+        </w:tc>
+      </w:tr>
+      <w:tr>
+        <w:trPr>
+          <w:trHeight w:val="889"/>
+        </w:trPr>
+        <w:tc>
+          <w:tcPr>
+            <w:tcW w:w="1540" w:type="dxa"/>
+            <w:shd w:val="clear" w:color="auto" w:fill="auto"/>
+            <w:tcMar>
+              <w:top w:w="100" w:type="dxa"/>
+              <w:left w:w="100" w:type="dxa"/>
+              <w:bottom w:w="100" w:type="dxa"/>
+              <w:right w:w="100" w:type="dxa"/>
+            </w:tcMar>
+          </w:tcPr>
+          <w:p>
+            <w:pPr>
+              <w:widowControl w:val="0"/>
+              <w:spacing w:line="240" w:lineRule="auto"/>
+            </w:pPr>
+            <w:r>
+              <w:t>LB-S3</w:t>
+            </w:r>
+          </w:p>
+        </w:tc>
+        <w:tc>
+          <w:tcPr>
+            <w:tcW w:w="3108" w:type="dxa"/>
+            <w:shd w:val="clear" w:color="auto" w:fill="auto"/>
+            <w:tcMar>
+              <w:top w:w="100" w:type="dxa"/>
+              <w:left w:w="100" w:type="dxa"/>
+              <w:bottom w:w="100" w:type="dxa"/>
+              <w:right w:w="100" w:type="dxa"/>
+            </w:tcMar>
+          </w:tcPr>
+          <w:p>
+            <w:pPr>
+              <w:widowControl w:val="0"/>
+              <w:spacing w:line="240" w:lineRule="auto"/>
+            </w:pPr>
+            <w:r>
+              <w:t>Fin del desarrollo del sprint 3</w:t>
+            </w:r>
+          </w:p>
+        </w:tc>
+        <w:tc>
+          <w:tcPr>
+            <w:tcW w:w="4051" w:type="dxa"/>
+            <w:shd w:val="clear" w:color="auto" w:fill="auto"/>
+            <w:tcMar>
+              <w:top w:w="100" w:type="dxa"/>
+              <w:left w:w="100" w:type="dxa"/>
+              <w:bottom w:w="100" w:type="dxa"/>
+              <w:right w:w="100" w:type="dxa"/>
+            </w:tcMar>
+          </w:tcPr>
+          <w:p>
+            <w:pPr>
+              <w:widowControl w:val="0"/>
+              <w:numPr>
+                <w:ilvl w:val="0"/>
+                <w:numId w:val="5"/>
+              </w:numPr>
+              <w:spacing w:line="240" w:lineRule="auto"/>
+            </w:pPr>
+            <w:r>
+              <w:t>SGVR_DAS</w:t>
+            </w:r>
+          </w:p>
+          <w:p>
+            <w:pPr>
+              <w:widowControl w:val="0"/>
+              <w:numPr>
+                <w:ilvl w:val="0"/>
+                <w:numId w:val="5"/>
+              </w:numPr>
+              <w:spacing w:line="240" w:lineRule="auto"/>
+            </w:pPr>
+            <w:r>
+              <w:t>SGVR_DPD</w:t>
+            </w:r>
+          </w:p>
+          <w:p>
+            <w:pPr>
+              <w:widowControl w:val="0"/>
+              <w:numPr>
+                <w:ilvl w:val="0"/>
+                <w:numId w:val="5"/>
+              </w:numPr>
+              <w:spacing w:line="240" w:lineRule="auto"/>
+            </w:pPr>
+            <w:r>
+              <w:t>SGVR_DCS</w:t>
+            </w:r>
+          </w:p>
+          <w:p>
+            <w:pPr>
+              <w:widowControl w:val="0"/>
+              <w:numPr>
+                <w:ilvl w:val="0"/>
+                <w:numId w:val="5"/>
+              </w:numPr>
+              <w:spacing w:line="240" w:lineRule="auto"/>
+            </w:pPr>
+            <w:r>
+              <w:t>SGVR_WM</w:t>
+            </w:r>
+          </w:p>
+        </w:tc>
+      </w:tr>
+      <w:tr>
+        <w:trPr>
+          <w:trHeight w:val="438"/>
+        </w:trPr>
+        <w:tc>
+          <w:tcPr>
+            <w:tcW w:w="1540" w:type="dxa"/>
+            <w:shd w:val="clear" w:color="auto" w:fill="auto"/>
+            <w:tcMar>
+              <w:top w:w="100" w:type="dxa"/>
+              <w:left w:w="100" w:type="dxa"/>
+              <w:bottom w:w="100" w:type="dxa"/>
+              <w:right w:w="100" w:type="dxa"/>
+            </w:tcMar>
+          </w:tcPr>
+          <w:p>
+            <w:pPr>
+              <w:widowControl w:val="0"/>
+              <w:spacing w:line="240" w:lineRule="auto"/>
+            </w:pPr>
+            <w:r>
+              <w:t>LB-S4</w:t>
+            </w:r>
+          </w:p>
+        </w:tc>
+        <w:tc>
+          <w:tcPr>
+            <w:tcW w:w="3108" w:type="dxa"/>
+            <w:shd w:val="clear" w:color="auto" w:fill="auto"/>
+            <w:tcMar>
+              <w:top w:w="100" w:type="dxa"/>
+              <w:left w:w="100" w:type="dxa"/>
+              <w:bottom w:w="100" w:type="dxa"/>
+              <w:right w:w="100" w:type="dxa"/>
+            </w:tcMar>
+          </w:tcPr>
+          <w:p>
+            <w:pPr>
+              <w:widowControl w:val="0"/>
+              <w:spacing w:line="240" w:lineRule="auto"/>
+            </w:pPr>
+            <w:r>
+              <w:t>Fin del desarrollo del sprint 4</w:t>
+            </w:r>
+          </w:p>
+        </w:tc>
+        <w:tc>
+          <w:tcPr>
+            <w:tcW w:w="4051" w:type="dxa"/>
+            <w:shd w:val="clear" w:color="auto" w:fill="auto"/>
+            <w:tcMar>
+              <w:top w:w="100" w:type="dxa"/>
+              <w:left w:w="100" w:type="dxa"/>
+              <w:bottom w:w="100" w:type="dxa"/>
+              <w:right w:w="100" w:type="dxa"/>
+            </w:tcMar>
+          </w:tcPr>
+          <w:p>
+            <w:pPr>
+              <w:widowControl w:val="0"/>
+              <w:numPr>
+                <w:ilvl w:val="0"/>
+                <w:numId w:val="5"/>
+              </w:numPr>
+              <w:spacing w:line="240" w:lineRule="auto"/>
+            </w:pPr>
+            <w:r>
+              <w:t>SGVR_CF</w:t>
+            </w:r>
+          </w:p>
+          <w:p>
+            <w:pPr>
+              <w:widowControl w:val="0"/>
+              <w:numPr>
+                <w:ilvl w:val="0"/>
+                <w:numId w:val="5"/>
+              </w:numPr>
+              <w:spacing w:line="240" w:lineRule="auto"/>
+            </w:pPr>
+            <w:r>
+              <w:t>SGVR_APP</w:t>
+            </w:r>
+          </w:p>
+          <w:p>
+            <w:pPr>
+              <w:widowControl w:val="0"/>
+              <w:numPr>
+                <w:ilvl w:val="0"/>
+                <w:numId w:val="5"/>
+              </w:numPr>
+              <w:spacing w:line="240" w:lineRule="auto"/>
+            </w:pPr>
+            <w:r>
+              <w:t>SGVR_PCB</w:t>
+            </w:r>
+          </w:p>
+          <w:p>
+            <w:pPr>
+              <w:widowControl w:val="0"/>
+              <w:numPr>
+                <w:ilvl w:val="0"/>
+                <w:numId w:val="5"/>
+              </w:numPr>
+              <w:spacing w:line="240" w:lineRule="auto"/>
+            </w:pPr>
+            <w:r>
+              <w:t>SGVR_DTR</w:t>
+            </w:r>
+          </w:p>
+        </w:tc>
+      </w:tr>
+      <w:tr>
+        <w:trPr>
+          <w:trHeight w:val="530"/>
+        </w:trPr>
+        <w:tc>
+          <w:tcPr>
+            <w:tcW w:w="1540" w:type="dxa"/>
+            <w:shd w:val="clear" w:color="auto" w:fill="auto"/>
+            <w:tcMar>
+              <w:top w:w="100" w:type="dxa"/>
+              <w:left w:w="100" w:type="dxa"/>
+              <w:bottom w:w="100" w:type="dxa"/>
+              <w:right w:w="100" w:type="dxa"/>
+            </w:tcMar>
+          </w:tcPr>
+          <w:p>
+            <w:pPr>
+              <w:widowControl w:val="0"/>
+              <w:spacing w:line="240" w:lineRule="auto"/>
+            </w:pPr>
+            <w:r>
+              <w:t>LB-S5</w:t>
+            </w:r>
+          </w:p>
+        </w:tc>
+        <w:tc>
+          <w:tcPr>
+            <w:tcW w:w="3108" w:type="dxa"/>
+            <w:shd w:val="clear" w:color="auto" w:fill="auto"/>
+            <w:tcMar>
+              <w:top w:w="100" w:type="dxa"/>
+              <w:left w:w="100" w:type="dxa"/>
+              <w:bottom w:w="100" w:type="dxa"/>
+              <w:right w:w="100" w:type="dxa"/>
+            </w:tcMar>
+          </w:tcPr>
+          <w:p>
+            <w:pPr>
+              <w:widowControl w:val="0"/>
+              <w:spacing w:line="240" w:lineRule="auto"/>
+            </w:pPr>
+            <w:r>
+              <w:t>Fin del desarrollo del sprint 5</w:t>
+            </w:r>
+          </w:p>
+        </w:tc>
+        <w:tc>
+          <w:tcPr>
+            <w:tcW w:w="4051" w:type="dxa"/>
+            <w:shd w:val="clear" w:color="auto" w:fill="auto"/>
+            <w:tcMar>
+              <w:top w:w="100" w:type="dxa"/>
+              <w:left w:w="100" w:type="dxa"/>
+              <w:bottom w:w="100" w:type="dxa"/>
+              <w:right w:w="100" w:type="dxa"/>
+            </w:tcMar>
+          </w:tcPr>
+          <w:p>
+            <w:pPr>
+              <w:widowControl w:val="0"/>
+              <w:numPr>
+                <w:ilvl w:val="0"/>
+                <w:numId w:val="5"/>
+              </w:numPr>
+              <w:spacing w:line="240" w:lineRule="auto"/>
+            </w:pPr>
+            <w:r>
+              <w:t>SGVR_PMA</w:t>
+            </w:r>
+          </w:p>
+          <w:p>
+            <w:pPr>
+              <w:widowControl w:val="0"/>
+              <w:numPr>
+                <w:ilvl w:val="0"/>
+                <w:numId w:val="5"/>
+              </w:numPr>
+              <w:spacing w:line="240" w:lineRule="auto"/>
+            </w:pPr>
+            <w:r>
+              <w:t>SGVR_MUS</w:t>
+            </w:r>
           </w:p>
         </w:tc>
       </w:tr>
@@ -17948,9 +18537,58 @@
           <w:sz w:val="20"/>
           <w:szCs w:val="20"/>
         </w:rPr>
-        <w:t xml:space="preserve"> Línea Base del proyecto DEALER.</w:t>
+        <w:t xml:space="preserve"> Línea </w:t>
+      </w:r>
+      <w:r>
+        <w:rPr>
+          <w:i/>
+          <w:sz w:val="20"/>
+          <w:szCs w:val="20"/>
+        </w:rPr>
+        <w:t>b</w:t>
+      </w:r>
+      <w:r>
+        <w:rPr>
+          <w:i/>
+          <w:sz w:val="20"/>
+          <w:szCs w:val="20"/>
+        </w:rPr>
+        <w:t xml:space="preserve">ase del proyecto </w:t>
+      </w:r>
+      <w:r>
+        <w:rPr>
+          <w:i/>
+          <w:sz w:val="20"/>
+          <w:szCs w:val="20"/>
+        </w:rPr>
+        <w:t>“</w:t>
+      </w:r>
+      <w:r>
+        <w:rPr>
+          <w:i/>
+          <w:sz w:val="20"/>
+          <w:szCs w:val="20"/>
+        </w:rPr>
+        <w:t>Sistema de gestión de ventas para restobar (SGVR)</w:t>
+      </w:r>
+      <w:r>
+        <w:rPr>
+          <w:i/>
+          <w:sz w:val="20"/>
+          <w:szCs w:val="20"/>
+        </w:rPr>
+        <w:t>”</w:t>
+      </w:r>
+      <w:r>
+        <w:rPr>
+          <w:i/>
+          <w:sz w:val="20"/>
+          <w:szCs w:val="20"/>
+        </w:rPr>
+        <w:t>.</w:t>
       </w:r>
     </w:p>
+    <w:bookmarkEnd w:id="18"/>
     <w:p>
       <w:pPr>
         <w:spacing w:before="240" w:after="240"/>
@@ -17963,22 +18601,34 @@
     </w:p>
     <w:p>
       <w:pPr>
+        <w:rPr>
+          <w:color w:val="434343"/>
+          <w:sz w:val="28"/>
+          <w:szCs w:val="28"/>
+        </w:rPr>
+      </w:pPr>
+      <w:bookmarkStart w:id="20" w:name="_Toc84252644"/>
+      <w:r>
+        <w:br w:type="page"/>
+      </w:r>
+    </w:p>
+    <w:p>
+      <w:pPr>
         <w:pStyle w:val="Ttulo3"/>
         <w:numPr>
           <w:ilvl w:val="2"/>
           <w:numId w:val="27"/>
         </w:numPr>
       </w:pPr>
-      <w:bookmarkStart w:id="19" w:name="_Toc84252644"/>
       <w:r>
+        <w:lastRenderedPageBreak/>
         <w:t>Proceso de Control de Cambios</w:t>
       </w:r>
-      <w:bookmarkEnd w:id="19"/>
+      <w:bookmarkEnd w:id="20"/>
     </w:p>
     <w:p/>
     <w:p>
       <w:r>
-        <w:lastRenderedPageBreak/>
         <w:t>En este gráfico podemos ver las fases del Proceso de Gestión de Cambios:</w:t>
       </w:r>
     </w:p>
@@ -18002,7 +18652,7 @@
                     <pic:cNvPicPr preferRelativeResize="0"/>
                   </pic:nvPicPr>
                   <pic:blipFill>
-                    <a:blip r:embed="rId8"/>
+                    <a:blip r:embed="rId9"/>
                     <a:srcRect t="14273"/>
                     <a:stretch>
                       <a:fillRect/>
@@ -18067,11 +18717,11 @@
           <w:szCs w:val="32"/>
         </w:rPr>
       </w:pPr>
-      <w:bookmarkStart w:id="20" w:name="_Toc84252645"/>
+      <w:bookmarkStart w:id="21" w:name="_Toc84252645"/>
       <w:r>
         <w:t>Formato de solicitud de cambios</w:t>
       </w:r>
-      <w:bookmarkEnd w:id="20"/>
+      <w:bookmarkEnd w:id="21"/>
     </w:p>
     <w:p>
       <w:pPr>
@@ -18096,13 +18746,13 @@
           <w:szCs w:val="32"/>
         </w:rPr>
       </w:pPr>
-      <w:bookmarkStart w:id="21" w:name="_heading=h.3bsqfdf82izm" w:colFirst="0" w:colLast="0"/>
-      <w:bookmarkStart w:id="22" w:name="_Toc84252646"/>
-      <w:bookmarkEnd w:id="21"/>
+      <w:bookmarkStart w:id="22" w:name="_heading=h.3bsqfdf82izm" w:colFirst="0" w:colLast="0"/>
+      <w:bookmarkStart w:id="23" w:name="_Toc84252646"/>
+      <w:bookmarkEnd w:id="22"/>
       <w:r>
         <w:t>Lista de estados de la solicitud de cambios</w:t>
       </w:r>
-      <w:bookmarkEnd w:id="22"/>
+      <w:bookmarkEnd w:id="23"/>
     </w:p>
     <w:p/>
     <w:p/>
@@ -20211,13 +20861,13 @@
           <w:szCs w:val="32"/>
         </w:rPr>
       </w:pPr>
-      <w:bookmarkStart w:id="23" w:name="_heading=h.s9yin8ghefwn" w:colFirst="0" w:colLast="0"/>
-      <w:bookmarkStart w:id="24" w:name="_Toc84252647"/>
-      <w:bookmarkEnd w:id="23"/>
+      <w:bookmarkStart w:id="24" w:name="_heading=h.s9yin8ghefwn" w:colFirst="0" w:colLast="0"/>
+      <w:bookmarkStart w:id="25" w:name="_Toc84252647"/>
+      <w:bookmarkEnd w:id="24"/>
       <w:r>
         <w:t>Lista de Clasificación de Solicitud de Cambio</w:t>
       </w:r>
-      <w:bookmarkEnd w:id="24"/>
+      <w:bookmarkEnd w:id="25"/>
     </w:p>
     <w:p/>
     <w:p>
@@ -20617,17 +21267,18 @@
           <w:szCs w:val="32"/>
         </w:rPr>
       </w:pPr>
-      <w:bookmarkStart w:id="25" w:name="_heading=h.iucd8lkyunlk" w:colFirst="0" w:colLast="0"/>
-      <w:bookmarkStart w:id="26" w:name="_Toc84252648"/>
-      <w:bookmarkEnd w:id="25"/>
+      <w:bookmarkStart w:id="26" w:name="_heading=h.iucd8lkyunlk" w:colFirst="0" w:colLast="0"/>
+      <w:bookmarkStart w:id="27" w:name="_Toc84252648"/>
+      <w:bookmarkEnd w:id="26"/>
       <w:r>
         <w:t>Lista de tipos de riesgos</w:t>
       </w:r>
-      <w:bookmarkEnd w:id="26"/>
+      <w:bookmarkEnd w:id="27"/>
     </w:p>
     <w:p/>
     <w:p>
       <w:r>
+        <w:lastRenderedPageBreak/>
         <w:t>En este apartado se define los tipos de riesgos del proyecto DEALER el cual se viene desarrollando para nuestro proyecto, así como una breve descripción de cada uno de ellos:</w:t>
       </w:r>
     </w:p>
@@ -20763,7 +21414,6 @@
               <w:jc w:val="center"/>
             </w:pPr>
             <w:r>
-              <w:lastRenderedPageBreak/>
               <w:t>1</w:t>
             </w:r>
           </w:p>
@@ -21095,13 +21745,13 @@
           <w:szCs w:val="32"/>
         </w:rPr>
       </w:pPr>
-      <w:bookmarkStart w:id="27" w:name="_heading=h.8er8d9g16x4u" w:colFirst="0" w:colLast="0"/>
-      <w:bookmarkStart w:id="28" w:name="_Toc84252649"/>
-      <w:bookmarkEnd w:id="27"/>
+      <w:bookmarkStart w:id="28" w:name="_heading=h.8er8d9g16x4u" w:colFirst="0" w:colLast="0"/>
+      <w:bookmarkStart w:id="29" w:name="_Toc84252649"/>
+      <w:bookmarkEnd w:id="28"/>
       <w:r>
         <w:t>Lista de Categorías de Impacto</w:t>
       </w:r>
-      <w:bookmarkEnd w:id="28"/>
+      <w:bookmarkEnd w:id="29"/>
     </w:p>
     <w:p/>
     <w:p>
@@ -21497,13 +22147,13 @@
           <w:szCs w:val="32"/>
         </w:rPr>
       </w:pPr>
-      <w:bookmarkStart w:id="29" w:name="_heading=h.gjdgxs" w:colFirst="0" w:colLast="0"/>
-      <w:bookmarkStart w:id="30" w:name="_Toc84252650"/>
-      <w:bookmarkEnd w:id="29"/>
+      <w:bookmarkStart w:id="30" w:name="_heading=h.gjdgxs" w:colFirst="0" w:colLast="0"/>
+      <w:bookmarkStart w:id="31" w:name="_Toc84252650"/>
+      <w:bookmarkEnd w:id="30"/>
       <w:r>
         <w:t>Ejemplos de Formatos de solicitudes de Cambio</w:t>
       </w:r>
-      <w:bookmarkEnd w:id="30"/>
+      <w:bookmarkEnd w:id="31"/>
       <w:r>
         <w:t xml:space="preserve"> </w:t>
       </w:r>
@@ -21687,6 +22337,7 @@
               <w:rPr>
                 <w:b/>
               </w:rPr>
+              <w:lastRenderedPageBreak/>
               <w:t>Fecha</w:t>
             </w:r>
           </w:p>
@@ -21807,7 +22458,6 @@
               <w:rPr>
                 <w:b/>
               </w:rPr>
-              <w:lastRenderedPageBreak/>
               <w:t>Fuente (Dueño del proceso)</w:t>
             </w:r>
           </w:p>
@@ -21868,7 +22518,21 @@
               <w:rPr>
                 <w:b/>
               </w:rPr>
-              <w:t>Autor (Stakeholder)</w:t>
+              <w:t>Autor (</w:t>
+            </w:r>
+            <w:proofErr w:type="spellStart"/>
+            <w:r>
+              <w:rPr>
+                <w:b/>
+              </w:rPr>
+              <w:t>Stakeholder</w:t>
+            </w:r>
+            <w:proofErr w:type="spellEnd"/>
+            <w:r>
+              <w:rPr>
+                <w:b/>
+              </w:rPr>
+              <w:t>)</w:t>
             </w:r>
           </w:p>
         </w:tc>
@@ -22436,7 +23100,21 @@
               <w:rPr>
                 <w:b/>
               </w:rPr>
-              <w:t>Autor (Stakeholder)</w:t>
+              <w:t>Autor (</w:t>
+            </w:r>
+            <w:proofErr w:type="spellStart"/>
+            <w:r>
+              <w:rPr>
+                <w:b/>
+              </w:rPr>
+              <w:t>Stakeholder</w:t>
+            </w:r>
+            <w:proofErr w:type="spellEnd"/>
+            <w:r>
+              <w:rPr>
+                <w:b/>
+              </w:rPr>
+              <w:t>)</w:t>
             </w:r>
           </w:p>
         </w:tc>
@@ -22642,11 +23320,12 @@
           <w:numId w:val="27"/>
         </w:numPr>
       </w:pPr>
-      <w:bookmarkStart w:id="31" w:name="_Toc84252651"/>
+      <w:bookmarkStart w:id="32" w:name="_Toc84252651"/>
       <w:r>
+        <w:lastRenderedPageBreak/>
         <w:t>Estado de la GCS</w:t>
       </w:r>
-      <w:bookmarkEnd w:id="31"/>
+      <w:bookmarkEnd w:id="32"/>
     </w:p>
     <w:p>
       <w:pPr>
@@ -22656,11 +23335,11 @@
           <w:numId w:val="27"/>
         </w:numPr>
       </w:pPr>
-      <w:bookmarkStart w:id="32" w:name="_Toc84252652"/>
+      <w:bookmarkStart w:id="33" w:name="_Toc84252652"/>
       <w:r>
         <w:t>Definición de Reportes para el Estado</w:t>
       </w:r>
-      <w:bookmarkEnd w:id="32"/>
+      <w:bookmarkEnd w:id="33"/>
     </w:p>
     <w:p>
       <w:r>
@@ -22779,7 +23458,6 @@
               <w:rPr>
                 <w:b/>
               </w:rPr>
-              <w:lastRenderedPageBreak/>
               <w:t>Alumno:</w:t>
             </w:r>
           </w:p>
@@ -23721,6 +24399,7 @@
               <w:rPr>
                 <w:b/>
               </w:rPr>
+              <w:lastRenderedPageBreak/>
               <w:t>Propósito del reporte</w:t>
             </w:r>
           </w:p>
@@ -24774,6 +25453,7 @@
               <w:rPr>
                 <w:b/>
               </w:rPr>
+              <w:lastRenderedPageBreak/>
               <w:t>ID</w:t>
             </w:r>
           </w:p>
@@ -25014,7 +25694,6 @@
               <w:rPr>
                 <w:b/>
               </w:rPr>
-              <w:lastRenderedPageBreak/>
               <w:t>Entradas</w:t>
             </w:r>
           </w:p>
@@ -25907,6 +26586,7 @@
               <w:rPr>
                 <w:b/>
               </w:rPr>
+              <w:lastRenderedPageBreak/>
               <w:t>Salidas</w:t>
             </w:r>
           </w:p>
@@ -25986,19 +26666,26 @@
           <w:numId w:val="27"/>
         </w:numPr>
       </w:pPr>
-      <w:bookmarkStart w:id="33" w:name="_Toc84252653"/>
+      <w:bookmarkStart w:id="34" w:name="_Toc84252653"/>
       <w:r>
-        <w:lastRenderedPageBreak/>
         <w:t>Estadísticas</w:t>
       </w:r>
-      <w:bookmarkEnd w:id="33"/>
+      <w:bookmarkEnd w:id="34"/>
       <w:r>
         <w:t xml:space="preserve"> </w:t>
       </w:r>
     </w:p>
     <w:p>
       <w:r>
-        <w:t>En este apartado se muestran los reportes y estadísticas recogidas por github:</w:t>
+        <w:t xml:space="preserve">En este apartado se muestran los reportes y estadísticas recogidas por </w:t>
+      </w:r>
+      <w:proofErr w:type="spellStart"/>
+      <w:r>
+        <w:t>github</w:t>
+      </w:r>
+      <w:proofErr w:type="spellEnd"/>
+      <w:r>
+        <w:t>:</w:t>
       </w:r>
     </w:p>
     <w:p/>
@@ -26012,11 +26699,11 @@
           <w:numId w:val="27"/>
         </w:numPr>
       </w:pPr>
-      <w:bookmarkStart w:id="34" w:name="_Toc84252654"/>
+      <w:bookmarkStart w:id="35" w:name="_Toc84252654"/>
       <w:r>
         <w:t>Auditoría de la GCS</w:t>
       </w:r>
-      <w:bookmarkEnd w:id="34"/>
+      <w:bookmarkEnd w:id="35"/>
     </w:p>
     <w:p>
       <w:pPr>
@@ -26026,11 +26713,11 @@
           <w:numId w:val="27"/>
         </w:numPr>
       </w:pPr>
-      <w:bookmarkStart w:id="35" w:name="_Toc84252655"/>
+      <w:bookmarkStart w:id="36" w:name="_Toc84252655"/>
       <w:r>
         <w:t>Reportes de Auditoría Física y Funcional</w:t>
       </w:r>
-      <w:bookmarkEnd w:id="35"/>
+      <w:bookmarkEnd w:id="36"/>
     </w:p>
     <w:p/>
     <w:p>
@@ -26206,11 +26893,19 @@
                 <w:b/>
               </w:rPr>
             </w:pPr>
+            <w:proofErr w:type="spellStart"/>
             <w:r>
               <w:rPr>
                 <w:b/>
               </w:rPr>
-              <w:t>TIpo de reporte</w:t>
+              <w:t>TIpo</w:t>
+            </w:r>
+            <w:proofErr w:type="spellEnd"/>
+            <w:r>
+              <w:rPr>
+                <w:b/>
+              </w:rPr>
+              <w:t xml:space="preserve"> de reporte</w:t>
             </w:r>
           </w:p>
         </w:tc>
@@ -26646,11 +27341,19 @@
                 <w:b/>
               </w:rPr>
             </w:pPr>
+            <w:proofErr w:type="spellStart"/>
             <w:r>
               <w:rPr>
                 <w:b/>
               </w:rPr>
-              <w:t>TIpo de reporte</w:t>
+              <w:t>TIpo</w:t>
+            </w:r>
+            <w:proofErr w:type="spellEnd"/>
+            <w:r>
+              <w:rPr>
+                <w:b/>
+              </w:rPr>
+              <w:t xml:space="preserve"> de reporte</w:t>
             </w:r>
           </w:p>
         </w:tc>
@@ -26744,6 +27447,7 @@
               <w:rPr>
                 <w:b/>
               </w:rPr>
+              <w:lastRenderedPageBreak/>
               <w:t>Propósito</w:t>
             </w:r>
           </w:p>
@@ -26936,7 +27640,6 @@
               <w:rPr>
                 <w:b/>
               </w:rPr>
-              <w:lastRenderedPageBreak/>
               <w:t>Código de reporte</w:t>
             </w:r>
           </w:p>
@@ -27027,11 +27730,19 @@
                 <w:b/>
               </w:rPr>
             </w:pPr>
+            <w:proofErr w:type="spellStart"/>
             <w:r>
               <w:rPr>
                 <w:b/>
               </w:rPr>
-              <w:t>TIpo de reporte</w:t>
+              <w:t>TIpo</w:t>
+            </w:r>
+            <w:proofErr w:type="spellEnd"/>
+            <w:r>
+              <w:rPr>
+                <w:b/>
+              </w:rPr>
+              <w:t xml:space="preserve"> de reporte</w:t>
             </w:r>
           </w:p>
         </w:tc>
@@ -27407,11 +28118,19 @@
                 <w:b/>
               </w:rPr>
             </w:pPr>
+            <w:proofErr w:type="spellStart"/>
             <w:r>
               <w:rPr>
                 <w:b/>
               </w:rPr>
-              <w:t>TIpo de reporte</w:t>
+              <w:t>TIpo</w:t>
+            </w:r>
+            <w:proofErr w:type="spellEnd"/>
+            <w:r>
+              <w:rPr>
+                <w:b/>
+              </w:rPr>
+              <w:t xml:space="preserve"> de reporte</w:t>
             </w:r>
           </w:p>
         </w:tc>
@@ -27720,11 +28439,16 @@
           <w:numId w:val="27"/>
         </w:numPr>
       </w:pPr>
-      <w:bookmarkStart w:id="36" w:name="_Toc84252656"/>
+      <w:bookmarkStart w:id="37" w:name="_Toc84252656"/>
       <w:r>
-        <w:t>Entrega y Gestión de Release</w:t>
+        <w:t xml:space="preserve">Entrega y Gestión de </w:t>
       </w:r>
-      <w:bookmarkEnd w:id="36"/>
+      <w:proofErr w:type="spellStart"/>
+      <w:r>
+        <w:t>Release</w:t>
+      </w:r>
+      <w:bookmarkEnd w:id="37"/>
+      <w:proofErr w:type="spellEnd"/>
     </w:p>
     <w:p>
       <w:pPr>
@@ -27734,11 +28458,11 @@
           <w:numId w:val="27"/>
         </w:numPr>
       </w:pPr>
-      <w:bookmarkStart w:id="37" w:name="_Toc84252657"/>
+      <w:bookmarkStart w:id="38" w:name="_Toc84252657"/>
       <w:r>
         <w:t>Entrega</w:t>
       </w:r>
-      <w:bookmarkEnd w:id="37"/>
+      <w:bookmarkEnd w:id="38"/>
     </w:p>
     <w:p>
       <w:r>
@@ -27756,11 +28480,11 @@
           <w:numId w:val="27"/>
         </w:numPr>
       </w:pPr>
-      <w:bookmarkStart w:id="38" w:name="_Toc84252658"/>
+      <w:bookmarkStart w:id="39" w:name="_Toc84252658"/>
       <w:r>
         <w:t>Diseño del repositorio</w:t>
       </w:r>
-      <w:bookmarkEnd w:id="38"/>
+      <w:bookmarkEnd w:id="39"/>
     </w:p>
     <w:p>
       <w:r>
@@ -31635,7 +32359,7 @@
       <w:lvlText w:val="●"/>
       <w:lvlJc w:val="left"/>
       <w:pPr>
-        <w:ind w:left="720" w:hanging="360"/>
+        <w:ind w:left="360" w:hanging="360"/>
       </w:pPr>
       <w:rPr>
         <w:u w:val="none"/>
@@ -31647,7 +32371,7 @@
       <w:lvlText w:val="○"/>
       <w:lvlJc w:val="left"/>
       <w:pPr>
-        <w:ind w:left="1440" w:hanging="360"/>
+        <w:ind w:left="1080" w:hanging="360"/>
       </w:pPr>
       <w:rPr>
         <w:u w:val="none"/>
@@ -31659,7 +32383,7 @@
       <w:lvlText w:val="■"/>
       <w:lvlJc w:val="left"/>
       <w:pPr>
-        <w:ind w:left="2160" w:hanging="360"/>
+        <w:ind w:left="1800" w:hanging="360"/>
       </w:pPr>
       <w:rPr>
         <w:u w:val="none"/>
@@ -31671,7 +32395,7 @@
       <w:lvlText w:val="●"/>
       <w:lvlJc w:val="left"/>
       <w:pPr>
-        <w:ind w:left="2880" w:hanging="360"/>
+        <w:ind w:left="2520" w:hanging="360"/>
       </w:pPr>
       <w:rPr>
         <w:u w:val="none"/>
@@ -31683,7 +32407,7 @@
       <w:lvlText w:val="○"/>
       <w:lvlJc w:val="left"/>
       <w:pPr>
-        <w:ind w:left="3600" w:hanging="360"/>
+        <w:ind w:left="3240" w:hanging="360"/>
       </w:pPr>
       <w:rPr>
         <w:u w:val="none"/>
@@ -31695,7 +32419,7 @@
       <w:lvlText w:val="■"/>
       <w:lvlJc w:val="left"/>
       <w:pPr>
-        <w:ind w:left="4320" w:hanging="360"/>
+        <w:ind w:left="3960" w:hanging="360"/>
       </w:pPr>
       <w:rPr>
         <w:u w:val="none"/>
@@ -31707,7 +32431,7 @@
       <w:lvlText w:val="●"/>
       <w:lvlJc w:val="left"/>
       <w:pPr>
-        <w:ind w:left="5040" w:hanging="360"/>
+        <w:ind w:left="4680" w:hanging="360"/>
       </w:pPr>
       <w:rPr>
         <w:u w:val="none"/>
@@ -31719,7 +32443,7 @@
       <w:lvlText w:val="○"/>
       <w:lvlJc w:val="left"/>
       <w:pPr>
-        <w:ind w:left="5760" w:hanging="360"/>
+        <w:ind w:left="5400" w:hanging="360"/>
       </w:pPr>
       <w:rPr>
         <w:u w:val="none"/>
@@ -31731,7 +32455,7 @@
       <w:lvlText w:val="■"/>
       <w:lvlJc w:val="left"/>
       <w:pPr>
-        <w:ind w:left="6480" w:hanging="360"/>
+        <w:ind w:left="6120" w:hanging="360"/>
       </w:pPr>
       <w:rPr>
         <w:u w:val="none"/>

</xml_diff>

<commit_message>
[UPD] - Arreglando indice del item "Plan de Gestión de cambio"
</commit_message>
<xml_diff>
--- a/Documentos/Planes/PGC.docx
+++ b/Documentos/Planes/PGC.docx
@@ -225,7 +225,7 @@
           <w:r>
             <w:fldChar w:fldCharType="separate"/>
           </w:r>
-          <w:hyperlink w:anchor="_Toc88682927" w:history="1">
+          <w:hyperlink w:anchor="_Toc88690954" w:history="1">
             <w:r>
               <w:rPr>
                 <w:rStyle w:val="Hipervnculo"/>
@@ -267,7 +267,7 @@
                 <w:noProof/>
                 <w:webHidden/>
               </w:rPr>
-              <w:instrText xml:space="preserve"> PAGEREF _Toc88682927 \h </w:instrText>
+              <w:instrText xml:space="preserve"> PAGEREF _Toc88690954 \h </w:instrText>
             </w:r>
             <w:r>
               <w:rPr>
@@ -311,7 +311,7 @@
               <w:lang w:val="es-PE"/>
             </w:rPr>
           </w:pPr>
-          <w:hyperlink w:anchor="_Toc88682928" w:history="1">
+          <w:hyperlink w:anchor="_Toc88690955" w:history="1">
             <w:r>
               <w:rPr>
                 <w:rStyle w:val="Hipervnculo"/>
@@ -332,21 +332,7 @@
                 <w:rStyle w:val="Hipervnculo"/>
                 <w:noProof/>
               </w:rPr>
-              <w:t>Situación de la em</w:t>
-            </w:r>
-            <w:r>
-              <w:rPr>
-                <w:rStyle w:val="Hipervnculo"/>
-                <w:noProof/>
-              </w:rPr>
-              <w:t>p</w:t>
-            </w:r>
-            <w:r>
-              <w:rPr>
-                <w:rStyle w:val="Hipervnculo"/>
-                <w:noProof/>
-              </w:rPr>
-              <w:t>resa</w:t>
+              <w:t>Situación de la empresa</w:t>
             </w:r>
             <w:r>
               <w:rPr>
@@ -367,7 +353,7 @@
                 <w:noProof/>
                 <w:webHidden/>
               </w:rPr>
-              <w:instrText xml:space="preserve"> PAGEREF _Toc88682928 \h </w:instrText>
+              <w:instrText xml:space="preserve"> PAGEREF _Toc88690955 \h </w:instrText>
             </w:r>
             <w:r>
               <w:rPr>
@@ -411,7 +397,7 @@
               <w:lang w:val="es-PE"/>
             </w:rPr>
           </w:pPr>
-          <w:hyperlink w:anchor="_Toc88682929" w:history="1">
+          <w:hyperlink w:anchor="_Toc88690956" w:history="1">
             <w:r>
               <w:rPr>
                 <w:rStyle w:val="Hipervnculo"/>
@@ -453,7 +439,7 @@
                 <w:noProof/>
                 <w:webHidden/>
               </w:rPr>
-              <w:instrText xml:space="preserve"> PAGEREF _Toc88682929 \h </w:instrText>
+              <w:instrText xml:space="preserve"> PAGEREF _Toc88690956 \h </w:instrText>
             </w:r>
             <w:r>
               <w:rPr>
@@ -497,7 +483,7 @@
               <w:lang w:val="es-PE"/>
             </w:rPr>
           </w:pPr>
-          <w:hyperlink w:anchor="_Toc88682930" w:history="1">
+          <w:hyperlink w:anchor="_Toc88690957" w:history="1">
             <w:r>
               <w:rPr>
                 <w:rStyle w:val="Hipervnculo"/>
@@ -539,7 +525,7 @@
                 <w:noProof/>
                 <w:webHidden/>
               </w:rPr>
-              <w:instrText xml:space="preserve"> PAGEREF _Toc88682930 \h </w:instrText>
+              <w:instrText xml:space="preserve"> PAGEREF _Toc88690957 \h </w:instrText>
             </w:r>
             <w:r>
               <w:rPr>
@@ -559,7 +545,7 @@
                 <w:noProof/>
                 <w:webHidden/>
               </w:rPr>
-              <w:t>3</w:t>
+              <w:t>4</w:t>
             </w:r>
             <w:r>
               <w:rPr>
@@ -583,7 +569,7 @@
               <w:lang w:val="es-PE"/>
             </w:rPr>
           </w:pPr>
-          <w:hyperlink w:anchor="_Toc88682931" w:history="1">
+          <w:hyperlink w:anchor="_Toc88690958" w:history="1">
             <w:r>
               <w:rPr>
                 <w:rStyle w:val="Hipervnculo"/>
@@ -625,7 +611,7 @@
                 <w:noProof/>
                 <w:webHidden/>
               </w:rPr>
-              <w:instrText xml:space="preserve"> PAGEREF _Toc88682931 \h </w:instrText>
+              <w:instrText xml:space="preserve"> PAGEREF _Toc88690958 \h </w:instrText>
             </w:r>
             <w:r>
               <w:rPr>
@@ -669,7 +655,7 @@
               <w:lang w:val="es-PE"/>
             </w:rPr>
           </w:pPr>
-          <w:hyperlink w:anchor="_Toc88682932" w:history="1">
+          <w:hyperlink w:anchor="_Toc88690959" w:history="1">
             <w:r>
               <w:rPr>
                 <w:rStyle w:val="Hipervnculo"/>
@@ -711,7 +697,7 @@
                 <w:noProof/>
                 <w:webHidden/>
               </w:rPr>
-              <w:instrText xml:space="preserve"> PAGEREF _Toc88682932 \h </w:instrText>
+              <w:instrText xml:space="preserve"> PAGEREF _Toc88690959 \h </w:instrText>
             </w:r>
             <w:r>
               <w:rPr>
@@ -755,7 +741,7 @@
               <w:lang w:val="es-PE"/>
             </w:rPr>
           </w:pPr>
-          <w:hyperlink w:anchor="_Toc88682933" w:history="1">
+          <w:hyperlink w:anchor="_Toc88690960" w:history="1">
             <w:r>
               <w:rPr>
                 <w:rStyle w:val="Hipervnculo"/>
@@ -797,7 +783,7 @@
                 <w:noProof/>
                 <w:webHidden/>
               </w:rPr>
-              <w:instrText xml:space="preserve"> PAGEREF _Toc88682933 \h </w:instrText>
+              <w:instrText xml:space="preserve"> PAGEREF _Toc88690960 \h </w:instrText>
             </w:r>
             <w:r>
               <w:rPr>
@@ -841,7 +827,7 @@
               <w:lang w:val="es-PE"/>
             </w:rPr>
           </w:pPr>
-          <w:hyperlink w:anchor="_Toc88682934" w:history="1">
+          <w:hyperlink w:anchor="_Toc88690961" w:history="1">
             <w:r>
               <w:rPr>
                 <w:rStyle w:val="Hipervnculo"/>
@@ -883,7 +869,7 @@
                 <w:noProof/>
                 <w:webHidden/>
               </w:rPr>
-              <w:instrText xml:space="preserve"> PAGEREF _Toc88682934 \h </w:instrText>
+              <w:instrText xml:space="preserve"> PAGEREF _Toc88690961 \h </w:instrText>
             </w:r>
             <w:r>
               <w:rPr>
@@ -927,7 +913,7 @@
               <w:lang w:val="es-PE"/>
             </w:rPr>
           </w:pPr>
-          <w:hyperlink w:anchor="_Toc88682935" w:history="1">
+          <w:hyperlink w:anchor="_Toc88690962" w:history="1">
             <w:r>
               <w:rPr>
                 <w:rStyle w:val="Hipervnculo"/>
@@ -969,7 +955,7 @@
                 <w:noProof/>
                 <w:webHidden/>
               </w:rPr>
-              <w:instrText xml:space="preserve"> PAGEREF _Toc88682935 \h </w:instrText>
+              <w:instrText xml:space="preserve"> PAGEREF _Toc88690962 \h </w:instrText>
             </w:r>
             <w:r>
               <w:rPr>
@@ -1013,7 +999,7 @@
               <w:lang w:val="es-PE"/>
             </w:rPr>
           </w:pPr>
-          <w:hyperlink w:anchor="_Toc88682936" w:history="1">
+          <w:hyperlink w:anchor="_Toc88690963" w:history="1">
             <w:r>
               <w:rPr>
                 <w:rStyle w:val="Hipervnculo"/>
@@ -1055,7 +1041,7 @@
                 <w:noProof/>
                 <w:webHidden/>
               </w:rPr>
-              <w:instrText xml:space="preserve"> PAGEREF _Toc88682936 \h </w:instrText>
+              <w:instrText xml:space="preserve"> PAGEREF _Toc88690963 \h </w:instrText>
             </w:r>
             <w:r>
               <w:rPr>
@@ -1099,7 +1085,7 @@
               <w:lang w:val="es-PE"/>
             </w:rPr>
           </w:pPr>
-          <w:hyperlink w:anchor="_Toc88682937" w:history="1">
+          <w:hyperlink w:anchor="_Toc88690964" w:history="1">
             <w:r>
               <w:rPr>
                 <w:rStyle w:val="Hipervnculo"/>
@@ -1141,7 +1127,7 @@
                 <w:noProof/>
                 <w:webHidden/>
               </w:rPr>
-              <w:instrText xml:space="preserve"> PAGEREF _Toc88682937 \h </w:instrText>
+              <w:instrText xml:space="preserve"> PAGEREF _Toc88690964 \h </w:instrText>
             </w:r>
             <w:r>
               <w:rPr>
@@ -1185,7 +1171,7 @@
               <w:lang w:val="es-PE"/>
             </w:rPr>
           </w:pPr>
-          <w:hyperlink w:anchor="_Toc88682938" w:history="1">
+          <w:hyperlink w:anchor="_Toc88690965" w:history="1">
             <w:r>
               <w:rPr>
                 <w:rStyle w:val="Hipervnculo"/>
@@ -1227,7 +1213,7 @@
                 <w:noProof/>
                 <w:webHidden/>
               </w:rPr>
-              <w:instrText xml:space="preserve"> PAGEREF _Toc88682938 \h </w:instrText>
+              <w:instrText xml:space="preserve"> PAGEREF _Toc88690965 \h </w:instrText>
             </w:r>
             <w:r>
               <w:rPr>
@@ -1271,7 +1257,7 @@
               <w:lang w:val="es-PE"/>
             </w:rPr>
           </w:pPr>
-          <w:hyperlink w:anchor="_Toc88682939" w:history="1">
+          <w:hyperlink w:anchor="_Toc88690966" w:history="1">
             <w:r>
               <w:rPr>
                 <w:rStyle w:val="Hipervnculo"/>
@@ -1313,7 +1299,7 @@
                 <w:noProof/>
                 <w:webHidden/>
               </w:rPr>
-              <w:instrText xml:space="preserve"> PAGEREF _Toc88682939 \h </w:instrText>
+              <w:instrText xml:space="preserve"> PAGEREF _Toc88690966 \h </w:instrText>
             </w:r>
             <w:r>
               <w:rPr>
@@ -1357,7 +1343,7 @@
               <w:lang w:val="es-PE"/>
             </w:rPr>
           </w:pPr>
-          <w:hyperlink w:anchor="_Toc88682940" w:history="1">
+          <w:hyperlink w:anchor="_Toc88690967" w:history="1">
             <w:r>
               <w:rPr>
                 <w:rStyle w:val="Hipervnculo"/>
@@ -1399,7 +1385,7 @@
                 <w:noProof/>
                 <w:webHidden/>
               </w:rPr>
-              <w:instrText xml:space="preserve"> PAGEREF _Toc88682940 \h </w:instrText>
+              <w:instrText xml:space="preserve"> PAGEREF _Toc88690967 \h </w:instrText>
             </w:r>
             <w:r>
               <w:rPr>
@@ -1443,7 +1429,7 @@
               <w:lang w:val="es-PE"/>
             </w:rPr>
           </w:pPr>
-          <w:hyperlink w:anchor="_Toc88682941" w:history="1">
+          <w:hyperlink w:anchor="_Toc88690968" w:history="1">
             <w:r>
               <w:rPr>
                 <w:rStyle w:val="Hipervnculo"/>
@@ -1485,7 +1471,7 @@
                 <w:noProof/>
                 <w:webHidden/>
               </w:rPr>
-              <w:instrText xml:space="preserve"> PAGEREF _Toc88682941 \h </w:instrText>
+              <w:instrText xml:space="preserve"> PAGEREF _Toc88690968 \h </w:instrText>
             </w:r>
             <w:r>
               <w:rPr>
@@ -1529,7 +1515,7 @@
               <w:lang w:val="es-PE"/>
             </w:rPr>
           </w:pPr>
-          <w:hyperlink w:anchor="_Toc88682942" w:history="1">
+          <w:hyperlink w:anchor="_Toc88690969" w:history="1">
             <w:r>
               <w:rPr>
                 <w:rStyle w:val="Hipervnculo"/>
@@ -1571,7 +1557,7 @@
                 <w:noProof/>
                 <w:webHidden/>
               </w:rPr>
-              <w:instrText xml:space="preserve"> PAGEREF _Toc88682942 \h </w:instrText>
+              <w:instrText xml:space="preserve"> PAGEREF _Toc88690969 \h </w:instrText>
             </w:r>
             <w:r>
               <w:rPr>
@@ -1615,7 +1601,7 @@
               <w:lang w:val="es-PE"/>
             </w:rPr>
           </w:pPr>
-          <w:hyperlink w:anchor="_Toc88682943" w:history="1">
+          <w:hyperlink w:anchor="_Toc88690970" w:history="1">
             <w:r>
               <w:rPr>
                 <w:rStyle w:val="Hipervnculo"/>
@@ -1657,7 +1643,7 @@
                 <w:noProof/>
                 <w:webHidden/>
               </w:rPr>
-              <w:instrText xml:space="preserve"> PAGEREF _Toc88682943 \h </w:instrText>
+              <w:instrText xml:space="preserve"> PAGEREF _Toc88690970 \h </w:instrText>
             </w:r>
             <w:r>
               <w:rPr>
@@ -1701,7 +1687,7 @@
               <w:lang w:val="es-PE"/>
             </w:rPr>
           </w:pPr>
-          <w:hyperlink w:anchor="_Toc88682944" w:history="1">
+          <w:hyperlink w:anchor="_Toc88690971" w:history="1">
             <w:r>
               <w:rPr>
                 <w:rStyle w:val="Hipervnculo"/>
@@ -1743,7 +1729,7 @@
                 <w:noProof/>
                 <w:webHidden/>
               </w:rPr>
-              <w:instrText xml:space="preserve"> PAGEREF _Toc88682944 \h </w:instrText>
+              <w:instrText xml:space="preserve"> PAGEREF _Toc88690971 \h </w:instrText>
             </w:r>
             <w:r>
               <w:rPr>
@@ -1787,7 +1773,7 @@
               <w:lang w:val="es-PE"/>
             </w:rPr>
           </w:pPr>
-          <w:hyperlink w:anchor="_Toc88682945" w:history="1">
+          <w:hyperlink w:anchor="_Toc88690972" w:history="1">
             <w:r>
               <w:rPr>
                 <w:rStyle w:val="Hipervnculo"/>
@@ -1829,7 +1815,7 @@
                 <w:noProof/>
                 <w:webHidden/>
               </w:rPr>
-              <w:instrText xml:space="preserve"> PAGEREF _Toc88682945 \h </w:instrText>
+              <w:instrText xml:space="preserve"> PAGEREF _Toc88690972 \h </w:instrText>
             </w:r>
             <w:r>
               <w:rPr>
@@ -1873,7 +1859,7 @@
               <w:lang w:val="es-PE"/>
             </w:rPr>
           </w:pPr>
-          <w:hyperlink w:anchor="_Toc88682946" w:history="1">
+          <w:hyperlink w:anchor="_Toc88690973" w:history="1">
             <w:r>
               <w:rPr>
                 <w:rStyle w:val="Hipervnculo"/>
@@ -1915,7 +1901,7 @@
                 <w:noProof/>
                 <w:webHidden/>
               </w:rPr>
-              <w:instrText xml:space="preserve"> PAGEREF _Toc88682946 \h </w:instrText>
+              <w:instrText xml:space="preserve"> PAGEREF _Toc88690973 \h </w:instrText>
             </w:r>
             <w:r>
               <w:rPr>
@@ -1959,7 +1945,7 @@
               <w:lang w:val="es-PE"/>
             </w:rPr>
           </w:pPr>
-          <w:hyperlink w:anchor="_Toc88682947" w:history="1">
+          <w:hyperlink w:anchor="_Toc88690974" w:history="1">
             <w:r>
               <w:rPr>
                 <w:rStyle w:val="Hipervnculo"/>
@@ -2001,7 +1987,7 @@
                 <w:noProof/>
                 <w:webHidden/>
               </w:rPr>
-              <w:instrText xml:space="preserve"> PAGEREF _Toc88682947 \h </w:instrText>
+              <w:instrText xml:space="preserve"> PAGEREF _Toc88690974 \h </w:instrText>
             </w:r>
             <w:r>
               <w:rPr>
@@ -2045,7 +2031,7 @@
               <w:lang w:val="es-PE"/>
             </w:rPr>
           </w:pPr>
-          <w:hyperlink w:anchor="_Toc88682948" w:history="1">
+          <w:hyperlink w:anchor="_Toc88690975" w:history="1">
             <w:r>
               <w:rPr>
                 <w:rStyle w:val="Hipervnculo"/>
@@ -2087,7 +2073,7 @@
                 <w:noProof/>
                 <w:webHidden/>
               </w:rPr>
-              <w:instrText xml:space="preserve"> PAGEREF _Toc88682948 \h </w:instrText>
+              <w:instrText xml:space="preserve"> PAGEREF _Toc88690975 \h </w:instrText>
             </w:r>
             <w:r>
               <w:rPr>
@@ -2131,7 +2117,7 @@
               <w:lang w:val="es-PE"/>
             </w:rPr>
           </w:pPr>
-          <w:hyperlink w:anchor="_Toc88682949" w:history="1">
+          <w:hyperlink w:anchor="_Toc88690976" w:history="1">
             <w:r>
               <w:rPr>
                 <w:rStyle w:val="Hipervnculo"/>
@@ -2173,7 +2159,7 @@
                 <w:noProof/>
                 <w:webHidden/>
               </w:rPr>
-              <w:instrText xml:space="preserve"> PAGEREF _Toc88682949 \h </w:instrText>
+              <w:instrText xml:space="preserve"> PAGEREF _Toc88690976 \h </w:instrText>
             </w:r>
             <w:r>
               <w:rPr>
@@ -2217,7 +2203,7 @@
               <w:lang w:val="es-PE"/>
             </w:rPr>
           </w:pPr>
-          <w:hyperlink w:anchor="_Toc88682950" w:history="1">
+          <w:hyperlink w:anchor="_Toc88690977" w:history="1">
             <w:r>
               <w:rPr>
                 <w:rStyle w:val="Hipervnculo"/>
@@ -2259,7 +2245,7 @@
                 <w:noProof/>
                 <w:webHidden/>
               </w:rPr>
-              <w:instrText xml:space="preserve"> PAGEREF _Toc88682950 \h </w:instrText>
+              <w:instrText xml:space="preserve"> PAGEREF _Toc88690977 \h </w:instrText>
             </w:r>
             <w:r>
               <w:rPr>
@@ -2279,7 +2265,7 @@
                 <w:noProof/>
                 <w:webHidden/>
               </w:rPr>
-              <w:t>22</w:t>
+              <w:t>23</w:t>
             </w:r>
             <w:r>
               <w:rPr>
@@ -2303,7 +2289,7 @@
               <w:lang w:val="es-PE"/>
             </w:rPr>
           </w:pPr>
-          <w:hyperlink w:anchor="_Toc88682951" w:history="1">
+          <w:hyperlink w:anchor="_Toc88690978" w:history="1">
             <w:r>
               <w:rPr>
                 <w:rStyle w:val="Hipervnculo"/>
@@ -2345,7 +2331,7 @@
                 <w:noProof/>
                 <w:webHidden/>
               </w:rPr>
-              <w:instrText xml:space="preserve"> PAGEREF _Toc88682951 \h </w:instrText>
+              <w:instrText xml:space="preserve"> PAGEREF _Toc88690978 \h </w:instrText>
             </w:r>
             <w:r>
               <w:rPr>
@@ -2389,7 +2375,7 @@
               <w:lang w:val="es-PE"/>
             </w:rPr>
           </w:pPr>
-          <w:hyperlink w:anchor="_Toc88682952" w:history="1">
+          <w:hyperlink w:anchor="_Toc88690979" w:history="1">
             <w:r>
               <w:rPr>
                 <w:rStyle w:val="Hipervnculo"/>
@@ -2431,7 +2417,7 @@
                 <w:noProof/>
                 <w:webHidden/>
               </w:rPr>
-              <w:instrText xml:space="preserve"> PAGEREF _Toc88682952 \h </w:instrText>
+              <w:instrText xml:space="preserve"> PAGEREF _Toc88690979 \h </w:instrText>
             </w:r>
             <w:r>
               <w:rPr>
@@ -2475,7 +2461,7 @@
               <w:lang w:val="es-PE"/>
             </w:rPr>
           </w:pPr>
-          <w:hyperlink w:anchor="_Toc88682953" w:history="1">
+          <w:hyperlink w:anchor="_Toc88690980" w:history="1">
             <w:r>
               <w:rPr>
                 <w:rStyle w:val="Hipervnculo"/>
@@ -2517,7 +2503,7 @@
                 <w:noProof/>
                 <w:webHidden/>
               </w:rPr>
-              <w:instrText xml:space="preserve"> PAGEREF _Toc88682953 \h </w:instrText>
+              <w:instrText xml:space="preserve"> PAGEREF _Toc88690980 \h </w:instrText>
             </w:r>
             <w:r>
               <w:rPr>
@@ -2561,7 +2547,7 @@
               <w:lang w:val="es-PE"/>
             </w:rPr>
           </w:pPr>
-          <w:hyperlink w:anchor="_Toc88682954" w:history="1">
+          <w:hyperlink w:anchor="_Toc88690981" w:history="1">
             <w:r>
               <w:rPr>
                 <w:rStyle w:val="Hipervnculo"/>
@@ -2603,7 +2589,7 @@
                 <w:noProof/>
                 <w:webHidden/>
               </w:rPr>
-              <w:instrText xml:space="preserve"> PAGEREF _Toc88682954 \h </w:instrText>
+              <w:instrText xml:space="preserve"> PAGEREF _Toc88690981 \h </w:instrText>
             </w:r>
             <w:r>
               <w:rPr>
@@ -2647,7 +2633,7 @@
               <w:lang w:val="es-PE"/>
             </w:rPr>
           </w:pPr>
-          <w:hyperlink w:anchor="_Toc88682955" w:history="1">
+          <w:hyperlink w:anchor="_Toc88690982" w:history="1">
             <w:r>
               <w:rPr>
                 <w:rStyle w:val="Hipervnculo"/>
@@ -2689,7 +2675,7 @@
                 <w:noProof/>
                 <w:webHidden/>
               </w:rPr>
-              <w:instrText xml:space="preserve"> PAGEREF _Toc88682955 \h </w:instrText>
+              <w:instrText xml:space="preserve"> PAGEREF _Toc88690982 \h </w:instrText>
             </w:r>
             <w:r>
               <w:rPr>
@@ -2733,7 +2719,7 @@
               <w:lang w:val="es-PE"/>
             </w:rPr>
           </w:pPr>
-          <w:hyperlink w:anchor="_Toc88682956" w:history="1">
+          <w:hyperlink w:anchor="_Toc88690983" w:history="1">
             <w:r>
               <w:rPr>
                 <w:rStyle w:val="Hipervnculo"/>
@@ -2775,7 +2761,7 @@
                 <w:noProof/>
                 <w:webHidden/>
               </w:rPr>
-              <w:instrText xml:space="preserve"> PAGEREF _Toc88682956 \h </w:instrText>
+              <w:instrText xml:space="preserve"> PAGEREF _Toc88690983 \h </w:instrText>
             </w:r>
             <w:r>
               <w:rPr>
@@ -2819,7 +2805,7 @@
               <w:lang w:val="es-PE"/>
             </w:rPr>
           </w:pPr>
-          <w:hyperlink w:anchor="_Toc88682957" w:history="1">
+          <w:hyperlink w:anchor="_Toc88690984" w:history="1">
             <w:r>
               <w:rPr>
                 <w:rStyle w:val="Hipervnculo"/>
@@ -2861,7 +2847,7 @@
                 <w:noProof/>
                 <w:webHidden/>
               </w:rPr>
-              <w:instrText xml:space="preserve"> PAGEREF _Toc88682957 \h </w:instrText>
+              <w:instrText xml:space="preserve"> PAGEREF _Toc88690984 \h </w:instrText>
             </w:r>
             <w:r>
               <w:rPr>
@@ -2905,7 +2891,7 @@
               <w:lang w:val="es-PE"/>
             </w:rPr>
           </w:pPr>
-          <w:hyperlink w:anchor="_Toc88682958" w:history="1">
+          <w:hyperlink w:anchor="_Toc88690985" w:history="1">
             <w:r>
               <w:rPr>
                 <w:rStyle w:val="Hipervnculo"/>
@@ -2947,7 +2933,7 @@
                 <w:noProof/>
                 <w:webHidden/>
               </w:rPr>
-              <w:instrText xml:space="preserve"> PAGEREF _Toc88682958 \h </w:instrText>
+              <w:instrText xml:space="preserve"> PAGEREF _Toc88690985 \h </w:instrText>
             </w:r>
             <w:r>
               <w:rPr>
@@ -2991,7 +2977,7 @@
               <w:lang w:val="es-PE"/>
             </w:rPr>
           </w:pPr>
-          <w:hyperlink w:anchor="_Toc88682959" w:history="1">
+          <w:hyperlink w:anchor="_Toc88690986" w:history="1">
             <w:r>
               <w:rPr>
                 <w:rStyle w:val="Hipervnculo"/>
@@ -3033,7 +3019,7 @@
                 <w:noProof/>
                 <w:webHidden/>
               </w:rPr>
-              <w:instrText xml:space="preserve"> PAGEREF _Toc88682959 \h </w:instrText>
+              <w:instrText xml:space="preserve"> PAGEREF _Toc88690986 \h </w:instrText>
             </w:r>
             <w:r>
               <w:rPr>
@@ -3114,7 +3100,7 @@
           <w:numId w:val="11"/>
         </w:numPr>
       </w:pPr>
-      <w:bookmarkStart w:id="1" w:name="_Toc88682927"/>
+      <w:bookmarkStart w:id="1" w:name="_Toc88690954"/>
       <w:r>
         <w:t>Introducción</w:t>
       </w:r>
@@ -3128,7 +3114,7 @@
           <w:numId w:val="11"/>
         </w:numPr>
       </w:pPr>
-      <w:bookmarkStart w:id="2" w:name="_Toc88682928"/>
+      <w:bookmarkStart w:id="2" w:name="_Toc88690955"/>
       <w:r>
         <w:t>Situación de la empresa</w:t>
       </w:r>
@@ -3175,10 +3161,7 @@
       </w:r>
       <w:proofErr w:type="spellEnd"/>
       <w:r>
-        <w:t xml:space="preserve"> que tiene un tiempo de vida de 3 años en el rubro de desarrollo informático, actualmente contamos con una pequeña cartera de clientes (3) en la cuales desarrollamos sistemas informáticos para automatizar las operacio</w:t>
-      </w:r>
-      <w:r>
-        <w:t>nes en dichas instituciones, esto no desmerita que tengamos una gama variada de productos de software a la medida para nuestros clientes.</w:t>
+        <w:t xml:space="preserve"> que tiene un tiempo de vida de 3 años en el rubro de desarrollo informático, actualmente contamos con una pequeña cartera de clientes (3) en la cuales desarrollamos sistemas informáticos para automatizar las operaciones en dichas instituciones, esto no desmerita que tengamos una gama variada de productos de software a la medida para nuestros clientes.</w:t>
       </w:r>
     </w:p>
     <w:p>
@@ -3204,10 +3187,7 @@
         <w:ind w:left="720"/>
       </w:pPr>
       <w:r>
-        <w:t xml:space="preserve">En propuesta, Sistema </w:t>
-      </w:r>
-      <w:r>
-        <w:t xml:space="preserve">de gestión de monitoreo de </w:t>
+        <w:t xml:space="preserve">En propuesta, Sistema de gestión de monitoreo de </w:t>
       </w:r>
       <w:proofErr w:type="spellStart"/>
       <w:r>
@@ -3215,10 +3195,7 @@
       </w:r>
       <w:proofErr w:type="spellEnd"/>
       <w:r>
-        <w:t xml:space="preserve"> (SGMD). En desarrollo, Sistema de gestión de venta de restobar (SGVR). En mantenimiento, Sistema de facturación electrónica para tiendas (SFET)Sistema de inventario de productos para tiendas (SIPT)Sistema de gestión de p</w:t>
-      </w:r>
-      <w:r>
-        <w:t>edidos en línea para tiendas (SGPLT)</w:t>
+        <w:t xml:space="preserve"> (SGMD). En desarrollo, Sistema de gestión de venta de restobar (SGVR). En mantenimiento, Sistema de facturación electrónica para tiendas (SFET)Sistema de inventario de productos para tiendas (SIPT)Sistema de gestión de pedidos en línea para tiendas (SGPLT)</w:t>
       </w:r>
     </w:p>
     <w:p>
@@ -3237,7 +3214,7 @@
           <w:numId w:val="11"/>
         </w:numPr>
       </w:pPr>
-      <w:bookmarkStart w:id="3" w:name="_Toc88682929"/>
+      <w:bookmarkStart w:id="3" w:name="_Toc88690956"/>
       <w:r>
         <w:t>Problemática</w:t>
       </w:r>
@@ -3254,13 +3231,7 @@
         <w:jc w:val="both"/>
       </w:pPr>
       <w:r>
-        <w:t>Actualmente contábamos con un total de 3 proyectos que eran fáciles de controlar ya que como se mencionó solo tenemos 3 clientes en nuestra cartera, pero al haber nuevas solicitudes por parte de ello, el control de nuestros artefactos de proyecto se ha ido</w:t>
-      </w:r>
-      <w:r>
-        <w:t xml:space="preserve"> aumentando y no hay un manejo correcto en el versionamiento de los mismos, por ejemplo uno de nuestro cliente tiene almacenado el proyecto en carpetas en un servidor y es de aquí que los desarrolladores sacan el proyecto para luego copiar los archivos tra</w:t>
-      </w:r>
-      <w:r>
-        <w:t>bajados y este proyecto consolidado pasa a producción, esto podría ocasionar problemas en futuras entregas ya que no tendríamos a la mano las líneas base necesarias para la continuidad de nuestros proyectos.</w:t>
+        <w:t>Actualmente contábamos con un total de 3 proyectos que eran fáciles de controlar ya que como se mencionó solo tenemos 3 clientes en nuestra cartera, pero al haber nuevas solicitudes por parte de ello, el control de nuestros artefactos de proyecto se ha ido aumentando y no hay un manejo correcto en el versionamiento de los mismos, por ejemplo uno de nuestro cliente tiene almacenado el proyecto en carpetas en un servidor y es de aquí que los desarrolladores sacan el proyecto para luego copiar los archivos trabajados y este proyecto consolidado pasa a producción, esto podría ocasionar problemas en futuras entregas ya que no tendríamos a la mano las líneas base necesarias para la continuidad de nuestros proyectos.</w:t>
       </w:r>
     </w:p>
     <w:p/>
@@ -3272,7 +3243,7 @@
           <w:numId w:val="11"/>
         </w:numPr>
       </w:pPr>
-      <w:bookmarkStart w:id="4" w:name="_Toc88682930"/>
+      <w:bookmarkStart w:id="4" w:name="_Toc88690957"/>
       <w:r>
         <w:lastRenderedPageBreak/>
         <w:t>El objetivo del plan</w:t>
@@ -3293,13 +3264,7 @@
         <w:jc w:val="both"/>
       </w:pPr>
       <w:r>
-        <w:t xml:space="preserve">Los objetivos garantizan </w:t>
-      </w:r>
-      <w:r>
-        <w:t xml:space="preserve">que los cambios que se realicen en nuestros proyectos deben realizarse adecuadamente, para esto debe existir una integridad en el producto software obtenido desde el ciclo de vida del software; para esto todos los integrantes de nuestro equipo deben tener </w:t>
-      </w:r>
-      <w:r>
-        <w:t xml:space="preserve">la versión correcta de la aplicación con su respectiva documentación. </w:t>
+        <w:t xml:space="preserve">Los objetivos garantizan que los cambios que se realicen en nuestros proyectos deben realizarse adecuadamente, para esto debe existir una integridad en el producto software obtenido desde el ciclo de vida del software; para esto todos los integrantes de nuestro equipo deben tener la versión correcta de la aplicación con su respectiva documentación. </w:t>
       </w:r>
     </w:p>
     <w:p>
@@ -3359,13 +3324,7 @@
         <w:rPr>
           <w:color w:val="000000"/>
         </w:rPr>
-        <w:t>Controlar cuál es la versión actual de cada uno de los com</w:t>
-      </w:r>
-      <w:r>
-        <w:rPr>
-          <w:color w:val="000000"/>
-        </w:rPr>
-        <w:t>ponentes.</w:t>
+        <w:t>Controlar cuál es la versión actual de cada uno de los componentes.</w:t>
       </w:r>
     </w:p>
     <w:p>
@@ -3451,7 +3410,7 @@
           <w:numId w:val="11"/>
         </w:numPr>
       </w:pPr>
-      <w:bookmarkStart w:id="5" w:name="_Toc88682931"/>
+      <w:bookmarkStart w:id="5" w:name="_Toc88690958"/>
       <w:r>
         <w:t>Gestión de Configuración de Software</w:t>
       </w:r>
@@ -3465,7 +3424,7 @@
           <w:numId w:val="11"/>
         </w:numPr>
       </w:pPr>
-      <w:bookmarkStart w:id="6" w:name="_Toc88682932"/>
+      <w:bookmarkStart w:id="6" w:name="_Toc88690959"/>
       <w:r>
         <w:t>Organización (Organigrama)</w:t>
       </w:r>
@@ -3560,7 +3519,7 @@
           <w:numId w:val="11"/>
         </w:numPr>
       </w:pPr>
-      <w:bookmarkStart w:id="7" w:name="_Toc88682933"/>
+      <w:bookmarkStart w:id="7" w:name="_Toc88690960"/>
       <w:r>
         <w:t>Roles y responsabilidades</w:t>
       </w:r>
@@ -3637,10 +3596,7 @@
               <w:cnfStyle w:val="100000000000" w:firstRow="1" w:lastRow="0" w:firstColumn="0" w:lastColumn="0" w:oddVBand="0" w:evenVBand="0" w:oddHBand="0" w:evenHBand="0" w:firstRowFirstColumn="0" w:firstRowLastColumn="0" w:lastRowFirstColumn="0" w:lastRowLastColumn="0"/>
             </w:pPr>
             <w:r>
-              <w:t>Canti</w:t>
-            </w:r>
-            <w:r>
-              <w:t>dad</w:t>
+              <w:t>Cantidad</w:t>
             </w:r>
           </w:p>
         </w:tc>
@@ -3691,13 +3647,7 @@
               <w:rPr>
                 <w:color w:val="000000"/>
               </w:rPr>
-              <w:t>Encargado de dar soporte a la actividad de desarrollo del producto para que los desarrolladores y los integradores tengan los espacios de trabajo apropiados para construir y probar su trabajo, y para que todos los productos de trabajo estén disponibles par</w:t>
-            </w:r>
-            <w:r>
-              <w:rPr>
-                <w:color w:val="000000"/>
-              </w:rPr>
-              <w:t xml:space="preserve">a su inclusión en la unidad de despliegue según sea necesario. </w:t>
+              <w:t xml:space="preserve">Encargado de dar soporte a la actividad de desarrollo del producto para que los desarrolladores y los integradores tengan los espacios de trabajo apropiados para construir y probar su trabajo, y para que todos los productos de trabajo estén disponibles para su inclusión en la unidad de despliegue según sea necesario. </w:t>
             </w:r>
           </w:p>
           <w:p>
@@ -3727,13 +3677,7 @@
               <w:rPr>
                 <w:color w:val="000000"/>
               </w:rPr>
-              <w:t>El rol del gestor de configuración es garantizar que el entorno facilite las tareas de revisión del producto, seguimiento de cambios y defectos. Así mismo, escribe el plan e informa de las es</w:t>
-            </w:r>
-            <w:r>
-              <w:rPr>
-                <w:color w:val="000000"/>
-              </w:rPr>
-              <w:t>tadísticas de progreso basadas en las solicitudes de cambio.</w:t>
+              <w:t>El rol del gestor de configuración es garantizar que el entorno facilite las tareas de revisión del producto, seguimiento de cambios y defectos. Así mismo, escribe el plan e informa de las estadísticas de progreso basadas en las solicitudes de cambio.</w:t>
             </w:r>
           </w:p>
         </w:tc>
@@ -3860,13 +3804,7 @@
               <w:rPr>
                 <w:color w:val="000000"/>
               </w:rPr>
-              <w:t>Es el encargado de definir y dar mantenimiento a las bibliotecas que son usadas durante la</w:t>
-            </w:r>
-            <w:r>
-              <w:rPr>
-                <w:color w:val="000000"/>
-              </w:rPr>
-              <w:t xml:space="preserve"> gestión de configuración.</w:t>
+              <w:t>Es el encargado de definir y dar mantenimiento a las bibliotecas que son usadas durante la gestión de configuración.</w:t>
             </w:r>
           </w:p>
           <w:p>
@@ -3970,13 +3908,7 @@
               <w:rPr>
                 <w:color w:val="000000"/>
               </w:rPr>
-              <w:t>Identifica áreas de mejora, recoge datos e información relevante de todos los departamentos de la organización para llegar a conclusiones válidas y fiables sobre su funcionamiento. Propone oportunidades de mejora y mecanismos de control para corregir posib</w:t>
-            </w:r>
-            <w:r>
-              <w:rPr>
-                <w:color w:val="000000"/>
-              </w:rPr>
-              <w:t>les ineficiencias en el sistema.</w:t>
+              <w:t>Identifica áreas de mejora, recoge datos e información relevante de todos los departamentos de la organización para llegar a conclusiones válidas y fiables sobre su funcionamiento. Propone oportunidades de mejora y mecanismos de control para corregir posibles ineficiencias en el sistema.</w:t>
             </w:r>
           </w:p>
           <w:p>
@@ -4060,13 +3992,7 @@
               <w:rPr>
                 <w:color w:val="000000"/>
               </w:rPr>
-              <w:t>Establece políticas y procedimientos, estableciendo procedimientos,</w:t>
-            </w:r>
-            <w:r>
-              <w:rPr>
-                <w:color w:val="000000"/>
-              </w:rPr>
-              <w:t xml:space="preserve"> protocolos o políticas internas, dentro de la normativa y legalidad vigente del país, bajo un criterio objetivo.</w:t>
+              <w:t>Establece políticas y procedimientos, estableciendo procedimientos, protocolos o políticas internas, dentro de la normativa y legalidad vigente del país, bajo un criterio objetivo.</w:t>
             </w:r>
           </w:p>
           <w:p>
@@ -4108,13 +4034,7 @@
               <w:rPr>
                 <w:color w:val="000000"/>
               </w:rPr>
-              <w:t xml:space="preserve">Implementa y evalúa, bajo la supervisión y responsabilidad directa de la Dirección General, supervisa la implementación de estas políticas y </w:t>
-            </w:r>
-            <w:r>
-              <w:rPr>
-                <w:color w:val="000000"/>
-              </w:rPr>
-              <w:t>procedimientos. Identifica en un proceso los posibles errores y malas prácticas, para actualizar y renovar acciones de mejora.</w:t>
+              <w:t>Implementa y evalúa, bajo la supervisión y responsabilidad directa de la Dirección General, supervisa la implementación de estas políticas y procedimientos. Identifica en un proceso los posibles errores y malas prácticas, para actualizar y renovar acciones de mejora.</w:t>
             </w:r>
           </w:p>
         </w:tc>
@@ -4192,7 +4112,7 @@
           <w:numId w:val="11"/>
         </w:numPr>
       </w:pPr>
-      <w:bookmarkStart w:id="8" w:name="_Toc88682934"/>
+      <w:bookmarkStart w:id="8" w:name="_Toc88690961"/>
       <w:r>
         <w:t>Políticas, Directrices y Procedimientos (Listar)</w:t>
       </w:r>
@@ -4297,7 +4217,7 @@
           <w:numId w:val="11"/>
         </w:numPr>
       </w:pPr>
-      <w:bookmarkStart w:id="9" w:name="_Toc88682935"/>
+      <w:bookmarkStart w:id="9" w:name="_Toc88690962"/>
       <w:r>
         <w:t>Herramientas, entorno e Infraestructura</w:t>
       </w:r>
@@ -4696,10 +4616,7 @@
               <w:cnfStyle w:val="000000100000" w:firstRow="0" w:lastRow="0" w:firstColumn="0" w:lastColumn="0" w:oddVBand="0" w:evenVBand="0" w:oddHBand="1" w:evenHBand="0" w:firstRowFirstColumn="0" w:firstRowLastColumn="0" w:lastRowFirstColumn="0" w:lastRowLastColumn="0"/>
             </w:pPr>
             <w:r>
-              <w:t>En cuanto a la funcionalidad de las r</w:t>
-            </w:r>
-            <w:r>
-              <w:t>amas, las mismas están </w:t>
+              <w:t>En cuanto a la funcionalidad de las ramas, las mismas están </w:t>
             </w:r>
             <w:r>
               <w:rPr>
@@ -4744,10 +4661,7 @@
             </w:r>
             <w:proofErr w:type="spellEnd"/>
             <w:r>
-              <w:t xml:space="preserve"> de nue</w:t>
-            </w:r>
-            <w:r>
-              <w:t>stro desarrollo. En algún momento podemos llegar a probar algunas de esas mejoras o cambios en el código y hacer una fusión a nuestro proyecto principal, ya que todo esto lo maneja Git de una forma muy eficiente</w:t>
+              <w:t xml:space="preserve"> de nuestro desarrollo. En algún momento podemos llegar a probar algunas de esas mejoras o cambios en el código y hacer una fusión a nuestro proyecto principal, ya que todo esto lo maneja Git de una forma muy eficiente</w:t>
             </w:r>
           </w:p>
         </w:tc>
@@ -4806,10 +4720,7 @@
               <w:t>los desarrolladores suban el código de sus aplicaciones y herramientas</w:t>
             </w:r>
             <w:r>
-              <w:t>, y que c</w:t>
-            </w:r>
-            <w:r>
-              <w:t>omo usuario no sólo puedas descargarte la aplicación, sino también entrar a su perfil para leer sobre ella o colaborar con su desarrollo.</w:t>
+              <w:t>, y que como usuario no sólo puedas descargarte la aplicación, sino también entrar a su perfil para leer sobre ella o colaborar con su desarrollo.</w:t>
             </w:r>
           </w:p>
         </w:tc>
@@ -4863,10 +4774,7 @@
               <w:cnfStyle w:val="000000100000" w:firstRow="0" w:lastRow="0" w:firstColumn="0" w:lastColumn="0" w:oddVBand="0" w:evenVBand="0" w:oddHBand="1" w:evenHBand="0" w:firstRowFirstColumn="0" w:firstRowLastColumn="0" w:lastRowFirstColumn="0" w:lastRowLastColumn="0"/>
             </w:pPr>
             <w:r>
-              <w:t>Es uno de los mejores clientes GUI para manejar repositorios git que existe en la actualidad. Solo trabaja</w:t>
-            </w:r>
-            <w:r>
-              <w:t xml:space="preserve"> bajo la plataforma </w:t>
+              <w:t xml:space="preserve">Es uno de los mejores clientes GUI para manejar repositorios git que existe en la actualidad. Solo trabaja bajo la plataforma </w:t>
             </w:r>
             <w:proofErr w:type="spellStart"/>
             <w:r>
@@ -4938,10 +4846,7 @@
             </w:r>
             <w:proofErr w:type="spellEnd"/>
             <w:r>
-              <w:t>-Line Interface) que tiene la posibilidad de ejecutar Scripts (unión de comandos) y que facilita la configuración, administración y automatización de tareas mul</w:t>
-            </w:r>
-            <w:r>
-              <w:t>tiplataforma, además dispone de un lenguaje de scripting. Powershell tiene una salida basada en objetos por lo que acepta y devuelve objetos de .NET ya que está basado en .NET CLR (</w:t>
+              <w:t>-Line Interface) que tiene la posibilidad de ejecutar Scripts (unión de comandos) y que facilita la configuración, administración y automatización de tareas multiplataforma, además dispone de un lenguaje de scripting. Powershell tiene una salida basada en objetos por lo que acepta y devuelve objetos de .NET ya que está basado en .NET CLR (</w:t>
             </w:r>
             <w:proofErr w:type="spellStart"/>
             <w:r>
@@ -5056,7 +4961,7 @@
           <w:numId w:val="11"/>
         </w:numPr>
       </w:pPr>
-      <w:bookmarkStart w:id="10" w:name="_Toc88682936"/>
+      <w:bookmarkStart w:id="10" w:name="_Toc88690963"/>
       <w:r>
         <w:t>Calendario</w:t>
       </w:r>
@@ -6143,15 +6048,7 @@
                 <w:sz w:val="20"/>
                 <w:szCs w:val="20"/>
               </w:rPr>
-              <w:t>15/0</w:t>
-            </w:r>
-            <w:r>
-              <w:rPr>
-                <w:i/>
-                <w:sz w:val="20"/>
-                <w:szCs w:val="20"/>
-              </w:rPr>
-              <w:t>9/2021</w:t>
+              <w:t>15/09/2021</w:t>
             </w:r>
           </w:p>
         </w:tc>
@@ -8556,7 +8453,7 @@
           <w:numId w:val="11"/>
         </w:numPr>
       </w:pPr>
-      <w:bookmarkStart w:id="11" w:name="_Toc88682937"/>
+      <w:bookmarkStart w:id="11" w:name="_Toc88690964"/>
       <w:r>
         <w:lastRenderedPageBreak/>
         <w:t>Actividades de la GCS</w:t>
@@ -8571,7 +8468,7 @@
           <w:numId w:val="11"/>
         </w:numPr>
       </w:pPr>
-      <w:bookmarkStart w:id="12" w:name="_Toc88682938"/>
+      <w:bookmarkStart w:id="12" w:name="_Toc88690965"/>
       <w:r>
         <w:t>Identificación</w:t>
       </w:r>
@@ -8585,7 +8482,7 @@
           <w:numId w:val="11"/>
         </w:numPr>
       </w:pPr>
-      <w:bookmarkStart w:id="13" w:name="_Toc88682939"/>
+      <w:bookmarkStart w:id="13" w:name="_Toc88690966"/>
       <w:r>
         <w:t>Lista de clasificación de CI</w:t>
       </w:r>
@@ -14122,7 +14019,7 @@
           <w:numId w:val="11"/>
         </w:numPr>
       </w:pPr>
-      <w:bookmarkStart w:id="14" w:name="_Toc88682940"/>
+      <w:bookmarkStart w:id="14" w:name="_Toc88690967"/>
       <w:r>
         <w:t>Definición de la Nomenclatura de ítem</w:t>
       </w:r>
@@ -14712,13 +14609,7 @@
               <w:rPr>
                 <w:color w:val="000000"/>
               </w:rPr>
-              <w:t xml:space="preserve"> Diagrama de caso de uso de neg</w:t>
-            </w:r>
-            <w:r>
-              <w:rPr>
-                <w:color w:val="000000"/>
-              </w:rPr>
-              <w:t>ocio = DCUN</w:t>
+              <w:t xml:space="preserve"> Diagrama de caso de uso de negocio = DCUN</w:t>
             </w:r>
           </w:p>
           <w:p>
@@ -14851,7 +14742,7 @@
           <w:numId w:val="11"/>
         </w:numPr>
       </w:pPr>
-      <w:bookmarkStart w:id="15" w:name="_Toc88682941"/>
+      <w:bookmarkStart w:id="15" w:name="_Toc88690968"/>
       <w:r>
         <w:t>Lista de ítem con la nomenclatura</w:t>
       </w:r>
@@ -17493,7 +17384,7 @@
           <w:numId w:val="11"/>
         </w:numPr>
       </w:pPr>
-      <w:bookmarkStart w:id="16" w:name="_Toc88682942"/>
+      <w:bookmarkStart w:id="16" w:name="_Toc88690969"/>
       <w:r>
         <w:t>Control</w:t>
       </w:r>
@@ -17507,7 +17398,7 @@
           <w:numId w:val="11"/>
         </w:numPr>
       </w:pPr>
-      <w:bookmarkStart w:id="17" w:name="_Toc88682943"/>
+      <w:bookmarkStart w:id="17" w:name="_Toc88690970"/>
       <w:r>
         <w:t>Definición de la estructura de las librerías</w:t>
       </w:r>
@@ -17521,10 +17412,7 @@
       <w:bookmarkStart w:id="18" w:name="_heading=h.3j2qqm3" w:colFirst="0" w:colLast="0"/>
       <w:bookmarkEnd w:id="18"/>
       <w:r>
-        <w:t>Dentro del plan para la gestión de la configuración se está tomando en consideración contar con una estructura en el repositorio de ítems, en el cual se subdividirá en 4 secciones (Cliente, Desarrollo, Documentos y Línea base), en cada uno de ello se almac</w:t>
-      </w:r>
-      <w:r>
-        <w:t>enará documentación y artefactos que será necesario para el control de los proyectos que tenemos en cartera.</w:t>
+        <w:t>Dentro del plan para la gestión de la configuración se está tomando en consideración contar con una estructura en el repositorio de ítems, en el cual se subdividirá en 4 secciones (Cliente, Desarrollo, Documentos y Línea base), en cada uno de ello se almacenará documentación y artefactos que será necesario para el control de los proyectos que tenemos en cartera.</w:t>
       </w:r>
     </w:p>
     <w:p>
@@ -17629,15 +17517,7 @@
           <w:sz w:val="20"/>
           <w:szCs w:val="20"/>
         </w:rPr>
-        <w:t>githu</w:t>
-      </w:r>
-      <w:r>
-        <w:rPr>
-          <w:i/>
-          <w:sz w:val="20"/>
-          <w:szCs w:val="20"/>
-        </w:rPr>
-        <w:t>b</w:t>
+        <w:t>github</w:t>
       </w:r>
       <w:proofErr w:type="spellEnd"/>
       <w:r>
@@ -17657,7 +17537,7 @@
           <w:numId w:val="11"/>
         </w:numPr>
       </w:pPr>
-      <w:bookmarkStart w:id="19" w:name="_Toc88682944"/>
+      <w:bookmarkStart w:id="19" w:name="_Toc88690971"/>
       <w:r>
         <w:lastRenderedPageBreak/>
         <w:t>Definición de Líneas Base</w:t>
@@ -17670,10 +17550,7 @@
         <w:ind w:left="360"/>
       </w:pPr>
       <w:r>
-        <w:t>Para la creación de la línea base del proyecto “Sistema de gestión de ventas para restobar (SGVR)” se tiene contemplado distribuirlo por sprint desarrollado que en cronograma se tiene definido un total de 5 sprint, para ello l</w:t>
-      </w:r>
-      <w:r>
-        <w:t>os ítems de configuración se añadirán una vez finalizado cada sprint.</w:t>
+        <w:t>Para la creación de la línea base del proyecto “Sistema de gestión de ventas para restobar (SGVR)” se tiene contemplado distribuirlo por sprint desarrollado que en cronograma se tiene definido un total de 5 sprint, para ello los ítems de configuración se añadirán una vez finalizado cada sprint.</w:t>
       </w:r>
     </w:p>
     <w:p>
@@ -17786,14 +17663,7 @@
                 <w:b/>
                 <w:color w:val="FFFFFF"/>
               </w:rPr>
-              <w:t>Evento/H</w:t>
-            </w:r>
-            <w:r>
-              <w:rPr>
-                <w:b/>
-                <w:color w:val="FFFFFF"/>
-              </w:rPr>
-              <w:t>ito</w:t>
+              <w:t>Evento/Hito</w:t>
             </w:r>
           </w:p>
         </w:tc>
@@ -18446,7 +18316,7 @@
           <w:numId w:val="11"/>
         </w:numPr>
       </w:pPr>
-      <w:bookmarkStart w:id="20" w:name="_Toc88682945"/>
+      <w:bookmarkStart w:id="20" w:name="_Toc88690972"/>
       <w:r>
         <w:lastRenderedPageBreak/>
         <w:t>Proceso de Control de Cambios</w:t>
@@ -18539,12 +18409,9 @@
           <w:numId w:val="11"/>
         </w:numPr>
       </w:pPr>
-      <w:bookmarkStart w:id="21" w:name="_Toc88682946"/>
+      <w:bookmarkStart w:id="21" w:name="_Toc88690973"/>
       <w:r>
-        <w:t>Formato de solic</w:t>
-      </w:r>
-      <w:r>
-        <w:t>itud de cambios</w:t>
+        <w:t>Formato de solicitud de cambios</w:t>
       </w:r>
       <w:bookmarkEnd w:id="21"/>
     </w:p>
@@ -21406,25 +21273,7 @@
           <w:sz w:val="20"/>
           <w:szCs w:val="20"/>
         </w:rPr>
-        <w:t xml:space="preserve">Tabla </w:t>
-      </w:r>
-      <w:r>
-        <w:rPr>
-          <w:b/>
-          <w:i/>
-          <w:sz w:val="20"/>
-          <w:szCs w:val="20"/>
-        </w:rPr>
-        <w:t>9</w:t>
-      </w:r>
-      <w:r>
-        <w:rPr>
-          <w:b/>
-          <w:i/>
-          <w:sz w:val="20"/>
-          <w:szCs w:val="20"/>
-        </w:rPr>
-        <w:t>.</w:t>
+        <w:t>Tabla 9.</w:t>
       </w:r>
       <w:r>
         <w:rPr>
@@ -21432,15 +21281,7 @@
           <w:sz w:val="20"/>
           <w:szCs w:val="20"/>
         </w:rPr>
-        <w:t xml:space="preserve"> </w:t>
-      </w:r>
-      <w:r>
-        <w:rPr>
-          <w:i/>
-          <w:sz w:val="20"/>
-          <w:szCs w:val="20"/>
-        </w:rPr>
-        <w:t xml:space="preserve">Formato de solicitud de </w:t>
+        <w:t xml:space="preserve"> Formato de solicitud de </w:t>
       </w:r>
       <w:proofErr w:type="spellStart"/>
       <w:r>
@@ -21471,7 +21312,7 @@
           <w:numId w:val="11"/>
         </w:numPr>
       </w:pPr>
-      <w:bookmarkStart w:id="22" w:name="_Toc88682947"/>
+      <w:bookmarkStart w:id="22" w:name="_Toc88690974"/>
       <w:r>
         <w:lastRenderedPageBreak/>
         <w:t>Lista de estados de la solicitud de cambios</w:t>
@@ -23476,7 +23317,7 @@
           <w:szCs w:val="32"/>
         </w:rPr>
       </w:pPr>
-      <w:bookmarkStart w:id="23" w:name="_Toc88682948"/>
+      <w:bookmarkStart w:id="23" w:name="_Toc88690975"/>
       <w:r>
         <w:lastRenderedPageBreak/>
         <w:t>Lista de Clasificación de Solicitud de Cambio</w:t>
@@ -23954,7 +23795,7 @@
           <w:szCs w:val="32"/>
         </w:rPr>
       </w:pPr>
-      <w:bookmarkStart w:id="24" w:name="_Toc88682949"/>
+      <w:bookmarkStart w:id="24" w:name="_Toc88690976"/>
       <w:r>
         <w:t>Lista de tipos de riesgos</w:t>
       </w:r>
@@ -24363,7 +24204,7 @@
           <w:szCs w:val="32"/>
         </w:rPr>
       </w:pPr>
-      <w:bookmarkStart w:id="25" w:name="_Toc88682950"/>
+      <w:bookmarkStart w:id="25" w:name="_Toc88690977"/>
       <w:r>
         <w:lastRenderedPageBreak/>
         <w:t>Lista de Categorías de Impacto</w:t>
@@ -24376,10 +24217,7 @@
         <w:t xml:space="preserve">En este apartado se define las categorías de impacto del proyecto </w:t>
       </w:r>
       <w:r>
-        <w:t>SGVR “</w:t>
-      </w:r>
-      <w:r>
-        <w:t xml:space="preserve">Sistema de gestión de ventas para </w:t>
+        <w:t xml:space="preserve">SGVR “Sistema de gestión de ventas para </w:t>
       </w:r>
       <w:proofErr w:type="spellStart"/>
       <w:r>
@@ -24390,10 +24228,7 @@
         <w:t>”</w:t>
       </w:r>
       <w:r>
-        <w:t xml:space="preserve"> </w:t>
-      </w:r>
-      <w:r>
-        <w:t>el cual se viene desarrollando en nuestro proyecto, así como una breve descripción de cada uno de ellos:</w:t>
+        <w:t xml:space="preserve"> el cual se viene desarrollando en nuestro proyecto, así como una breve descripción de cada uno de ellos:</w:t>
       </w:r>
     </w:p>
     <w:p/>
@@ -24619,13 +24454,7 @@
             </w:r>
             <w:proofErr w:type="spellEnd"/>
             <w:r>
-              <w:t xml:space="preserve"> del producto. </w:t>
-            </w:r>
-            <w:r>
-              <w:t>Además,</w:t>
-            </w:r>
-            <w:r>
-              <w:t xml:space="preserve"> se requiere de revisión de los requerimientos que se vean afectados por el </w:t>
+              <w:t xml:space="preserve"> del producto. Además, se requiere de revisión de los requerimientos que se vean afectados por el </w:t>
             </w:r>
             <w:r>
               <w:t>cambio,</w:t>
@@ -24857,7 +24686,7 @@
           <w:szCs w:val="32"/>
         </w:rPr>
       </w:pPr>
-      <w:bookmarkStart w:id="26" w:name="_Toc88682951"/>
+      <w:bookmarkStart w:id="26" w:name="_Toc88690978"/>
       <w:r>
         <w:t>Ejemplos de Formatos de solicitudes de Cambio</w:t>
       </w:r>
@@ -26591,7 +26420,7 @@
           <w:numId w:val="11"/>
         </w:numPr>
       </w:pPr>
-      <w:bookmarkStart w:id="27" w:name="_Toc88682952"/>
+      <w:bookmarkStart w:id="27" w:name="_Toc88690979"/>
       <w:r>
         <w:lastRenderedPageBreak/>
         <w:t>Estado de la GCS</w:t>
@@ -26606,7 +26435,7 @@
           <w:numId w:val="11"/>
         </w:numPr>
       </w:pPr>
-      <w:bookmarkStart w:id="28" w:name="_Toc88682953"/>
+      <w:bookmarkStart w:id="28" w:name="_Toc88690980"/>
       <w:r>
         <w:t>Definición de Reportes para el Estado</w:t>
       </w:r>
@@ -26614,10 +26443,7 @@
     </w:p>
     <w:p>
       <w:r>
-        <w:t xml:space="preserve">En este apartado se proporcionan ejemplos de reporte de Estado para el </w:t>
-      </w:r>
-      <w:r>
-        <w:t>Gestor de la Configuración</w:t>
+        <w:t>En este apartado se proporcionan ejemplos de reporte de Estado para el Gestor de la Configuración</w:t>
       </w:r>
       <w:r>
         <w:t>:</w:t>
@@ -26704,10 +26530,7 @@
               <w:spacing w:line="240" w:lineRule="auto"/>
             </w:pPr>
             <w:r>
-              <w:t>RGC-00</w:t>
-            </w:r>
-            <w:r>
-              <w:t>1</w:t>
+              <w:t>RGC-001</w:t>
             </w:r>
           </w:p>
         </w:tc>
@@ -30576,10 +30399,7 @@
         <w:t>e</w:t>
       </w:r>
       <w:r>
-        <w:t xml:space="preserve">stado para el </w:t>
-      </w:r>
-      <w:r>
-        <w:t>jefe del Proyecto o equipo de desarrollo:</w:t>
+        <w:t>stado para el jefe del Proyecto o equipo de desarrollo:</w:t>
       </w:r>
     </w:p>
     <w:p/>
@@ -30653,13 +30473,7 @@
               <w:spacing w:line="240" w:lineRule="auto"/>
             </w:pPr>
             <w:r>
-              <w:t>R</w:t>
-            </w:r>
-            <w:r>
-              <w:t>G</w:t>
-            </w:r>
-            <w:r>
-              <w:t>C-00</w:t>
+              <w:t>RGC-00</w:t>
             </w:r>
             <w:r>
               <w:t>4</w:t>
@@ -31090,15 +30904,7 @@
           <w:sz w:val="20"/>
           <w:szCs w:val="20"/>
         </w:rPr>
-        <w:t xml:space="preserve"> Reportes para el estado para el jefe de Proyecto N°</w:t>
-      </w:r>
-      <w:r>
-        <w:rPr>
-          <w:i/>
-          <w:sz w:val="20"/>
-          <w:szCs w:val="20"/>
-        </w:rPr>
-        <w:t>4</w:t>
+        <w:t xml:space="preserve"> Reportes para el estado para el jefe de Proyecto N°4</w:t>
       </w:r>
     </w:p>
     <w:p>
@@ -33587,10 +33393,7 @@
               <w:spacing w:line="240" w:lineRule="auto"/>
             </w:pPr>
             <w:r>
-              <w:t>Lista de</w:t>
-            </w:r>
-            <w:r>
-              <w:t xml:space="preserve"> </w:t>
+              <w:t xml:space="preserve">Lista de </w:t>
             </w:r>
             <w:r>
               <w:t>avance de desarrollo por requisitos</w:t>
@@ -33659,10 +33462,12 @@
               <w:t xml:space="preserve">Brindar un listado de los </w:t>
             </w:r>
             <w:proofErr w:type="spellStart"/>
+            <w:proofErr w:type="gramStart"/>
             <w:r>
               <w:t>items</w:t>
             </w:r>
             <w:proofErr w:type="spellEnd"/>
+            <w:proofErr w:type="gramEnd"/>
             <w:r>
               <w:t xml:space="preserve"> así como el estado de</w:t>
             </w:r>
@@ -33710,13 +33515,7 @@
               <w:rPr>
                 <w:b/>
               </w:rPr>
-              <w:t>Ent</w:t>
-            </w:r>
-            <w:r>
-              <w:rPr>
-                <w:b/>
-              </w:rPr>
-              <w:t>radas</w:t>
+              <w:t>Entradas</w:t>
             </w:r>
           </w:p>
         </w:tc>
@@ -34739,7 +34538,6 @@
           <w:szCs w:val="28"/>
         </w:rPr>
       </w:pPr>
-      <w:bookmarkStart w:id="29" w:name="_Toc88682954"/>
       <w:r>
         <w:br w:type="page"/>
       </w:r>
@@ -34752,12 +34550,10 @@
           <w:numId w:val="11"/>
         </w:numPr>
       </w:pPr>
+      <w:bookmarkStart w:id="29" w:name="_Toc88690981"/>
       <w:r>
         <w:lastRenderedPageBreak/>
-        <w:t>E</w:t>
-      </w:r>
-      <w:r>
-        <w:t>stadísticas</w:t>
+        <w:t>Estadísticas</w:t>
       </w:r>
       <w:bookmarkEnd w:id="29"/>
       <w:r>
@@ -34767,16 +34563,7 @@
     <w:p/>
     <w:p>
       <w:r>
-        <w:t xml:space="preserve">A </w:t>
-      </w:r>
-      <w:r>
-        <w:t>continuación,</w:t>
-      </w:r>
-      <w:r>
-        <w:t xml:space="preserve"> se muestran las métricas de colaboración del proyecto</w:t>
-      </w:r>
-      <w:r>
-        <w:t xml:space="preserve"> utilizando las herramientas que nos provee </w:t>
+        <w:t xml:space="preserve">A continuación, se muestran las métricas de colaboración del proyecto utilizando las herramientas que nos provee </w:t>
       </w:r>
       <w:proofErr w:type="spellStart"/>
       <w:r>
@@ -34828,6 +34615,9 @@
     <w:p/>
     <w:p>
       <w:r>
+        <w:rPr>
+          <w:noProof/>
+        </w:rPr>
         <w:drawing>
           <wp:inline distT="0" distB="0" distL="0" distR="0" wp14:anchorId="7EF82472" wp14:editId="0E7D9E48">
             <wp:extent cx="5733415" cy="1543685"/>
@@ -34938,6 +34728,9 @@
         <w:ind w:left="1080"/>
       </w:pPr>
       <w:r>
+        <w:rPr>
+          <w:noProof/>
+        </w:rPr>
         <w:drawing>
           <wp:inline distT="0" distB="0" distL="0" distR="0" wp14:anchorId="7810064D" wp14:editId="3892C07E">
             <wp:extent cx="3596640" cy="2220050"/>
@@ -35032,6 +34825,9 @@
         <w:ind w:left="1080"/>
       </w:pPr>
       <w:r>
+        <w:rPr>
+          <w:noProof/>
+        </w:rPr>
         <w:drawing>
           <wp:inline distT="0" distB="0" distL="0" distR="0" wp14:anchorId="7C0E39CF" wp14:editId="1812D8AA">
             <wp:extent cx="3733800" cy="2320112"/>
@@ -35121,6 +34917,7 @@
         <w:rPr>
           <w:b/>
           <w:bCs/>
+          <w:noProof/>
         </w:rPr>
         <w:drawing>
           <wp:inline distT="0" distB="0" distL="0" distR="0" wp14:anchorId="0C02CAE3" wp14:editId="000D6ED1">
@@ -35232,6 +35029,7 @@
         <w:rPr>
           <w:b/>
           <w:bCs/>
+          <w:noProof/>
         </w:rPr>
         <w:drawing>
           <wp:inline distT="0" distB="0" distL="0" distR="0" wp14:anchorId="2BADE6CC" wp14:editId="5033C4FC">
@@ -35350,6 +35148,7 @@
         <w:rPr>
           <w:b/>
           <w:bCs/>
+          <w:noProof/>
         </w:rPr>
         <w:drawing>
           <wp:inline distT="0" distB="0" distL="0" distR="0" wp14:anchorId="52C36CE3" wp14:editId="3020466A">
@@ -35411,13 +35210,10 @@
           <w:numId w:val="11"/>
         </w:numPr>
       </w:pPr>
-      <w:bookmarkStart w:id="30" w:name="_Toc88682955"/>
+      <w:bookmarkStart w:id="30" w:name="_Toc88690982"/>
       <w:r>
         <w:lastRenderedPageBreak/>
-        <w:t>A</w:t>
-      </w:r>
-      <w:r>
-        <w:t>uditoría de la GCS</w:t>
+        <w:t>Auditoría de la GCS</w:t>
       </w:r>
       <w:bookmarkEnd w:id="30"/>
     </w:p>
@@ -35429,7 +35225,7 @@
           <w:numId w:val="11"/>
         </w:numPr>
       </w:pPr>
-      <w:bookmarkStart w:id="31" w:name="_Toc88682956"/>
+      <w:bookmarkStart w:id="31" w:name="_Toc88690983"/>
       <w:r>
         <w:t>Reportes de Auditoría Física y Funcional</w:t>
       </w:r>
@@ -36784,7 +36580,7 @@
           <w:numId w:val="11"/>
         </w:numPr>
       </w:pPr>
-      <w:bookmarkStart w:id="32" w:name="_Toc88682957"/>
+      <w:bookmarkStart w:id="32" w:name="_Toc88690984"/>
       <w:r>
         <w:t xml:space="preserve">Entrega y Gestión de </w:t>
       </w:r>
@@ -36803,7 +36599,7 @@
           <w:numId w:val="11"/>
         </w:numPr>
       </w:pPr>
-      <w:bookmarkStart w:id="33" w:name="_Toc88682958"/>
+      <w:bookmarkStart w:id="33" w:name="_Toc88690985"/>
       <w:r>
         <w:t>Entrega</w:t>
       </w:r>
@@ -36825,7 +36621,7 @@
           <w:numId w:val="11"/>
         </w:numPr>
       </w:pPr>
-      <w:bookmarkStart w:id="34" w:name="_Toc88682959"/>
+      <w:bookmarkStart w:id="34" w:name="_Toc88690986"/>
       <w:r>
         <w:t>Diseño del repositorio</w:t>
       </w:r>

</xml_diff>